<commit_message>
Add a crossing and remove a crossing done
it’s just a draft, we will discuss more on monday
</commit_message>
<xml_diff>
--- a/In progress/URS.docx
+++ b/In progress/URS.docx
@@ -139,13 +139,8 @@
       </w:r>
     </w:p>
     <w:p>
-      <w:proofErr w:type="gramStart"/>
-      <w:r>
-        <w:t>Clear  -</w:t>
-      </w:r>
-      <w:proofErr w:type="gramEnd"/>
-      <w:r>
-        <w:t xml:space="preserve"> restart </w:t>
+      <w:r>
+        <w:t xml:space="preserve">Clear  - restart </w:t>
       </w:r>
     </w:p>
     <w:p/>
@@ -689,9 +684,9 @@
           <w:lang w:val="en-GB"/>
         </w:rPr>
         <w:sectPr>
-          <w:footerReference w:type="even" r:id="rId5"/>
-          <w:footerReference w:type="default" r:id="rId6"/>
-          <w:footerReference w:type="first" r:id="rId7"/>
+          <w:footerReference w:type="even" r:id="rId7"/>
+          <w:footerReference w:type="default" r:id="rId8"/>
+          <w:footerReference w:type="first" r:id="rId9"/>
           <w:pgSz w:w="11905" w:h="16837"/>
           <w:pgMar w:top="1440" w:right="1800" w:bottom="1440" w:left="1800" w:header="1440" w:footer="1440" w:gutter="0"/>
           <w:cols w:space="720"/>
@@ -714,8 +709,620 @@
           <w:color w:val="FF0000"/>
         </w:rPr>
       </w:pPr>
+    </w:p>
+    <w:p>
+      <w:pPr>
+        <w:widowControl w:val="0"/>
+        <w:autoSpaceDE w:val="0"/>
+        <w:autoSpaceDN w:val="0"/>
+        <w:adjustRightInd w:val="0"/>
+        <w:rPr>
+          <w:rFonts w:ascii="Times New Roman" w:hAnsi="Times New Roman" w:cs="Times New Roman"/>
+        </w:rPr>
+      </w:pPr>
+      <w:r>
+        <w:rPr>
+          <w:rFonts w:ascii="Times New Roman" w:hAnsi="Times New Roman" w:cs="Times New Roman"/>
+        </w:rPr>
+        <w:t xml:space="preserve">User wants to add a </w:t>
+      </w:r>
+      <w:r>
+        <w:rPr>
+          <w:rFonts w:ascii="Times New Roman" w:hAnsi="Times New Roman" w:cs="Times New Roman"/>
+        </w:rPr>
+        <w:t>crossing</w:t>
+      </w:r>
+      <w:r>
+        <w:rPr>
+          <w:rFonts w:ascii="Times New Roman" w:hAnsi="Times New Roman" w:cs="Times New Roman"/>
+        </w:rPr>
+        <w:t>.</w:t>
+      </w:r>
+    </w:p>
+    <w:p>
+      <w:pPr>
+        <w:widowControl w:val="0"/>
+        <w:autoSpaceDE w:val="0"/>
+        <w:autoSpaceDN w:val="0"/>
+        <w:adjustRightInd w:val="0"/>
+        <w:rPr>
+          <w:rFonts w:ascii="Times New Roman" w:hAnsi="Times New Roman" w:cs="Times New Roman"/>
+        </w:rPr>
+      </w:pPr>
+      <w:r>
+        <w:rPr>
+          <w:rFonts w:ascii="Times New Roman" w:hAnsi="Times New Roman" w:cs="Times New Roman"/>
+          <w:b/>
+        </w:rPr>
+        <w:t>Actor</w:t>
+      </w:r>
+      <w:r>
+        <w:rPr>
+          <w:rFonts w:ascii="Times New Roman" w:hAnsi="Times New Roman" w:cs="Times New Roman"/>
+        </w:rPr>
+        <w:t>: User</w:t>
+      </w:r>
+    </w:p>
+    <w:p>
+      <w:pPr>
+        <w:widowControl w:val="0"/>
+        <w:autoSpaceDE w:val="0"/>
+        <w:autoSpaceDN w:val="0"/>
+        <w:adjustRightInd w:val="0"/>
+        <w:rPr>
+          <w:rFonts w:ascii="Times New Roman" w:hAnsi="Times New Roman" w:cs="Times New Roman"/>
+        </w:rPr>
+      </w:pPr>
+      <w:r>
+        <w:rPr>
+          <w:rFonts w:ascii="Times New Roman" w:hAnsi="Times New Roman" w:cs="Times New Roman"/>
+          <w:b/>
+        </w:rPr>
+        <w:t>Precondition</w:t>
+      </w:r>
+      <w:r>
+        <w:rPr>
+          <w:rFonts w:ascii="Times New Roman" w:hAnsi="Times New Roman" w:cs="Times New Roman"/>
+        </w:rPr>
+        <w:t xml:space="preserve">: </w:t>
+      </w:r>
+      <w:r>
+        <w:rPr>
+          <w:rFonts w:ascii="Times New Roman" w:hAnsi="Times New Roman" w:cs="Times New Roman"/>
+        </w:rPr>
+        <w:t>Program is running</w:t>
+      </w:r>
+    </w:p>
+    <w:p>
+      <w:pPr>
+        <w:widowControl w:val="0"/>
+        <w:autoSpaceDE w:val="0"/>
+        <w:autoSpaceDN w:val="0"/>
+        <w:adjustRightInd w:val="0"/>
+        <w:rPr>
+          <w:rFonts w:ascii="Times New Roman" w:hAnsi="Times New Roman" w:cs="Times New Roman"/>
+        </w:rPr>
+      </w:pPr>
+      <w:r>
+        <w:rPr>
+          <w:rFonts w:ascii="Times New Roman" w:hAnsi="Times New Roman" w:cs="Times New Roman"/>
+          <w:b/>
+        </w:rPr>
+        <w:t>MSS</w:t>
+      </w:r>
+      <w:r>
+        <w:rPr>
+          <w:rFonts w:ascii="Times New Roman" w:hAnsi="Times New Roman" w:cs="Times New Roman"/>
+        </w:rPr>
+        <w:t>:</w:t>
+      </w:r>
+    </w:p>
+    <w:p>
+      <w:pPr>
+        <w:widowControl w:val="0"/>
+        <w:autoSpaceDE w:val="0"/>
+        <w:autoSpaceDN w:val="0"/>
+        <w:adjustRightInd w:val="0"/>
+        <w:ind w:firstLine="720"/>
+        <w:rPr>
+          <w:rFonts w:ascii="Times New Roman" w:hAnsi="Times New Roman" w:cs="Times New Roman"/>
+        </w:rPr>
+      </w:pPr>
+      <w:r>
+        <w:rPr>
+          <w:rFonts w:ascii="Times New Roman" w:hAnsi="Times New Roman" w:cs="Times New Roman"/>
+        </w:rPr>
+        <w:t xml:space="preserve">1.  </w:t>
+      </w:r>
+      <w:r>
+        <w:rPr>
+          <w:rFonts w:ascii="Times New Roman" w:hAnsi="Times New Roman" w:cs="Times New Roman"/>
+        </w:rPr>
+        <w:t>User selects the</w:t>
+      </w:r>
+      <w:r>
+        <w:rPr>
+          <w:rFonts w:ascii="Times New Roman" w:hAnsi="Times New Roman" w:cs="Times New Roman"/>
+        </w:rPr>
+        <w:t xml:space="preserve"> </w:t>
+      </w:r>
+      <w:r>
+        <w:rPr>
+          <w:rFonts w:ascii="Times New Roman" w:hAnsi="Times New Roman" w:cs="Times New Roman"/>
+        </w:rPr>
+        <w:t>crossing type</w:t>
+      </w:r>
+    </w:p>
+    <w:p>
+      <w:pPr>
+        <w:widowControl w:val="0"/>
+        <w:autoSpaceDE w:val="0"/>
+        <w:autoSpaceDN w:val="0"/>
+        <w:adjustRightInd w:val="0"/>
+        <w:ind w:firstLine="720"/>
+        <w:rPr>
+          <w:rFonts w:ascii="Times New Roman" w:hAnsi="Times New Roman" w:cs="Times New Roman"/>
+        </w:rPr>
+      </w:pPr>
+      <w:r>
+        <w:rPr>
+          <w:rFonts w:ascii="Times New Roman" w:hAnsi="Times New Roman" w:cs="Times New Roman"/>
+        </w:rPr>
+        <w:t>2</w:t>
+      </w:r>
+      <w:r>
+        <w:rPr>
+          <w:rFonts w:ascii="Times New Roman" w:hAnsi="Times New Roman" w:cs="Times New Roman"/>
+        </w:rPr>
+        <w:t xml:space="preserve">.  User inputs the maximum car </w:t>
+      </w:r>
+      <w:r>
+        <w:rPr>
+          <w:rFonts w:ascii="Times New Roman" w:hAnsi="Times New Roman" w:cs="Times New Roman"/>
+        </w:rPr>
+        <w:t xml:space="preserve">flow of the </w:t>
+      </w:r>
+      <w:r>
+        <w:rPr>
+          <w:rFonts w:ascii="Times New Roman" w:hAnsi="Times New Roman" w:cs="Times New Roman"/>
+        </w:rPr>
+        <w:t>crossing</w:t>
+      </w:r>
+      <w:r>
+        <w:rPr>
+          <w:rFonts w:ascii="Times New Roman" w:hAnsi="Times New Roman" w:cs="Times New Roman"/>
+        </w:rPr>
+        <w:t xml:space="preserve"> in the input textbox</w:t>
+      </w:r>
+    </w:p>
+    <w:p>
+      <w:pPr>
+        <w:widowControl w:val="0"/>
+        <w:autoSpaceDE w:val="0"/>
+        <w:autoSpaceDN w:val="0"/>
+        <w:adjustRightInd w:val="0"/>
+        <w:ind w:firstLine="720"/>
+        <w:rPr>
+          <w:rFonts w:ascii="Times New Roman" w:hAnsi="Times New Roman" w:cs="Times New Roman"/>
+        </w:rPr>
+      </w:pPr>
+      <w:r>
+        <w:rPr>
+          <w:rFonts w:ascii="Times New Roman" w:hAnsi="Times New Roman" w:cs="Times New Roman"/>
+        </w:rPr>
+        <w:t>3</w:t>
+      </w:r>
+      <w:r>
+        <w:rPr>
+          <w:rFonts w:ascii="Times New Roman" w:hAnsi="Times New Roman" w:cs="Times New Roman"/>
+        </w:rPr>
+        <w:t>.  User presses submit button</w:t>
+      </w:r>
+    </w:p>
+    <w:p>
+      <w:pPr>
+        <w:widowControl w:val="0"/>
+        <w:autoSpaceDE w:val="0"/>
+        <w:autoSpaceDN w:val="0"/>
+        <w:adjustRightInd w:val="0"/>
+        <w:ind w:firstLine="720"/>
+        <w:rPr>
+          <w:rFonts w:ascii="Times New Roman" w:hAnsi="Times New Roman" w:cs="Times New Roman"/>
+        </w:rPr>
+      </w:pPr>
+      <w:r>
+        <w:rPr>
+          <w:rFonts w:ascii="Times New Roman" w:hAnsi="Times New Roman" w:cs="Times New Roman"/>
+        </w:rPr>
+        <w:t>4</w:t>
+      </w:r>
+      <w:r>
+        <w:rPr>
+          <w:rFonts w:ascii="Times New Roman" w:hAnsi="Times New Roman" w:cs="Times New Roman"/>
+        </w:rPr>
+        <w:t>.  User clicks on</w:t>
+      </w:r>
+      <w:r>
+        <w:rPr>
+          <w:rFonts w:ascii="Times New Roman" w:hAnsi="Times New Roman" w:cs="Times New Roman"/>
+        </w:rPr>
+        <w:t xml:space="preserve"> the drawing board where he wants to </w:t>
+      </w:r>
+      <w:r>
+        <w:rPr>
+          <w:rFonts w:ascii="Times New Roman" w:hAnsi="Times New Roman" w:cs="Times New Roman"/>
+        </w:rPr>
+        <w:t>add</w:t>
+      </w:r>
+      <w:r>
+        <w:rPr>
+          <w:rFonts w:ascii="Times New Roman" w:hAnsi="Times New Roman" w:cs="Times New Roman"/>
+        </w:rPr>
+        <w:t xml:space="preserve"> the </w:t>
+      </w:r>
+      <w:r>
+        <w:rPr>
+          <w:rFonts w:ascii="Times New Roman" w:hAnsi="Times New Roman" w:cs="Times New Roman"/>
+        </w:rPr>
+        <w:t>crossing (or use drag and drop?)</w:t>
+      </w:r>
       <w:bookmarkStart w:id="5" w:name="_GoBack"/>
       <w:bookmarkEnd w:id="5"/>
+    </w:p>
+    <w:p>
+      <w:pPr>
+        <w:ind w:firstLine="720"/>
+        <w:rPr>
+          <w:rFonts w:ascii="Times New Roman" w:hAnsi="Times New Roman" w:cs="Times New Roman"/>
+          <w:b/>
+          <w:lang w:val="en-AU"/>
+        </w:rPr>
+      </w:pPr>
+      <w:r>
+        <w:rPr>
+          <w:rFonts w:ascii="Times New Roman" w:hAnsi="Times New Roman" w:cs="Times New Roman"/>
+        </w:rPr>
+        <w:t>5</w:t>
+      </w:r>
+      <w:r>
+        <w:rPr>
+          <w:rFonts w:ascii="Times New Roman" w:hAnsi="Times New Roman" w:cs="Times New Roman"/>
+        </w:rPr>
+        <w:t xml:space="preserve">.  System draws </w:t>
+      </w:r>
+      <w:r>
+        <w:rPr>
+          <w:rFonts w:ascii="Times New Roman" w:hAnsi="Times New Roman" w:cs="Times New Roman"/>
+        </w:rPr>
+        <w:t>the crossing</w:t>
+      </w:r>
+    </w:p>
+    <w:p>
+      <w:pPr>
+        <w:ind w:firstLine="720"/>
+        <w:rPr>
+          <w:rFonts w:ascii="Times New Roman" w:hAnsi="Times New Roman" w:cs="Times New Roman"/>
+          <w:lang w:val="en-AU"/>
+        </w:rPr>
+      </w:pPr>
+      <w:r>
+        <w:rPr>
+          <w:rFonts w:ascii="Times New Roman" w:hAnsi="Times New Roman" w:cs="Times New Roman"/>
+          <w:lang w:val="en-AU"/>
+        </w:rPr>
+        <w:t>6</w:t>
+      </w:r>
+      <w:r>
+        <w:rPr>
+          <w:rFonts w:ascii="Times New Roman" w:hAnsi="Times New Roman" w:cs="Times New Roman"/>
+          <w:lang w:val="en-AU"/>
+        </w:rPr>
+        <w:t>.  System updates the internal structure</w:t>
+      </w:r>
+    </w:p>
+    <w:p>
+      <w:pPr>
+        <w:ind w:firstLine="720"/>
+        <w:rPr>
+          <w:rFonts w:ascii="Times New Roman" w:hAnsi="Times New Roman" w:cs="Times New Roman"/>
+          <w:b/>
+          <w:lang w:val="en-AU"/>
+        </w:rPr>
+      </w:pPr>
+    </w:p>
+    <w:p>
+      <w:pPr>
+        <w:rPr>
+          <w:rFonts w:ascii="Times New Roman" w:hAnsi="Times New Roman" w:cs="Times New Roman"/>
+          <w:b/>
+          <w:lang w:val="en-AU"/>
+        </w:rPr>
+      </w:pPr>
+      <w:r>
+        <w:rPr>
+          <w:rFonts w:ascii="Times New Roman" w:hAnsi="Times New Roman" w:cs="Times New Roman"/>
+          <w:b/>
+          <w:lang w:val="en-AU"/>
+        </w:rPr>
+        <w:t xml:space="preserve">Ext: </w:t>
+      </w:r>
+    </w:p>
+    <w:p>
+      <w:pPr>
+        <w:rPr>
+          <w:rFonts w:ascii="Times New Roman" w:hAnsi="Times New Roman" w:cs="Times New Roman"/>
+          <w:lang w:val="en-AU"/>
+        </w:rPr>
+      </w:pPr>
+      <w:r>
+        <w:rPr>
+          <w:rFonts w:ascii="Times New Roman" w:hAnsi="Times New Roman" w:cs="Times New Roman"/>
+          <w:b/>
+          <w:lang w:val="en-AU"/>
+        </w:rPr>
+        <w:tab/>
+      </w:r>
+      <w:r>
+        <w:rPr>
+          <w:rFonts w:ascii="Times New Roman" w:hAnsi="Times New Roman" w:cs="Times New Roman"/>
+          <w:lang w:val="en-AU"/>
+        </w:rPr>
+        <w:t>3</w:t>
+      </w:r>
+      <w:r>
+        <w:rPr>
+          <w:rFonts w:ascii="Times New Roman" w:hAnsi="Times New Roman" w:cs="Times New Roman"/>
+        </w:rPr>
+        <w:t>a. If the input is in the wrong format (anything except positive integers), system shows a message and user has to go back to step 2</w:t>
+      </w:r>
+    </w:p>
+    <w:p>
+      <w:pPr>
+        <w:rPr>
+          <w:rFonts w:ascii="Times New Roman" w:hAnsi="Times New Roman" w:cs="Times New Roman"/>
+          <w:lang w:val="en-AU"/>
+        </w:rPr>
+      </w:pPr>
+      <w:r>
+        <w:rPr>
+          <w:rFonts w:ascii="Times New Roman" w:hAnsi="Times New Roman" w:cs="Times New Roman"/>
+          <w:lang w:val="en-AU"/>
+        </w:rPr>
+        <w:tab/>
+      </w:r>
+    </w:p>
+    <w:p>
+      <w:pPr>
+        <w:widowControl w:val="0"/>
+        <w:autoSpaceDE w:val="0"/>
+        <w:autoSpaceDN w:val="0"/>
+        <w:adjustRightInd w:val="0"/>
+        <w:rPr>
+          <w:rFonts w:ascii="Times New Roman" w:hAnsi="Times New Roman" w:cs="Times New Roman"/>
+        </w:rPr>
+      </w:pPr>
+    </w:p>
+    <w:p>
+      <w:pPr>
+        <w:widowControl w:val="0"/>
+        <w:autoSpaceDE w:val="0"/>
+        <w:autoSpaceDN w:val="0"/>
+        <w:adjustRightInd w:val="0"/>
+        <w:rPr>
+          <w:rFonts w:ascii="Times New Roman" w:hAnsi="Times New Roman" w:cs="Times New Roman"/>
+        </w:rPr>
+      </w:pPr>
+      <w:r>
+        <w:rPr>
+          <w:rFonts w:ascii="Times New Roman" w:hAnsi="Times New Roman" w:cs="Times New Roman"/>
+        </w:rPr>
+        <w:t>User wants to remove a crossing</w:t>
+      </w:r>
+    </w:p>
+    <w:p>
+      <w:pPr>
+        <w:widowControl w:val="0"/>
+        <w:autoSpaceDE w:val="0"/>
+        <w:autoSpaceDN w:val="0"/>
+        <w:adjustRightInd w:val="0"/>
+        <w:rPr>
+          <w:rFonts w:ascii="Times New Roman" w:hAnsi="Times New Roman" w:cs="Times New Roman"/>
+        </w:rPr>
+      </w:pPr>
+      <w:r>
+        <w:rPr>
+          <w:rFonts w:ascii="Times New Roman" w:hAnsi="Times New Roman" w:cs="Times New Roman"/>
+          <w:b/>
+        </w:rPr>
+        <w:t>Actor</w:t>
+      </w:r>
+      <w:r>
+        <w:rPr>
+          <w:rFonts w:ascii="Times New Roman" w:hAnsi="Times New Roman" w:cs="Times New Roman"/>
+        </w:rPr>
+        <w:t>: User</w:t>
+      </w:r>
+    </w:p>
+    <w:p>
+      <w:pPr>
+        <w:widowControl w:val="0"/>
+        <w:autoSpaceDE w:val="0"/>
+        <w:autoSpaceDN w:val="0"/>
+        <w:adjustRightInd w:val="0"/>
+        <w:rPr>
+          <w:rFonts w:ascii="Times New Roman" w:hAnsi="Times New Roman" w:cs="Times New Roman"/>
+        </w:rPr>
+      </w:pPr>
+      <w:r>
+        <w:rPr>
+          <w:rFonts w:ascii="Times New Roman" w:hAnsi="Times New Roman" w:cs="Times New Roman"/>
+          <w:b/>
+        </w:rPr>
+        <w:t>Precondition</w:t>
+      </w:r>
+      <w:r>
+        <w:rPr>
+          <w:rFonts w:ascii="Times New Roman" w:hAnsi="Times New Roman" w:cs="Times New Roman"/>
+        </w:rPr>
+        <w:t xml:space="preserve">: There is at least one </w:t>
+      </w:r>
+      <w:r>
+        <w:rPr>
+          <w:rFonts w:ascii="Times New Roman" w:hAnsi="Times New Roman" w:cs="Times New Roman"/>
+        </w:rPr>
+        <w:t>crossing</w:t>
+      </w:r>
+      <w:r>
+        <w:rPr>
+          <w:rFonts w:ascii="Times New Roman" w:hAnsi="Times New Roman" w:cs="Times New Roman"/>
+        </w:rPr>
+        <w:t xml:space="preserve"> on </w:t>
+      </w:r>
+      <w:r>
+        <w:rPr>
+          <w:rFonts w:ascii="Times New Roman" w:hAnsi="Times New Roman" w:cs="Times New Roman"/>
+        </w:rPr>
+        <w:t>the</w:t>
+      </w:r>
+      <w:r>
+        <w:rPr>
+          <w:rFonts w:ascii="Times New Roman" w:hAnsi="Times New Roman" w:cs="Times New Roman"/>
+        </w:rPr>
+        <w:t xml:space="preserve"> drawing board</w:t>
+      </w:r>
+    </w:p>
+    <w:p>
+      <w:pPr>
+        <w:widowControl w:val="0"/>
+        <w:autoSpaceDE w:val="0"/>
+        <w:autoSpaceDN w:val="0"/>
+        <w:adjustRightInd w:val="0"/>
+        <w:rPr>
+          <w:rFonts w:ascii="Times New Roman" w:hAnsi="Times New Roman" w:cs="Times New Roman"/>
+        </w:rPr>
+      </w:pPr>
+      <w:r>
+        <w:rPr>
+          <w:rFonts w:ascii="Times New Roman" w:hAnsi="Times New Roman" w:cs="Times New Roman"/>
+          <w:b/>
+        </w:rPr>
+        <w:t>MSS</w:t>
+      </w:r>
+      <w:r>
+        <w:rPr>
+          <w:rFonts w:ascii="Times New Roman" w:hAnsi="Times New Roman" w:cs="Times New Roman"/>
+        </w:rPr>
+        <w:t>:</w:t>
+      </w:r>
+    </w:p>
+    <w:p>
+      <w:pPr>
+        <w:widowControl w:val="0"/>
+        <w:autoSpaceDE w:val="0"/>
+        <w:autoSpaceDN w:val="0"/>
+        <w:adjustRightInd w:val="0"/>
+        <w:ind w:firstLine="720"/>
+        <w:rPr>
+          <w:rFonts w:ascii="Times New Roman" w:hAnsi="Times New Roman" w:cs="Times New Roman"/>
+        </w:rPr>
+      </w:pPr>
+      <w:r>
+        <w:rPr>
+          <w:rFonts w:ascii="Times New Roman" w:hAnsi="Times New Roman" w:cs="Times New Roman"/>
+        </w:rPr>
+        <w:t xml:space="preserve">1. </w:t>
+      </w:r>
+      <w:r>
+        <w:rPr>
+          <w:rFonts w:ascii="Times New Roman" w:hAnsi="Times New Roman" w:cs="Times New Roman"/>
+        </w:rPr>
+        <w:t>User selects the</w:t>
+      </w:r>
+      <w:r>
+        <w:rPr>
+          <w:rFonts w:ascii="Times New Roman" w:hAnsi="Times New Roman" w:cs="Times New Roman"/>
+        </w:rPr>
+        <w:t xml:space="preserve"> </w:t>
+      </w:r>
+      <w:r>
+        <w:rPr>
+          <w:rFonts w:ascii="Times New Roman" w:hAnsi="Times New Roman" w:cs="Times New Roman"/>
+        </w:rPr>
+        <w:t>crossing</w:t>
+      </w:r>
+    </w:p>
+    <w:p>
+      <w:pPr>
+        <w:widowControl w:val="0"/>
+        <w:autoSpaceDE w:val="0"/>
+        <w:autoSpaceDN w:val="0"/>
+        <w:adjustRightInd w:val="0"/>
+        <w:ind w:firstLine="720"/>
+        <w:rPr>
+          <w:rFonts w:ascii="Times New Roman" w:hAnsi="Times New Roman" w:cs="Times New Roman"/>
+        </w:rPr>
+      </w:pPr>
+      <w:r>
+        <w:rPr>
+          <w:rFonts w:ascii="Times New Roman" w:hAnsi="Times New Roman" w:cs="Times New Roman"/>
+        </w:rPr>
+        <w:t>2. User presses remove button</w:t>
+      </w:r>
+    </w:p>
+    <w:p>
+      <w:pPr>
+        <w:widowControl w:val="0"/>
+        <w:autoSpaceDE w:val="0"/>
+        <w:autoSpaceDN w:val="0"/>
+        <w:adjustRightInd w:val="0"/>
+        <w:ind w:firstLine="720"/>
+        <w:rPr>
+          <w:rFonts w:ascii="Times New Roman" w:hAnsi="Times New Roman" w:cs="Times New Roman"/>
+        </w:rPr>
+      </w:pPr>
+      <w:r>
+        <w:rPr>
+          <w:rFonts w:ascii="Times New Roman" w:hAnsi="Times New Roman" w:cs="Times New Roman"/>
+        </w:rPr>
+        <w:t xml:space="preserve">3. System removes the </w:t>
+      </w:r>
+      <w:r>
+        <w:rPr>
+          <w:rFonts w:ascii="Times New Roman" w:hAnsi="Times New Roman" w:cs="Times New Roman"/>
+        </w:rPr>
+        <w:t>crossing</w:t>
+      </w:r>
+      <w:r>
+        <w:rPr>
+          <w:rFonts w:ascii="Times New Roman" w:hAnsi="Times New Roman" w:cs="Times New Roman"/>
+        </w:rPr>
+        <w:t xml:space="preserve"> from the drawing board</w:t>
+      </w:r>
+    </w:p>
+    <w:p>
+      <w:pPr>
+        <w:widowControl w:val="0"/>
+        <w:autoSpaceDE w:val="0"/>
+        <w:autoSpaceDN w:val="0"/>
+        <w:adjustRightInd w:val="0"/>
+        <w:ind w:firstLine="720"/>
+        <w:rPr>
+          <w:rFonts w:ascii="Times New Roman" w:hAnsi="Times New Roman" w:cs="Times New Roman"/>
+        </w:rPr>
+      </w:pPr>
+      <w:r>
+        <w:rPr>
+          <w:rFonts w:ascii="Times New Roman" w:hAnsi="Times New Roman" w:cs="Times New Roman"/>
+        </w:rPr>
+        <w:t>4. System updates the internal structure</w:t>
+      </w:r>
+    </w:p>
+    <w:p>
+      <w:pPr>
+        <w:rPr>
+          <w:color w:val="FF0000"/>
+        </w:rPr>
+      </w:pPr>
     </w:p>
     <w:sectPr>
       <w:pgSz w:w="12240" w:h="15840"/>
@@ -725,6 +1332,25 @@
     </w:sectPr>
   </w:body>
 </w:document>
+</file>
+
+<file path=word/endnotes.xml><?xml version="1.0" encoding="utf-8"?>
+<w:endnotes xmlns:wpc="http://schemas.microsoft.com/office/word/2010/wordprocessingCanvas" xmlns:mo="http://schemas.microsoft.com/office/mac/office/2008/main" xmlns:mc="http://schemas.openxmlformats.org/markup-compatibility/2006" xmlns:mv="urn:schemas-microsoft-com:mac:vml" xmlns:o="urn:schemas-microsoft-com:office:office" xmlns:r="http://schemas.openxmlformats.org/officeDocument/2006/relationships" xmlns:m="http://schemas.openxmlformats.org/officeDocument/2006/math" xmlns:v="urn:schemas-microsoft-com:vml" xmlns:wp14="http://schemas.microsoft.com/office/word/2010/wordprocessingDrawing" xmlns:wp="http://schemas.openxmlformats.org/drawingml/2006/wordprocessingDrawing" xmlns:w10="urn:schemas-microsoft-com:office:word" xmlns:w="http://schemas.openxmlformats.org/wordprocessingml/2006/main" xmlns:w14="http://schemas.microsoft.com/office/word/2010/wordml" xmlns:w15="http://schemas.microsoft.com/office/word/2012/wordml" xmlns:wpg="http://schemas.microsoft.com/office/word/2010/wordprocessingGroup" xmlns:wpi="http://schemas.microsoft.com/office/word/2010/wordprocessingInk" xmlns:wne="http://schemas.microsoft.com/office/word/2006/wordml" xmlns:wps="http://schemas.microsoft.com/office/word/2010/wordprocessingShape" mc:Ignorable="w14 w15 wp14">
+  <w:endnote w:type="separator" w:id="-1">
+    <w:p>
+      <w:r>
+        <w:separator/>
+      </w:r>
+    </w:p>
+  </w:endnote>
+  <w:endnote w:type="continuationSeparator" w:id="0">
+    <w:p>
+      <w:r>
+        <w:continuationSeparator/>
+      </w:r>
+    </w:p>
+  </w:endnote>
+</w:endnotes>
 </file>
 
 <file path=word/footer1.xml><?xml version="1.0" encoding="utf-8"?>
@@ -785,6 +1411,25 @@
     </w:pPr>
   </w:p>
 </w:ftr>
+</file>
+
+<file path=word/footnotes.xml><?xml version="1.0" encoding="utf-8"?>
+<w:footnotes xmlns:wpc="http://schemas.microsoft.com/office/word/2010/wordprocessingCanvas" xmlns:mo="http://schemas.microsoft.com/office/mac/office/2008/main" xmlns:mc="http://schemas.openxmlformats.org/markup-compatibility/2006" xmlns:mv="urn:schemas-microsoft-com:mac:vml" xmlns:o="urn:schemas-microsoft-com:office:office" xmlns:r="http://schemas.openxmlformats.org/officeDocument/2006/relationships" xmlns:m="http://schemas.openxmlformats.org/officeDocument/2006/math" xmlns:v="urn:schemas-microsoft-com:vml" xmlns:wp14="http://schemas.microsoft.com/office/word/2010/wordprocessingDrawing" xmlns:wp="http://schemas.openxmlformats.org/drawingml/2006/wordprocessingDrawing" xmlns:w10="urn:schemas-microsoft-com:office:word" xmlns:w="http://schemas.openxmlformats.org/wordprocessingml/2006/main" xmlns:w14="http://schemas.microsoft.com/office/word/2010/wordml" xmlns:w15="http://schemas.microsoft.com/office/word/2012/wordml" xmlns:wpg="http://schemas.microsoft.com/office/word/2010/wordprocessingGroup" xmlns:wpi="http://schemas.microsoft.com/office/word/2010/wordprocessingInk" xmlns:wne="http://schemas.microsoft.com/office/word/2006/wordml" xmlns:wps="http://schemas.microsoft.com/office/word/2010/wordprocessingShape" mc:Ignorable="w14 w15 wp14">
+  <w:footnote w:type="separator" w:id="-1">
+    <w:p>
+      <w:r>
+        <w:separator/>
+      </w:r>
+    </w:p>
+  </w:footnote>
+  <w:footnote w:type="continuationSeparator" w:id="0">
+    <w:p>
+      <w:r>
+        <w:continuationSeparator/>
+      </w:r>
+    </w:p>
+  </w:footnote>
+</w:footnotes>
 </file>
 
 <file path=word/numbering.xml><?xml version="1.0" encoding="utf-8"?>

</xml_diff>

<commit_message>
added my part of the use cases
</commit_message>
<xml_diff>
--- a/In progress/URS.docx
+++ b/In progress/URS.docx
@@ -1,6 +1,6 @@
 
 <file path=word/document.xml><?xml version="1.0" encoding="utf-8"?>
-<w:document xmlns:wpc="http://schemas.microsoft.com/office/word/2010/wordprocessingCanvas" xmlns:mo="http://schemas.microsoft.com/office/mac/office/2008/main" xmlns:mc="http://schemas.openxmlformats.org/markup-compatibility/2006" xmlns:mv="urn:schemas-microsoft-com:mac:vml" xmlns:o="urn:schemas-microsoft-com:office:office" xmlns:r="http://schemas.openxmlformats.org/officeDocument/2006/relationships" xmlns:m="http://schemas.openxmlformats.org/officeDocument/2006/math" xmlns:v="urn:schemas-microsoft-com:vml" xmlns:wp14="http://schemas.microsoft.com/office/word/2010/wordprocessingDrawing" xmlns:wp="http://schemas.openxmlformats.org/drawingml/2006/wordprocessingDrawing" xmlns:w10="urn:schemas-microsoft-com:office:word" xmlns:w="http://schemas.openxmlformats.org/wordprocessingml/2006/main" xmlns:w14="http://schemas.microsoft.com/office/word/2010/wordml" xmlns:w15="http://schemas.microsoft.com/office/word/2012/wordml" xmlns:wpg="http://schemas.microsoft.com/office/word/2010/wordprocessingGroup" xmlns:wpi="http://schemas.microsoft.com/office/word/2010/wordprocessingInk" xmlns:wne="http://schemas.microsoft.com/office/word/2006/wordml" xmlns:wps="http://schemas.microsoft.com/office/word/2010/wordprocessingShape" mc:Ignorable="w14 w15 wp14">
+<w:document xmlns:wpc="http://schemas.microsoft.com/office/word/2010/wordprocessingCanvas" xmlns:mc="http://schemas.openxmlformats.org/markup-compatibility/2006" xmlns:o="urn:schemas-microsoft-com:office:office" xmlns:r="http://schemas.openxmlformats.org/officeDocument/2006/relationships" xmlns:m="http://schemas.openxmlformats.org/officeDocument/2006/math" xmlns:v="urn:schemas-microsoft-com:vml" xmlns:wp14="http://schemas.microsoft.com/office/word/2010/wordprocessingDrawing" xmlns:wp="http://schemas.openxmlformats.org/drawingml/2006/wordprocessingDrawing" xmlns:w10="urn:schemas-microsoft-com:office:word" xmlns:w="http://schemas.openxmlformats.org/wordprocessingml/2006/main" xmlns:w14="http://schemas.microsoft.com/office/word/2010/wordml" xmlns:w15="http://schemas.microsoft.com/office/word/2012/wordml" xmlns:wpg="http://schemas.microsoft.com/office/word/2010/wordprocessingGroup" xmlns:wpi="http://schemas.microsoft.com/office/word/2010/wordprocessingInk" xmlns:wne="http://schemas.microsoft.com/office/word/2006/wordml" xmlns:wps="http://schemas.microsoft.com/office/word/2010/wordprocessingShape" mc:Ignorable="w14 w15 wp14">
   <w:body>
     <w:p>
       <w:r>
@@ -868,13 +868,7 @@
         <w:rPr>
           <w:rFonts w:ascii="Times New Roman" w:hAnsi="Times New Roman" w:cs="Times New Roman"/>
         </w:rPr>
-        <w:t>2</w:t>
-      </w:r>
-      <w:r>
-        <w:rPr>
-          <w:rFonts w:ascii="Times New Roman" w:hAnsi="Times New Roman" w:cs="Times New Roman"/>
-        </w:rPr>
-        <w:t xml:space="preserve">.  User inputs the maximum car </w:t>
+        <w:t xml:space="preserve">2.  User inputs the maximum car </w:t>
       </w:r>
       <w:r>
         <w:rPr>
@@ -934,13 +928,7 @@
         <w:rPr>
           <w:rFonts w:ascii="Times New Roman" w:hAnsi="Times New Roman" w:cs="Times New Roman"/>
         </w:rPr>
-        <w:t>4</w:t>
-      </w:r>
-      <w:r>
-        <w:rPr>
-          <w:rFonts w:ascii="Times New Roman" w:hAnsi="Times New Roman" w:cs="Times New Roman"/>
-        </w:rPr>
-        <w:t>.  User clicks on</w:t>
+        <w:t>4.  User clicks on</w:t>
       </w:r>
       <w:r>
         <w:rPr>
@@ -965,357 +953,811 @@
           <w:rFonts w:ascii="Times New Roman" w:hAnsi="Times New Roman" w:cs="Times New Roman"/>
         </w:rPr>
         <w:t>crossing (or use drag and drop?)</w:t>
+      </w:r>
+    </w:p>
+    <w:p>
+      <w:pPr>
+        <w:ind w:firstLine="720"/>
+        <w:rPr>
+          <w:rFonts w:ascii="Times New Roman" w:hAnsi="Times New Roman" w:cs="Times New Roman"/>
+          <w:b/>
+          <w:lang w:val="en-AU"/>
+        </w:rPr>
+      </w:pPr>
+      <w:r>
+        <w:rPr>
+          <w:rFonts w:ascii="Times New Roman" w:hAnsi="Times New Roman" w:cs="Times New Roman"/>
+        </w:rPr>
+        <w:t>5</w:t>
+      </w:r>
+      <w:r>
+        <w:rPr>
+          <w:rFonts w:ascii="Times New Roman" w:hAnsi="Times New Roman" w:cs="Times New Roman"/>
+        </w:rPr>
+        <w:t xml:space="preserve">.  System draws </w:t>
+      </w:r>
+      <w:r>
+        <w:rPr>
+          <w:rFonts w:ascii="Times New Roman" w:hAnsi="Times New Roman" w:cs="Times New Roman"/>
+        </w:rPr>
+        <w:t>the crossing</w:t>
+      </w:r>
+    </w:p>
+    <w:p>
+      <w:pPr>
+        <w:ind w:firstLine="720"/>
+        <w:rPr>
+          <w:rFonts w:ascii="Times New Roman" w:hAnsi="Times New Roman" w:cs="Times New Roman"/>
+          <w:lang w:val="en-AU"/>
+        </w:rPr>
+      </w:pPr>
+      <w:r>
+        <w:rPr>
+          <w:rFonts w:ascii="Times New Roman" w:hAnsi="Times New Roman" w:cs="Times New Roman"/>
+          <w:lang w:val="en-AU"/>
+        </w:rPr>
+        <w:t>6</w:t>
+      </w:r>
+      <w:r>
+        <w:rPr>
+          <w:rFonts w:ascii="Times New Roman" w:hAnsi="Times New Roman" w:cs="Times New Roman"/>
+          <w:lang w:val="en-AU"/>
+        </w:rPr>
+        <w:t>.  System updates the internal structure</w:t>
+      </w:r>
+    </w:p>
+    <w:p>
+      <w:pPr>
+        <w:ind w:firstLine="720"/>
+        <w:rPr>
+          <w:rFonts w:ascii="Times New Roman" w:hAnsi="Times New Roman" w:cs="Times New Roman"/>
+          <w:b/>
+          <w:lang w:val="en-AU"/>
+        </w:rPr>
+      </w:pPr>
+    </w:p>
+    <w:p>
+      <w:pPr>
+        <w:rPr>
+          <w:rFonts w:ascii="Times New Roman" w:hAnsi="Times New Roman" w:cs="Times New Roman"/>
+          <w:b/>
+          <w:lang w:val="en-AU"/>
+        </w:rPr>
+      </w:pPr>
+      <w:r>
+        <w:rPr>
+          <w:rFonts w:ascii="Times New Roman" w:hAnsi="Times New Roman" w:cs="Times New Roman"/>
+          <w:b/>
+          <w:lang w:val="en-AU"/>
+        </w:rPr>
+        <w:t xml:space="preserve">Ext: </w:t>
+      </w:r>
+    </w:p>
+    <w:p>
+      <w:pPr>
+        <w:rPr>
+          <w:rFonts w:ascii="Times New Roman" w:hAnsi="Times New Roman" w:cs="Times New Roman"/>
+          <w:lang w:val="en-AU"/>
+        </w:rPr>
+      </w:pPr>
+      <w:r>
+        <w:rPr>
+          <w:rFonts w:ascii="Times New Roman" w:hAnsi="Times New Roman" w:cs="Times New Roman"/>
+          <w:b/>
+          <w:lang w:val="en-AU"/>
+        </w:rPr>
+        <w:tab/>
+      </w:r>
+      <w:r>
+        <w:rPr>
+          <w:rFonts w:ascii="Times New Roman" w:hAnsi="Times New Roman" w:cs="Times New Roman"/>
+          <w:lang w:val="en-AU"/>
+        </w:rPr>
+        <w:t>3</w:t>
+      </w:r>
+      <w:r>
+        <w:rPr>
+          <w:rFonts w:ascii="Times New Roman" w:hAnsi="Times New Roman" w:cs="Times New Roman"/>
+        </w:rPr>
+        <w:t>a. If the input is in the wrong format (anything except positive integers), system shows a message and user has to go back to step 2</w:t>
+      </w:r>
+    </w:p>
+    <w:p>
+      <w:pPr>
+        <w:rPr>
+          <w:rFonts w:ascii="Times New Roman" w:hAnsi="Times New Roman" w:cs="Times New Roman"/>
+          <w:lang w:val="en-AU"/>
+        </w:rPr>
+      </w:pPr>
+      <w:r>
+        <w:rPr>
+          <w:rFonts w:ascii="Times New Roman" w:hAnsi="Times New Roman" w:cs="Times New Roman"/>
+          <w:lang w:val="en-AU"/>
+        </w:rPr>
+        <w:tab/>
+      </w:r>
+    </w:p>
+    <w:p>
+      <w:pPr>
+        <w:widowControl w:val="0"/>
+        <w:autoSpaceDE w:val="0"/>
+        <w:autoSpaceDN w:val="0"/>
+        <w:adjustRightInd w:val="0"/>
+        <w:rPr>
+          <w:rFonts w:ascii="Times New Roman" w:hAnsi="Times New Roman" w:cs="Times New Roman"/>
+        </w:rPr>
+      </w:pPr>
+    </w:p>
+    <w:p>
+      <w:pPr>
+        <w:widowControl w:val="0"/>
+        <w:autoSpaceDE w:val="0"/>
+        <w:autoSpaceDN w:val="0"/>
+        <w:adjustRightInd w:val="0"/>
+        <w:rPr>
+          <w:rFonts w:ascii="Times New Roman" w:hAnsi="Times New Roman" w:cs="Times New Roman"/>
+        </w:rPr>
+      </w:pPr>
+      <w:r>
+        <w:rPr>
+          <w:rFonts w:ascii="Times New Roman" w:hAnsi="Times New Roman" w:cs="Times New Roman"/>
+        </w:rPr>
+        <w:t>User wants to remove a crossing</w:t>
+      </w:r>
+    </w:p>
+    <w:p>
+      <w:pPr>
+        <w:widowControl w:val="0"/>
+        <w:autoSpaceDE w:val="0"/>
+        <w:autoSpaceDN w:val="0"/>
+        <w:adjustRightInd w:val="0"/>
+        <w:rPr>
+          <w:rFonts w:ascii="Times New Roman" w:hAnsi="Times New Roman" w:cs="Times New Roman"/>
+        </w:rPr>
+      </w:pPr>
+      <w:r>
+        <w:rPr>
+          <w:rFonts w:ascii="Times New Roman" w:hAnsi="Times New Roman" w:cs="Times New Roman"/>
+          <w:b/>
+        </w:rPr>
+        <w:t>Actor</w:t>
+      </w:r>
+      <w:r>
+        <w:rPr>
+          <w:rFonts w:ascii="Times New Roman" w:hAnsi="Times New Roman" w:cs="Times New Roman"/>
+        </w:rPr>
+        <w:t>: User</w:t>
+      </w:r>
+    </w:p>
+    <w:p>
+      <w:pPr>
+        <w:widowControl w:val="0"/>
+        <w:autoSpaceDE w:val="0"/>
+        <w:autoSpaceDN w:val="0"/>
+        <w:adjustRightInd w:val="0"/>
+        <w:rPr>
+          <w:rFonts w:ascii="Times New Roman" w:hAnsi="Times New Roman" w:cs="Times New Roman"/>
+        </w:rPr>
+      </w:pPr>
+      <w:r>
+        <w:rPr>
+          <w:rFonts w:ascii="Times New Roman" w:hAnsi="Times New Roman" w:cs="Times New Roman"/>
+          <w:b/>
+        </w:rPr>
+        <w:t>Precondition</w:t>
+      </w:r>
+      <w:r>
+        <w:rPr>
+          <w:rFonts w:ascii="Times New Roman" w:hAnsi="Times New Roman" w:cs="Times New Roman"/>
+        </w:rPr>
+        <w:t xml:space="preserve">: There is at least one </w:t>
+      </w:r>
+      <w:r>
+        <w:rPr>
+          <w:rFonts w:ascii="Times New Roman" w:hAnsi="Times New Roman" w:cs="Times New Roman"/>
+        </w:rPr>
+        <w:t>crossing</w:t>
+      </w:r>
+      <w:r>
+        <w:rPr>
+          <w:rFonts w:ascii="Times New Roman" w:hAnsi="Times New Roman" w:cs="Times New Roman"/>
+        </w:rPr>
+        <w:t xml:space="preserve"> on </w:t>
+      </w:r>
+      <w:r>
+        <w:rPr>
+          <w:rFonts w:ascii="Times New Roman" w:hAnsi="Times New Roman" w:cs="Times New Roman"/>
+        </w:rPr>
+        <w:t>the</w:t>
+      </w:r>
+      <w:r>
+        <w:rPr>
+          <w:rFonts w:ascii="Times New Roman" w:hAnsi="Times New Roman" w:cs="Times New Roman"/>
+        </w:rPr>
+        <w:t xml:space="preserve"> drawing board</w:t>
+      </w:r>
+    </w:p>
+    <w:p>
+      <w:pPr>
+        <w:widowControl w:val="0"/>
+        <w:autoSpaceDE w:val="0"/>
+        <w:autoSpaceDN w:val="0"/>
+        <w:adjustRightInd w:val="0"/>
+        <w:rPr>
+          <w:rFonts w:ascii="Times New Roman" w:hAnsi="Times New Roman" w:cs="Times New Roman"/>
+        </w:rPr>
+      </w:pPr>
+      <w:r>
+        <w:rPr>
+          <w:rFonts w:ascii="Times New Roman" w:hAnsi="Times New Roman" w:cs="Times New Roman"/>
+          <w:b/>
+        </w:rPr>
+        <w:t>MSS</w:t>
+      </w:r>
+      <w:r>
+        <w:rPr>
+          <w:rFonts w:ascii="Times New Roman" w:hAnsi="Times New Roman" w:cs="Times New Roman"/>
+        </w:rPr>
+        <w:t>:</w:t>
+      </w:r>
+    </w:p>
+    <w:p>
+      <w:pPr>
+        <w:widowControl w:val="0"/>
+        <w:autoSpaceDE w:val="0"/>
+        <w:autoSpaceDN w:val="0"/>
+        <w:adjustRightInd w:val="0"/>
+        <w:ind w:firstLine="720"/>
+        <w:rPr>
+          <w:rFonts w:ascii="Times New Roman" w:hAnsi="Times New Roman" w:cs="Times New Roman"/>
+        </w:rPr>
+      </w:pPr>
+      <w:r>
+        <w:rPr>
+          <w:rFonts w:ascii="Times New Roman" w:hAnsi="Times New Roman" w:cs="Times New Roman"/>
+        </w:rPr>
+        <w:t xml:space="preserve">1. </w:t>
+      </w:r>
+      <w:r>
+        <w:rPr>
+          <w:rFonts w:ascii="Times New Roman" w:hAnsi="Times New Roman" w:cs="Times New Roman"/>
+        </w:rPr>
+        <w:t>User selects the</w:t>
+      </w:r>
+      <w:r>
+        <w:rPr>
+          <w:rFonts w:ascii="Times New Roman" w:hAnsi="Times New Roman" w:cs="Times New Roman"/>
+        </w:rPr>
+        <w:t xml:space="preserve"> </w:t>
+      </w:r>
+      <w:r>
+        <w:rPr>
+          <w:rFonts w:ascii="Times New Roman" w:hAnsi="Times New Roman" w:cs="Times New Roman"/>
+        </w:rPr>
+        <w:t>crossing</w:t>
+      </w:r>
+    </w:p>
+    <w:p>
+      <w:pPr>
+        <w:widowControl w:val="0"/>
+        <w:autoSpaceDE w:val="0"/>
+        <w:autoSpaceDN w:val="0"/>
+        <w:adjustRightInd w:val="0"/>
+        <w:ind w:firstLine="720"/>
+        <w:rPr>
+          <w:rFonts w:ascii="Times New Roman" w:hAnsi="Times New Roman" w:cs="Times New Roman"/>
+        </w:rPr>
+      </w:pPr>
+      <w:r>
+        <w:rPr>
+          <w:rFonts w:ascii="Times New Roman" w:hAnsi="Times New Roman" w:cs="Times New Roman"/>
+        </w:rPr>
+        <w:t>2. User presses remove button</w:t>
+      </w:r>
+    </w:p>
+    <w:p>
+      <w:pPr>
+        <w:widowControl w:val="0"/>
+        <w:autoSpaceDE w:val="0"/>
+        <w:autoSpaceDN w:val="0"/>
+        <w:adjustRightInd w:val="0"/>
+        <w:ind w:firstLine="720"/>
+        <w:rPr>
+          <w:rFonts w:ascii="Times New Roman" w:hAnsi="Times New Roman" w:cs="Times New Roman"/>
+        </w:rPr>
+      </w:pPr>
+      <w:r>
+        <w:rPr>
+          <w:rFonts w:ascii="Times New Roman" w:hAnsi="Times New Roman" w:cs="Times New Roman"/>
+        </w:rPr>
+        <w:t xml:space="preserve">3. System removes the </w:t>
+      </w:r>
+      <w:r>
+        <w:rPr>
+          <w:rFonts w:ascii="Times New Roman" w:hAnsi="Times New Roman" w:cs="Times New Roman"/>
+        </w:rPr>
+        <w:t>crossing</w:t>
+      </w:r>
+      <w:r>
+        <w:rPr>
+          <w:rFonts w:ascii="Times New Roman" w:hAnsi="Times New Roman" w:cs="Times New Roman"/>
+        </w:rPr>
+        <w:t xml:space="preserve"> from the drawing board</w:t>
+      </w:r>
+    </w:p>
+    <w:p>
+      <w:pPr>
+        <w:widowControl w:val="0"/>
+        <w:autoSpaceDE w:val="0"/>
+        <w:autoSpaceDN w:val="0"/>
+        <w:adjustRightInd w:val="0"/>
+        <w:ind w:firstLine="720"/>
+        <w:rPr>
+          <w:rFonts w:ascii="Times New Roman" w:hAnsi="Times New Roman" w:cs="Times New Roman"/>
+        </w:rPr>
+      </w:pPr>
+      <w:r>
+        <w:rPr>
+          <w:rFonts w:ascii="Times New Roman" w:hAnsi="Times New Roman" w:cs="Times New Roman"/>
+        </w:rPr>
+        <w:t>4. System updates the internal structure</w:t>
+      </w:r>
+    </w:p>
+    <w:p>
+      <w:pPr>
+        <w:widowControl w:val="0"/>
+        <w:autoSpaceDE w:val="0"/>
+        <w:autoSpaceDN w:val="0"/>
+        <w:adjustRightInd w:val="0"/>
+        <w:rPr>
+          <w:rFonts w:ascii="Times New Roman" w:hAnsi="Times New Roman" w:cs="Times New Roman"/>
+        </w:rPr>
+      </w:pPr>
+      <w:r>
+        <w:rPr>
+          <w:rFonts w:ascii="Times New Roman" w:hAnsi="Times New Roman" w:cs="Times New Roman"/>
+        </w:rPr>
+        <w:t>The user wants to add an element.</w:t>
+      </w:r>
+    </w:p>
+    <w:p>
+      <w:pPr>
+        <w:widowControl w:val="0"/>
+        <w:autoSpaceDE w:val="0"/>
+        <w:autoSpaceDN w:val="0"/>
+        <w:adjustRightInd w:val="0"/>
+        <w:rPr>
+          <w:rFonts w:ascii="Times New Roman" w:hAnsi="Times New Roman" w:cs="Times New Roman"/>
+        </w:rPr>
+      </w:pPr>
+      <w:r>
+        <w:rPr>
+          <w:rFonts w:ascii="Times New Roman" w:hAnsi="Times New Roman" w:cs="Times New Roman"/>
+          <w:b/>
+        </w:rPr>
+        <w:t>Actor</w:t>
+      </w:r>
+      <w:r>
+        <w:rPr>
+          <w:rFonts w:ascii="Times New Roman" w:hAnsi="Times New Roman" w:cs="Times New Roman"/>
+        </w:rPr>
+        <w:t>: User</w:t>
+      </w:r>
+    </w:p>
+    <w:p>
+      <w:pPr>
+        <w:widowControl w:val="0"/>
+        <w:autoSpaceDE w:val="0"/>
+        <w:autoSpaceDN w:val="0"/>
+        <w:adjustRightInd w:val="0"/>
+        <w:rPr>
+          <w:rFonts w:ascii="Times New Roman" w:hAnsi="Times New Roman" w:cs="Times New Roman"/>
+        </w:rPr>
+      </w:pPr>
+      <w:r>
+        <w:rPr>
+          <w:rFonts w:ascii="Times New Roman" w:hAnsi="Times New Roman" w:cs="Times New Roman"/>
+          <w:b/>
+        </w:rPr>
+        <w:t>Precondition</w:t>
+      </w:r>
+      <w:r>
+        <w:rPr>
+          <w:rFonts w:ascii="Times New Roman" w:hAnsi="Times New Roman" w:cs="Times New Roman"/>
+        </w:rPr>
+        <w:t xml:space="preserve">: There is at least one </w:t>
+      </w:r>
+      <w:r>
+        <w:rPr>
+          <w:rFonts w:ascii="Times New Roman" w:hAnsi="Times New Roman" w:cs="Times New Roman"/>
+        </w:rPr>
+        <w:t>crossing</w:t>
+      </w:r>
+      <w:r>
+        <w:rPr>
+          <w:rFonts w:ascii="Times New Roman" w:hAnsi="Times New Roman" w:cs="Times New Roman"/>
+        </w:rPr>
+        <w:t xml:space="preserve"> on </w:t>
+      </w:r>
+      <w:r>
+        <w:rPr>
+          <w:rFonts w:ascii="Times New Roman" w:hAnsi="Times New Roman" w:cs="Times New Roman"/>
+        </w:rPr>
+        <w:t>the</w:t>
+      </w:r>
+      <w:r>
+        <w:rPr>
+          <w:rFonts w:ascii="Times New Roman" w:hAnsi="Times New Roman" w:cs="Times New Roman"/>
+        </w:rPr>
+        <w:t xml:space="preserve"> drawing board</w:t>
+      </w:r>
+    </w:p>
+    <w:p>
+      <w:pPr>
+        <w:widowControl w:val="0"/>
+        <w:autoSpaceDE w:val="0"/>
+        <w:autoSpaceDN w:val="0"/>
+        <w:adjustRightInd w:val="0"/>
+        <w:rPr>
+          <w:rFonts w:ascii="Times New Roman" w:hAnsi="Times New Roman" w:cs="Times New Roman"/>
+        </w:rPr>
+      </w:pPr>
+      <w:r>
+        <w:rPr>
+          <w:rFonts w:ascii="Times New Roman" w:hAnsi="Times New Roman" w:cs="Times New Roman"/>
+          <w:b/>
+        </w:rPr>
+        <w:t>MSS</w:t>
+      </w:r>
+      <w:r>
+        <w:rPr>
+          <w:rFonts w:ascii="Times New Roman" w:hAnsi="Times New Roman" w:cs="Times New Roman"/>
+        </w:rPr>
+        <w:t>:</w:t>
+      </w:r>
+    </w:p>
+    <w:p>
+      <w:pPr>
+        <w:widowControl w:val="0"/>
+        <w:autoSpaceDE w:val="0"/>
+        <w:autoSpaceDN w:val="0"/>
+        <w:adjustRightInd w:val="0"/>
+        <w:ind w:firstLine="720"/>
+        <w:rPr>
+          <w:rFonts w:ascii="Times New Roman" w:hAnsi="Times New Roman" w:cs="Times New Roman"/>
+        </w:rPr>
+      </w:pPr>
+      <w:r>
+        <w:rPr>
+          <w:rFonts w:ascii="Times New Roman" w:hAnsi="Times New Roman" w:cs="Times New Roman"/>
+        </w:rPr>
+        <w:t xml:space="preserve">1. </w:t>
+      </w:r>
+      <w:r>
+        <w:rPr>
+          <w:rFonts w:ascii="Times New Roman" w:hAnsi="Times New Roman" w:cs="Times New Roman"/>
+        </w:rPr>
+        <w:t>User selects the</w:t>
+      </w:r>
+      <w:r>
+        <w:rPr>
+          <w:rFonts w:ascii="Times New Roman" w:hAnsi="Times New Roman" w:cs="Times New Roman"/>
+        </w:rPr>
+        <w:t xml:space="preserve"> </w:t>
+      </w:r>
+      <w:r>
+        <w:rPr>
+          <w:rFonts w:ascii="Times New Roman" w:hAnsi="Times New Roman" w:cs="Times New Roman"/>
+        </w:rPr>
+        <w:t>crossing</w:t>
+      </w:r>
+      <w:r>
+        <w:rPr>
+          <w:rFonts w:ascii="Times New Roman" w:hAnsi="Times New Roman" w:cs="Times New Roman"/>
+        </w:rPr>
+        <w:t xml:space="preserve"> // Do we have to select the crossing first or?</w:t>
+      </w:r>
+    </w:p>
+    <w:p>
+      <w:pPr>
+        <w:widowControl w:val="0"/>
+        <w:autoSpaceDE w:val="0"/>
+        <w:autoSpaceDN w:val="0"/>
+        <w:adjustRightInd w:val="0"/>
+        <w:ind w:firstLine="720"/>
+        <w:rPr>
+          <w:rFonts w:ascii="Times New Roman" w:hAnsi="Times New Roman" w:cs="Times New Roman"/>
+        </w:rPr>
+      </w:pPr>
+      <w:r>
+        <w:rPr>
+          <w:rFonts w:ascii="Times New Roman" w:hAnsi="Times New Roman" w:cs="Times New Roman"/>
+        </w:rPr>
+        <w:t xml:space="preserve">2. User </w:t>
+      </w:r>
+      <w:r>
+        <w:rPr>
+          <w:rFonts w:ascii="Times New Roman" w:hAnsi="Times New Roman" w:cs="Times New Roman"/>
+        </w:rPr>
+        <w:t xml:space="preserve">selects the element </w:t>
+      </w:r>
+    </w:p>
+    <w:p>
+      <w:pPr>
+        <w:widowControl w:val="0"/>
+        <w:autoSpaceDE w:val="0"/>
+        <w:autoSpaceDN w:val="0"/>
+        <w:adjustRightInd w:val="0"/>
+        <w:ind w:firstLine="720"/>
+        <w:rPr>
+          <w:rFonts w:ascii="Times New Roman" w:hAnsi="Times New Roman" w:cs="Times New Roman"/>
+        </w:rPr>
+      </w:pPr>
+      <w:r>
+        <w:rPr>
+          <w:rFonts w:ascii="Times New Roman" w:hAnsi="Times New Roman" w:cs="Times New Roman"/>
+        </w:rPr>
+        <w:t>3.</w:t>
+      </w:r>
+      <w:r>
+        <w:rPr>
+          <w:rFonts w:ascii="Times New Roman" w:hAnsi="Times New Roman" w:cs="Times New Roman"/>
+        </w:rPr>
+        <w:t>The system adds the element to the crossing.</w:t>
+      </w:r>
+    </w:p>
+    <w:p>
+      <w:pPr>
+        <w:widowControl w:val="0"/>
+        <w:autoSpaceDE w:val="0"/>
+        <w:autoSpaceDN w:val="0"/>
+        <w:adjustRightInd w:val="0"/>
+        <w:ind w:firstLine="720"/>
+        <w:rPr>
+          <w:rFonts w:ascii="Times New Roman" w:hAnsi="Times New Roman" w:cs="Times New Roman"/>
+        </w:rPr>
+      </w:pPr>
+      <w:r>
+        <w:rPr>
+          <w:rFonts w:ascii="Times New Roman" w:hAnsi="Times New Roman" w:cs="Times New Roman"/>
+        </w:rPr>
+        <w:t>4. System updates the internal structure</w:t>
+      </w:r>
+    </w:p>
+    <w:p>
+      <w:pPr>
+        <w:widowControl w:val="0"/>
+        <w:autoSpaceDE w:val="0"/>
+        <w:autoSpaceDN w:val="0"/>
+        <w:adjustRightInd w:val="0"/>
+        <w:rPr>
+          <w:rFonts w:ascii="Times New Roman" w:hAnsi="Times New Roman" w:cs="Times New Roman"/>
+        </w:rPr>
+      </w:pPr>
+      <w:r>
+        <w:rPr>
+          <w:rFonts w:ascii="Times New Roman" w:hAnsi="Times New Roman" w:cs="Times New Roman"/>
+        </w:rPr>
+        <w:t>The user wants to remove an element.</w:t>
+      </w:r>
+    </w:p>
+    <w:p>
+      <w:pPr>
+        <w:widowControl w:val="0"/>
+        <w:autoSpaceDE w:val="0"/>
+        <w:autoSpaceDN w:val="0"/>
+        <w:adjustRightInd w:val="0"/>
+        <w:rPr>
+          <w:rFonts w:ascii="Times New Roman" w:hAnsi="Times New Roman" w:cs="Times New Roman"/>
+        </w:rPr>
+      </w:pPr>
+      <w:r>
+        <w:rPr>
+          <w:rFonts w:ascii="Times New Roman" w:hAnsi="Times New Roman" w:cs="Times New Roman"/>
+          <w:b/>
+        </w:rPr>
+        <w:t>Actor</w:t>
+      </w:r>
+      <w:r>
+        <w:rPr>
+          <w:rFonts w:ascii="Times New Roman" w:hAnsi="Times New Roman" w:cs="Times New Roman"/>
+        </w:rPr>
+        <w:t>: User</w:t>
+      </w:r>
+    </w:p>
+    <w:p>
+      <w:pPr>
+        <w:widowControl w:val="0"/>
+        <w:autoSpaceDE w:val="0"/>
+        <w:autoSpaceDN w:val="0"/>
+        <w:adjustRightInd w:val="0"/>
+        <w:rPr>
+          <w:rFonts w:ascii="Times New Roman" w:hAnsi="Times New Roman" w:cs="Times New Roman"/>
+        </w:rPr>
+      </w:pPr>
+      <w:r>
+        <w:rPr>
+          <w:rFonts w:ascii="Times New Roman" w:hAnsi="Times New Roman" w:cs="Times New Roman"/>
+          <w:b/>
+        </w:rPr>
+        <w:t>Precondition</w:t>
+      </w:r>
+      <w:r>
+        <w:rPr>
+          <w:rFonts w:ascii="Times New Roman" w:hAnsi="Times New Roman" w:cs="Times New Roman"/>
+        </w:rPr>
+        <w:t xml:space="preserve">: There is at least one </w:t>
+      </w:r>
+      <w:r>
+        <w:rPr>
+          <w:rFonts w:ascii="Times New Roman" w:hAnsi="Times New Roman" w:cs="Times New Roman"/>
+        </w:rPr>
+        <w:t>crossing</w:t>
+      </w:r>
+      <w:r>
+        <w:rPr>
+          <w:rFonts w:ascii="Times New Roman" w:hAnsi="Times New Roman" w:cs="Times New Roman"/>
+        </w:rPr>
+        <w:t xml:space="preserve"> on </w:t>
+      </w:r>
+      <w:r>
+        <w:rPr>
+          <w:rFonts w:ascii="Times New Roman" w:hAnsi="Times New Roman" w:cs="Times New Roman"/>
+        </w:rPr>
+        <w:t>the</w:t>
+      </w:r>
+      <w:r>
+        <w:rPr>
+          <w:rFonts w:ascii="Times New Roman" w:hAnsi="Times New Roman" w:cs="Times New Roman"/>
+        </w:rPr>
+        <w:t xml:space="preserve"> drawing board</w:t>
+      </w:r>
+      <w:r>
+        <w:rPr>
+          <w:rFonts w:ascii="Times New Roman" w:hAnsi="Times New Roman" w:cs="Times New Roman"/>
+        </w:rPr>
+        <w:t xml:space="preserve"> and at least one element placed.</w:t>
+      </w:r>
+    </w:p>
+    <w:p>
+      <w:pPr>
+        <w:widowControl w:val="0"/>
+        <w:autoSpaceDE w:val="0"/>
+        <w:autoSpaceDN w:val="0"/>
+        <w:adjustRightInd w:val="0"/>
+        <w:rPr>
+          <w:rFonts w:ascii="Times New Roman" w:hAnsi="Times New Roman" w:cs="Times New Roman"/>
+        </w:rPr>
+      </w:pPr>
+      <w:r>
+        <w:rPr>
+          <w:rFonts w:ascii="Times New Roman" w:hAnsi="Times New Roman" w:cs="Times New Roman"/>
+          <w:b/>
+        </w:rPr>
+        <w:t>MSS</w:t>
+      </w:r>
+      <w:r>
+        <w:rPr>
+          <w:rFonts w:ascii="Times New Roman" w:hAnsi="Times New Roman" w:cs="Times New Roman"/>
+        </w:rPr>
+        <w:t>:</w:t>
+      </w:r>
+    </w:p>
+    <w:p>
+      <w:pPr>
+        <w:widowControl w:val="0"/>
+        <w:autoSpaceDE w:val="0"/>
+        <w:autoSpaceDN w:val="0"/>
+        <w:adjustRightInd w:val="0"/>
+        <w:ind w:firstLine="720"/>
+        <w:rPr>
+          <w:rFonts w:ascii="Times New Roman" w:hAnsi="Times New Roman" w:cs="Times New Roman"/>
+        </w:rPr>
+      </w:pPr>
+      <w:r>
+        <w:rPr>
+          <w:rFonts w:ascii="Times New Roman" w:hAnsi="Times New Roman" w:cs="Times New Roman"/>
+        </w:rPr>
+        <w:t xml:space="preserve">1. </w:t>
+      </w:r>
+      <w:r>
+        <w:rPr>
+          <w:rFonts w:ascii="Times New Roman" w:hAnsi="Times New Roman" w:cs="Times New Roman"/>
+        </w:rPr>
+        <w:t>User selects the</w:t>
+      </w:r>
+      <w:r>
+        <w:rPr>
+          <w:rFonts w:ascii="Times New Roman" w:hAnsi="Times New Roman" w:cs="Times New Roman"/>
+        </w:rPr>
+        <w:t xml:space="preserve"> </w:t>
+      </w:r>
+      <w:r>
+        <w:rPr>
+          <w:rFonts w:ascii="Times New Roman" w:hAnsi="Times New Roman" w:cs="Times New Roman"/>
+        </w:rPr>
+        <w:t>crossing</w:t>
+      </w:r>
+    </w:p>
+    <w:p>
+      <w:pPr>
+        <w:widowControl w:val="0"/>
+        <w:autoSpaceDE w:val="0"/>
+        <w:autoSpaceDN w:val="0"/>
+        <w:adjustRightInd w:val="0"/>
+        <w:ind w:firstLine="720"/>
+        <w:rPr>
+          <w:rFonts w:ascii="Times New Roman" w:hAnsi="Times New Roman" w:cs="Times New Roman"/>
+        </w:rPr>
+      </w:pPr>
+      <w:r>
+        <w:rPr>
+          <w:rFonts w:ascii="Times New Roman" w:hAnsi="Times New Roman" w:cs="Times New Roman"/>
+        </w:rPr>
+        <w:t xml:space="preserve">2. User </w:t>
+      </w:r>
+      <w:r>
+        <w:rPr>
+          <w:rFonts w:ascii="Times New Roman" w:hAnsi="Times New Roman" w:cs="Times New Roman"/>
+        </w:rPr>
+        <w:t>selects the element //Can you select the element? We have to decide</w:t>
+      </w:r>
+    </w:p>
+    <w:p>
+      <w:pPr>
+        <w:widowControl w:val="0"/>
+        <w:autoSpaceDE w:val="0"/>
+        <w:autoSpaceDN w:val="0"/>
+        <w:adjustRightInd w:val="0"/>
+        <w:ind w:firstLine="720"/>
+        <w:rPr>
+          <w:rFonts w:ascii="Times New Roman" w:hAnsi="Times New Roman" w:cs="Times New Roman"/>
+        </w:rPr>
+      </w:pPr>
+      <w:r>
+        <w:rPr>
+          <w:rFonts w:ascii="Times New Roman" w:hAnsi="Times New Roman" w:cs="Times New Roman"/>
+        </w:rPr>
+        <w:t xml:space="preserve">3. </w:t>
+      </w:r>
+      <w:r>
+        <w:rPr>
+          <w:rFonts w:ascii="Times New Roman" w:hAnsi="Times New Roman" w:cs="Times New Roman"/>
+        </w:rPr>
+        <w:t>The system removes the element from the crossing</w:t>
       </w:r>
       <w:bookmarkStart w:id="5" w:name="_GoBack"/>
       <w:bookmarkEnd w:id="5"/>
     </w:p>
     <w:p>
       <w:pPr>
+        <w:widowControl w:val="0"/>
+        <w:autoSpaceDE w:val="0"/>
+        <w:autoSpaceDN w:val="0"/>
+        <w:adjustRightInd w:val="0"/>
         <w:ind w:firstLine="720"/>
         <w:rPr>
           <w:rFonts w:ascii="Times New Roman" w:hAnsi="Times New Roman" w:cs="Times New Roman"/>
-          <w:b/>
-          <w:lang w:val="en-AU"/>
-        </w:rPr>
-      </w:pPr>
-      <w:r>
-        <w:rPr>
-          <w:rFonts w:ascii="Times New Roman" w:hAnsi="Times New Roman" w:cs="Times New Roman"/>
-        </w:rPr>
-        <w:t>5</w:t>
-      </w:r>
-      <w:r>
-        <w:rPr>
-          <w:rFonts w:ascii="Times New Roman" w:hAnsi="Times New Roman" w:cs="Times New Roman"/>
-        </w:rPr>
-        <w:t xml:space="preserve">.  System draws </w:t>
-      </w:r>
-      <w:r>
-        <w:rPr>
-          <w:rFonts w:ascii="Times New Roman" w:hAnsi="Times New Roman" w:cs="Times New Roman"/>
-        </w:rPr>
-        <w:t>the crossing</w:t>
-      </w:r>
-    </w:p>
-    <w:p>
-      <w:pPr>
+        </w:rPr>
+      </w:pPr>
+      <w:r>
+        <w:rPr>
+          <w:rFonts w:ascii="Times New Roman" w:hAnsi="Times New Roman" w:cs="Times New Roman"/>
+        </w:rPr>
+        <w:t>4. System updates the internal structure</w:t>
+      </w:r>
+    </w:p>
+    <w:p>
+      <w:pPr>
+        <w:widowControl w:val="0"/>
+        <w:autoSpaceDE w:val="0"/>
+        <w:autoSpaceDN w:val="0"/>
+        <w:adjustRightInd w:val="0"/>
         <w:ind w:firstLine="720"/>
         <w:rPr>
           <w:rFonts w:ascii="Times New Roman" w:hAnsi="Times New Roman" w:cs="Times New Roman"/>
-          <w:lang w:val="en-AU"/>
-        </w:rPr>
-      </w:pPr>
-      <w:r>
-        <w:rPr>
-          <w:rFonts w:ascii="Times New Roman" w:hAnsi="Times New Roman" w:cs="Times New Roman"/>
-          <w:lang w:val="en-AU"/>
-        </w:rPr>
-        <w:t>6</w:t>
-      </w:r>
-      <w:r>
-        <w:rPr>
-          <w:rFonts w:ascii="Times New Roman" w:hAnsi="Times New Roman" w:cs="Times New Roman"/>
-          <w:lang w:val="en-AU"/>
-        </w:rPr>
-        <w:t>.  System updates the internal structure</w:t>
-      </w:r>
-    </w:p>
-    <w:p>
-      <w:pPr>
-        <w:ind w:firstLine="720"/>
-        <w:rPr>
-          <w:rFonts w:ascii="Times New Roman" w:hAnsi="Times New Roman" w:cs="Times New Roman"/>
-          <w:b/>
-          <w:lang w:val="en-AU"/>
-        </w:rPr>
-      </w:pPr>
-    </w:p>
-    <w:p>
-      <w:pPr>
-        <w:rPr>
-          <w:rFonts w:ascii="Times New Roman" w:hAnsi="Times New Roman" w:cs="Times New Roman"/>
-          <w:b/>
-          <w:lang w:val="en-AU"/>
-        </w:rPr>
-      </w:pPr>
-      <w:r>
-        <w:rPr>
-          <w:rFonts w:ascii="Times New Roman" w:hAnsi="Times New Roman" w:cs="Times New Roman"/>
-          <w:b/>
-          <w:lang w:val="en-AU"/>
-        </w:rPr>
-        <w:t xml:space="preserve">Ext: </w:t>
-      </w:r>
-    </w:p>
-    <w:p>
-      <w:pPr>
-        <w:rPr>
-          <w:rFonts w:ascii="Times New Roman" w:hAnsi="Times New Roman" w:cs="Times New Roman"/>
-          <w:lang w:val="en-AU"/>
-        </w:rPr>
-      </w:pPr>
-      <w:r>
-        <w:rPr>
-          <w:rFonts w:ascii="Times New Roman" w:hAnsi="Times New Roman" w:cs="Times New Roman"/>
-          <w:b/>
-          <w:lang w:val="en-AU"/>
-        </w:rPr>
-        <w:tab/>
-      </w:r>
-      <w:r>
-        <w:rPr>
-          <w:rFonts w:ascii="Times New Roman" w:hAnsi="Times New Roman" w:cs="Times New Roman"/>
-          <w:lang w:val="en-AU"/>
-        </w:rPr>
-        <w:t>3</w:t>
-      </w:r>
-      <w:r>
-        <w:rPr>
-          <w:rFonts w:ascii="Times New Roman" w:hAnsi="Times New Roman" w:cs="Times New Roman"/>
-        </w:rPr>
-        <w:t>a. If the input is in the wrong format (anything except positive integers), system shows a message and user has to go back to step 2</w:t>
-      </w:r>
-    </w:p>
-    <w:p>
-      <w:pPr>
-        <w:rPr>
-          <w:rFonts w:ascii="Times New Roman" w:hAnsi="Times New Roman" w:cs="Times New Roman"/>
-          <w:lang w:val="en-AU"/>
-        </w:rPr>
-      </w:pPr>
-      <w:r>
-        <w:rPr>
-          <w:rFonts w:ascii="Times New Roman" w:hAnsi="Times New Roman" w:cs="Times New Roman"/>
-          <w:lang w:val="en-AU"/>
-        </w:rPr>
-        <w:tab/>
-      </w:r>
-    </w:p>
-    <w:p>
-      <w:pPr>
-        <w:widowControl w:val="0"/>
-        <w:autoSpaceDE w:val="0"/>
-        <w:autoSpaceDN w:val="0"/>
-        <w:adjustRightInd w:val="0"/>
-        <w:rPr>
-          <w:rFonts w:ascii="Times New Roman" w:hAnsi="Times New Roman" w:cs="Times New Roman"/>
-        </w:rPr>
-      </w:pPr>
-    </w:p>
-    <w:p>
-      <w:pPr>
-        <w:widowControl w:val="0"/>
-        <w:autoSpaceDE w:val="0"/>
-        <w:autoSpaceDN w:val="0"/>
-        <w:adjustRightInd w:val="0"/>
-        <w:rPr>
-          <w:rFonts w:ascii="Times New Roman" w:hAnsi="Times New Roman" w:cs="Times New Roman"/>
-        </w:rPr>
-      </w:pPr>
-      <w:r>
-        <w:rPr>
-          <w:rFonts w:ascii="Times New Roman" w:hAnsi="Times New Roman" w:cs="Times New Roman"/>
-        </w:rPr>
-        <w:t>User wants to remove a crossing</w:t>
-      </w:r>
-    </w:p>
-    <w:p>
-      <w:pPr>
-        <w:widowControl w:val="0"/>
-        <w:autoSpaceDE w:val="0"/>
-        <w:autoSpaceDN w:val="0"/>
-        <w:adjustRightInd w:val="0"/>
-        <w:rPr>
-          <w:rFonts w:ascii="Times New Roman" w:hAnsi="Times New Roman" w:cs="Times New Roman"/>
-        </w:rPr>
-      </w:pPr>
-      <w:r>
-        <w:rPr>
-          <w:rFonts w:ascii="Times New Roman" w:hAnsi="Times New Roman" w:cs="Times New Roman"/>
-          <w:b/>
-        </w:rPr>
-        <w:t>Actor</w:t>
-      </w:r>
-      <w:r>
-        <w:rPr>
-          <w:rFonts w:ascii="Times New Roman" w:hAnsi="Times New Roman" w:cs="Times New Roman"/>
-        </w:rPr>
-        <w:t>: User</w:t>
-      </w:r>
-    </w:p>
-    <w:p>
-      <w:pPr>
-        <w:widowControl w:val="0"/>
-        <w:autoSpaceDE w:val="0"/>
-        <w:autoSpaceDN w:val="0"/>
-        <w:adjustRightInd w:val="0"/>
-        <w:rPr>
-          <w:rFonts w:ascii="Times New Roman" w:hAnsi="Times New Roman" w:cs="Times New Roman"/>
-        </w:rPr>
-      </w:pPr>
-      <w:r>
-        <w:rPr>
-          <w:rFonts w:ascii="Times New Roman" w:hAnsi="Times New Roman" w:cs="Times New Roman"/>
-          <w:b/>
-        </w:rPr>
-        <w:t>Precondition</w:t>
-      </w:r>
-      <w:r>
-        <w:rPr>
-          <w:rFonts w:ascii="Times New Roman" w:hAnsi="Times New Roman" w:cs="Times New Roman"/>
-        </w:rPr>
-        <w:t xml:space="preserve">: There is at least one </w:t>
-      </w:r>
-      <w:r>
-        <w:rPr>
-          <w:rFonts w:ascii="Times New Roman" w:hAnsi="Times New Roman" w:cs="Times New Roman"/>
-        </w:rPr>
-        <w:t>crossing</w:t>
-      </w:r>
-      <w:r>
-        <w:rPr>
-          <w:rFonts w:ascii="Times New Roman" w:hAnsi="Times New Roman" w:cs="Times New Roman"/>
-        </w:rPr>
-        <w:t xml:space="preserve"> on </w:t>
-      </w:r>
-      <w:r>
-        <w:rPr>
-          <w:rFonts w:ascii="Times New Roman" w:hAnsi="Times New Roman" w:cs="Times New Roman"/>
-        </w:rPr>
-        <w:t>the</w:t>
-      </w:r>
-      <w:r>
-        <w:rPr>
-          <w:rFonts w:ascii="Times New Roman" w:hAnsi="Times New Roman" w:cs="Times New Roman"/>
-        </w:rPr>
-        <w:t xml:space="preserve"> drawing board</w:t>
-      </w:r>
-    </w:p>
-    <w:p>
-      <w:pPr>
-        <w:widowControl w:val="0"/>
-        <w:autoSpaceDE w:val="0"/>
-        <w:autoSpaceDN w:val="0"/>
-        <w:adjustRightInd w:val="0"/>
-        <w:rPr>
-          <w:rFonts w:ascii="Times New Roman" w:hAnsi="Times New Roman" w:cs="Times New Roman"/>
-        </w:rPr>
-      </w:pPr>
-      <w:r>
-        <w:rPr>
-          <w:rFonts w:ascii="Times New Roman" w:hAnsi="Times New Roman" w:cs="Times New Roman"/>
-          <w:b/>
-        </w:rPr>
-        <w:t>MSS</w:t>
-      </w:r>
-      <w:r>
-        <w:rPr>
-          <w:rFonts w:ascii="Times New Roman" w:hAnsi="Times New Roman" w:cs="Times New Roman"/>
-        </w:rPr>
-        <w:t>:</w:t>
-      </w:r>
-    </w:p>
-    <w:p>
-      <w:pPr>
-        <w:widowControl w:val="0"/>
-        <w:autoSpaceDE w:val="0"/>
-        <w:autoSpaceDN w:val="0"/>
-        <w:adjustRightInd w:val="0"/>
-        <w:ind w:firstLine="720"/>
-        <w:rPr>
-          <w:rFonts w:ascii="Times New Roman" w:hAnsi="Times New Roman" w:cs="Times New Roman"/>
-        </w:rPr>
-      </w:pPr>
-      <w:r>
-        <w:rPr>
-          <w:rFonts w:ascii="Times New Roman" w:hAnsi="Times New Roman" w:cs="Times New Roman"/>
-        </w:rPr>
-        <w:t xml:space="preserve">1. </w:t>
-      </w:r>
-      <w:r>
-        <w:rPr>
-          <w:rFonts w:ascii="Times New Roman" w:hAnsi="Times New Roman" w:cs="Times New Roman"/>
-        </w:rPr>
-        <w:t>User selects the</w:t>
-      </w:r>
-      <w:r>
-        <w:rPr>
-          <w:rFonts w:ascii="Times New Roman" w:hAnsi="Times New Roman" w:cs="Times New Roman"/>
-        </w:rPr>
-        <w:t xml:space="preserve"> </w:t>
-      </w:r>
-      <w:r>
-        <w:rPr>
-          <w:rFonts w:ascii="Times New Roman" w:hAnsi="Times New Roman" w:cs="Times New Roman"/>
-        </w:rPr>
-        <w:t>crossing</w:t>
-      </w:r>
-    </w:p>
-    <w:p>
-      <w:pPr>
-        <w:widowControl w:val="0"/>
-        <w:autoSpaceDE w:val="0"/>
-        <w:autoSpaceDN w:val="0"/>
-        <w:adjustRightInd w:val="0"/>
-        <w:ind w:firstLine="720"/>
-        <w:rPr>
-          <w:rFonts w:ascii="Times New Roman" w:hAnsi="Times New Roman" w:cs="Times New Roman"/>
-        </w:rPr>
-      </w:pPr>
-      <w:r>
-        <w:rPr>
-          <w:rFonts w:ascii="Times New Roman" w:hAnsi="Times New Roman" w:cs="Times New Roman"/>
-        </w:rPr>
-        <w:t>2. User presses remove button</w:t>
-      </w:r>
-    </w:p>
-    <w:p>
-      <w:pPr>
-        <w:widowControl w:val="0"/>
-        <w:autoSpaceDE w:val="0"/>
-        <w:autoSpaceDN w:val="0"/>
-        <w:adjustRightInd w:val="0"/>
-        <w:ind w:firstLine="720"/>
-        <w:rPr>
-          <w:rFonts w:ascii="Times New Roman" w:hAnsi="Times New Roman" w:cs="Times New Roman"/>
-        </w:rPr>
-      </w:pPr>
-      <w:r>
-        <w:rPr>
-          <w:rFonts w:ascii="Times New Roman" w:hAnsi="Times New Roman" w:cs="Times New Roman"/>
-        </w:rPr>
-        <w:t xml:space="preserve">3. System removes the </w:t>
-      </w:r>
-      <w:r>
-        <w:rPr>
-          <w:rFonts w:ascii="Times New Roman" w:hAnsi="Times New Roman" w:cs="Times New Roman"/>
-        </w:rPr>
-        <w:t>crossing</w:t>
-      </w:r>
-      <w:r>
-        <w:rPr>
-          <w:rFonts w:ascii="Times New Roman" w:hAnsi="Times New Roman" w:cs="Times New Roman"/>
-        </w:rPr>
-        <w:t xml:space="preserve"> from the drawing board</w:t>
-      </w:r>
-    </w:p>
-    <w:p>
-      <w:pPr>
-        <w:widowControl w:val="0"/>
-        <w:autoSpaceDE w:val="0"/>
-        <w:autoSpaceDN w:val="0"/>
-        <w:adjustRightInd w:val="0"/>
-        <w:ind w:firstLine="720"/>
-        <w:rPr>
-          <w:rFonts w:ascii="Times New Roman" w:hAnsi="Times New Roman" w:cs="Times New Roman"/>
-        </w:rPr>
-      </w:pPr>
-      <w:r>
-        <w:rPr>
-          <w:rFonts w:ascii="Times New Roman" w:hAnsi="Times New Roman" w:cs="Times New Roman"/>
-        </w:rPr>
-        <w:t>4. System updates the internal structure</w:t>
-      </w:r>
+        </w:rPr>
+      </w:pPr>
     </w:p>
     <w:p>
       <w:pPr>
@@ -1335,7 +1777,7 @@
 </file>
 
 <file path=word/endnotes.xml><?xml version="1.0" encoding="utf-8"?>
-<w:endnotes xmlns:wpc="http://schemas.microsoft.com/office/word/2010/wordprocessingCanvas" xmlns:mo="http://schemas.microsoft.com/office/mac/office/2008/main" xmlns:mc="http://schemas.openxmlformats.org/markup-compatibility/2006" xmlns:mv="urn:schemas-microsoft-com:mac:vml" xmlns:o="urn:schemas-microsoft-com:office:office" xmlns:r="http://schemas.openxmlformats.org/officeDocument/2006/relationships" xmlns:m="http://schemas.openxmlformats.org/officeDocument/2006/math" xmlns:v="urn:schemas-microsoft-com:vml" xmlns:wp14="http://schemas.microsoft.com/office/word/2010/wordprocessingDrawing" xmlns:wp="http://schemas.openxmlformats.org/drawingml/2006/wordprocessingDrawing" xmlns:w10="urn:schemas-microsoft-com:office:word" xmlns:w="http://schemas.openxmlformats.org/wordprocessingml/2006/main" xmlns:w14="http://schemas.microsoft.com/office/word/2010/wordml" xmlns:w15="http://schemas.microsoft.com/office/word/2012/wordml" xmlns:wpg="http://schemas.microsoft.com/office/word/2010/wordprocessingGroup" xmlns:wpi="http://schemas.microsoft.com/office/word/2010/wordprocessingInk" xmlns:wne="http://schemas.microsoft.com/office/word/2006/wordml" xmlns:wps="http://schemas.microsoft.com/office/word/2010/wordprocessingShape" mc:Ignorable="w14 w15 wp14">
+<w:endnotes xmlns:wpc="http://schemas.microsoft.com/office/word/2010/wordprocessingCanvas" xmlns:mc="http://schemas.openxmlformats.org/markup-compatibility/2006" xmlns:o="urn:schemas-microsoft-com:office:office" xmlns:r="http://schemas.openxmlformats.org/officeDocument/2006/relationships" xmlns:m="http://schemas.openxmlformats.org/officeDocument/2006/math" xmlns:v="urn:schemas-microsoft-com:vml" xmlns:wp14="http://schemas.microsoft.com/office/word/2010/wordprocessingDrawing" xmlns:wp="http://schemas.openxmlformats.org/drawingml/2006/wordprocessingDrawing" xmlns:w10="urn:schemas-microsoft-com:office:word" xmlns:w="http://schemas.openxmlformats.org/wordprocessingml/2006/main" xmlns:w14="http://schemas.microsoft.com/office/word/2010/wordml" xmlns:w15="http://schemas.microsoft.com/office/word/2012/wordml" xmlns:wpg="http://schemas.microsoft.com/office/word/2010/wordprocessingGroup" xmlns:wpi="http://schemas.microsoft.com/office/word/2010/wordprocessingInk" xmlns:wne="http://schemas.microsoft.com/office/word/2006/wordml" xmlns:wps="http://schemas.microsoft.com/office/word/2010/wordprocessingShape" mc:Ignorable="w14 w15 wp14">
   <w:endnote w:type="separator" w:id="-1">
     <w:p>
       <w:r>
@@ -1354,7 +1796,7 @@
 </file>
 
 <file path=word/footer1.xml><?xml version="1.0" encoding="utf-8"?>
-<w:ftr xmlns:wpc="http://schemas.microsoft.com/office/word/2010/wordprocessingCanvas" xmlns:mo="http://schemas.microsoft.com/office/mac/office/2008/main" xmlns:mc="http://schemas.openxmlformats.org/markup-compatibility/2006" xmlns:mv="urn:schemas-microsoft-com:mac:vml" xmlns:o="urn:schemas-microsoft-com:office:office" xmlns:r="http://schemas.openxmlformats.org/officeDocument/2006/relationships" xmlns:m="http://schemas.openxmlformats.org/officeDocument/2006/math" xmlns:v="urn:schemas-microsoft-com:vml" xmlns:wp14="http://schemas.microsoft.com/office/word/2010/wordprocessingDrawing" xmlns:wp="http://schemas.openxmlformats.org/drawingml/2006/wordprocessingDrawing" xmlns:w10="urn:schemas-microsoft-com:office:word" xmlns:w="http://schemas.openxmlformats.org/wordprocessingml/2006/main" xmlns:w14="http://schemas.microsoft.com/office/word/2010/wordml" xmlns:w15="http://schemas.microsoft.com/office/word/2012/wordml" xmlns:wpg="http://schemas.microsoft.com/office/word/2010/wordprocessingGroup" xmlns:wpi="http://schemas.microsoft.com/office/word/2010/wordprocessingInk" xmlns:wne="http://schemas.microsoft.com/office/word/2006/wordml" xmlns:wps="http://schemas.microsoft.com/office/word/2010/wordprocessingShape" mc:Ignorable="w14 w15 wp14">
+<w:ftr xmlns:wpc="http://schemas.microsoft.com/office/word/2010/wordprocessingCanvas" xmlns:mc="http://schemas.openxmlformats.org/markup-compatibility/2006" xmlns:o="urn:schemas-microsoft-com:office:office" xmlns:r="http://schemas.openxmlformats.org/officeDocument/2006/relationships" xmlns:m="http://schemas.openxmlformats.org/officeDocument/2006/math" xmlns:v="urn:schemas-microsoft-com:vml" xmlns:wp14="http://schemas.microsoft.com/office/word/2010/wordprocessingDrawing" xmlns:wp="http://schemas.openxmlformats.org/drawingml/2006/wordprocessingDrawing" xmlns:w10="urn:schemas-microsoft-com:office:word" xmlns:w="http://schemas.openxmlformats.org/wordprocessingml/2006/main" xmlns:w14="http://schemas.microsoft.com/office/word/2010/wordml" xmlns:w15="http://schemas.microsoft.com/office/word/2012/wordml" xmlns:wpg="http://schemas.microsoft.com/office/word/2010/wordprocessingGroup" xmlns:wpi="http://schemas.microsoft.com/office/word/2010/wordprocessingInk" xmlns:wne="http://schemas.microsoft.com/office/word/2006/wordml" xmlns:wps="http://schemas.microsoft.com/office/word/2010/wordprocessingShape" mc:Ignorable="w14 w15 wp14">
   <w:p>
     <w:pPr>
       <w:pStyle w:val="Footer"/>
@@ -1392,7 +1834,7 @@
 </file>
 
 <file path=word/footer2.xml><?xml version="1.0" encoding="utf-8"?>
-<w:ftr xmlns:wpc="http://schemas.microsoft.com/office/word/2010/wordprocessingCanvas" xmlns:mo="http://schemas.microsoft.com/office/mac/office/2008/main" xmlns:mc="http://schemas.openxmlformats.org/markup-compatibility/2006" xmlns:mv="urn:schemas-microsoft-com:mac:vml" xmlns:o="urn:schemas-microsoft-com:office:office" xmlns:r="http://schemas.openxmlformats.org/officeDocument/2006/relationships" xmlns:m="http://schemas.openxmlformats.org/officeDocument/2006/math" xmlns:v="urn:schemas-microsoft-com:vml" xmlns:wp14="http://schemas.microsoft.com/office/word/2010/wordprocessingDrawing" xmlns:wp="http://schemas.openxmlformats.org/drawingml/2006/wordprocessingDrawing" xmlns:w10="urn:schemas-microsoft-com:office:word" xmlns:w="http://schemas.openxmlformats.org/wordprocessingml/2006/main" xmlns:w14="http://schemas.microsoft.com/office/word/2010/wordml" xmlns:w15="http://schemas.microsoft.com/office/word/2012/wordml" xmlns:wpg="http://schemas.microsoft.com/office/word/2010/wordprocessingGroup" xmlns:wpi="http://schemas.microsoft.com/office/word/2010/wordprocessingInk" xmlns:wne="http://schemas.microsoft.com/office/word/2006/wordml" xmlns:wps="http://schemas.microsoft.com/office/word/2010/wordprocessingShape" mc:Ignorable="w14 w15 wp14">
+<w:ftr xmlns:wpc="http://schemas.microsoft.com/office/word/2010/wordprocessingCanvas" xmlns:mc="http://schemas.openxmlformats.org/markup-compatibility/2006" xmlns:o="urn:schemas-microsoft-com:office:office" xmlns:r="http://schemas.openxmlformats.org/officeDocument/2006/relationships" xmlns:m="http://schemas.openxmlformats.org/officeDocument/2006/math" xmlns:v="urn:schemas-microsoft-com:vml" xmlns:wp14="http://schemas.microsoft.com/office/word/2010/wordprocessingDrawing" xmlns:wp="http://schemas.openxmlformats.org/drawingml/2006/wordprocessingDrawing" xmlns:w10="urn:schemas-microsoft-com:office:word" xmlns:w="http://schemas.openxmlformats.org/wordprocessingml/2006/main" xmlns:w14="http://schemas.microsoft.com/office/word/2010/wordml" xmlns:w15="http://schemas.microsoft.com/office/word/2012/wordml" xmlns:wpg="http://schemas.microsoft.com/office/word/2010/wordprocessingGroup" xmlns:wpi="http://schemas.microsoft.com/office/word/2010/wordprocessingInk" xmlns:wne="http://schemas.microsoft.com/office/word/2006/wordml" xmlns:wps="http://schemas.microsoft.com/office/word/2010/wordprocessingShape" mc:Ignorable="w14 w15 wp14">
   <w:p>
     <w:pPr>
       <w:pStyle w:val="Footer"/>
@@ -1403,7 +1845,7 @@
 </file>
 
 <file path=word/footer3.xml><?xml version="1.0" encoding="utf-8"?>
-<w:ftr xmlns:wpc="http://schemas.microsoft.com/office/word/2010/wordprocessingCanvas" xmlns:mo="http://schemas.microsoft.com/office/mac/office/2008/main" xmlns:mc="http://schemas.openxmlformats.org/markup-compatibility/2006" xmlns:mv="urn:schemas-microsoft-com:mac:vml" xmlns:o="urn:schemas-microsoft-com:office:office" xmlns:r="http://schemas.openxmlformats.org/officeDocument/2006/relationships" xmlns:m="http://schemas.openxmlformats.org/officeDocument/2006/math" xmlns:v="urn:schemas-microsoft-com:vml" xmlns:wp14="http://schemas.microsoft.com/office/word/2010/wordprocessingDrawing" xmlns:wp="http://schemas.openxmlformats.org/drawingml/2006/wordprocessingDrawing" xmlns:w10="urn:schemas-microsoft-com:office:word" xmlns:w="http://schemas.openxmlformats.org/wordprocessingml/2006/main" xmlns:w14="http://schemas.microsoft.com/office/word/2010/wordml" xmlns:w15="http://schemas.microsoft.com/office/word/2012/wordml" xmlns:wpg="http://schemas.microsoft.com/office/word/2010/wordprocessingGroup" xmlns:wpi="http://schemas.microsoft.com/office/word/2010/wordprocessingInk" xmlns:wne="http://schemas.microsoft.com/office/word/2006/wordml" xmlns:wps="http://schemas.microsoft.com/office/word/2010/wordprocessingShape" mc:Ignorable="w14 w15 wp14">
+<w:ftr xmlns:wpc="http://schemas.microsoft.com/office/word/2010/wordprocessingCanvas" xmlns:mc="http://schemas.openxmlformats.org/markup-compatibility/2006" xmlns:o="urn:schemas-microsoft-com:office:office" xmlns:r="http://schemas.openxmlformats.org/officeDocument/2006/relationships" xmlns:m="http://schemas.openxmlformats.org/officeDocument/2006/math" xmlns:v="urn:schemas-microsoft-com:vml" xmlns:wp14="http://schemas.microsoft.com/office/word/2010/wordprocessingDrawing" xmlns:wp="http://schemas.openxmlformats.org/drawingml/2006/wordprocessingDrawing" xmlns:w10="urn:schemas-microsoft-com:office:word" xmlns:w="http://schemas.openxmlformats.org/wordprocessingml/2006/main" xmlns:w14="http://schemas.microsoft.com/office/word/2010/wordml" xmlns:w15="http://schemas.microsoft.com/office/word/2012/wordml" xmlns:wpg="http://schemas.microsoft.com/office/word/2010/wordprocessingGroup" xmlns:wpi="http://schemas.microsoft.com/office/word/2010/wordprocessingInk" xmlns:wne="http://schemas.microsoft.com/office/word/2006/wordml" xmlns:wps="http://schemas.microsoft.com/office/word/2010/wordprocessingShape" mc:Ignorable="w14 w15 wp14">
   <w:p>
     <w:pPr>
       <w:pStyle w:val="Footer"/>
@@ -1414,7 +1856,7 @@
 </file>
 
 <file path=word/footnotes.xml><?xml version="1.0" encoding="utf-8"?>
-<w:footnotes xmlns:wpc="http://schemas.microsoft.com/office/word/2010/wordprocessingCanvas" xmlns:mo="http://schemas.microsoft.com/office/mac/office/2008/main" xmlns:mc="http://schemas.openxmlformats.org/markup-compatibility/2006" xmlns:mv="urn:schemas-microsoft-com:mac:vml" xmlns:o="urn:schemas-microsoft-com:office:office" xmlns:r="http://schemas.openxmlformats.org/officeDocument/2006/relationships" xmlns:m="http://schemas.openxmlformats.org/officeDocument/2006/math" xmlns:v="urn:schemas-microsoft-com:vml" xmlns:wp14="http://schemas.microsoft.com/office/word/2010/wordprocessingDrawing" xmlns:wp="http://schemas.openxmlformats.org/drawingml/2006/wordprocessingDrawing" xmlns:w10="urn:schemas-microsoft-com:office:word" xmlns:w="http://schemas.openxmlformats.org/wordprocessingml/2006/main" xmlns:w14="http://schemas.microsoft.com/office/word/2010/wordml" xmlns:w15="http://schemas.microsoft.com/office/word/2012/wordml" xmlns:wpg="http://schemas.microsoft.com/office/word/2010/wordprocessingGroup" xmlns:wpi="http://schemas.microsoft.com/office/word/2010/wordprocessingInk" xmlns:wne="http://schemas.microsoft.com/office/word/2006/wordml" xmlns:wps="http://schemas.microsoft.com/office/word/2010/wordprocessingShape" mc:Ignorable="w14 w15 wp14">
+<w:footnotes xmlns:wpc="http://schemas.microsoft.com/office/word/2010/wordprocessingCanvas" xmlns:mc="http://schemas.openxmlformats.org/markup-compatibility/2006" xmlns:o="urn:schemas-microsoft-com:office:office" xmlns:r="http://schemas.openxmlformats.org/officeDocument/2006/relationships" xmlns:m="http://schemas.openxmlformats.org/officeDocument/2006/math" xmlns:v="urn:schemas-microsoft-com:vml" xmlns:wp14="http://schemas.microsoft.com/office/word/2010/wordprocessingDrawing" xmlns:wp="http://schemas.openxmlformats.org/drawingml/2006/wordprocessingDrawing" xmlns:w10="urn:schemas-microsoft-com:office:word" xmlns:w="http://schemas.openxmlformats.org/wordprocessingml/2006/main" xmlns:w14="http://schemas.microsoft.com/office/word/2010/wordml" xmlns:w15="http://schemas.microsoft.com/office/word/2012/wordml" xmlns:wpg="http://schemas.microsoft.com/office/word/2010/wordprocessingGroup" xmlns:wpi="http://schemas.microsoft.com/office/word/2010/wordprocessingInk" xmlns:wne="http://schemas.microsoft.com/office/word/2006/wordml" xmlns:wps="http://schemas.microsoft.com/office/word/2010/wordprocessingShape" mc:Ignorable="w14 w15 wp14">
   <w:footnote w:type="separator" w:id="-1">
     <w:p>
       <w:r>
@@ -1433,7 +1875,7 @@
 </file>
 
 <file path=word/numbering.xml><?xml version="1.0" encoding="utf-8"?>
-<w:numbering xmlns:wpc="http://schemas.microsoft.com/office/word/2010/wordprocessingCanvas" xmlns:mo="http://schemas.microsoft.com/office/mac/office/2008/main" xmlns:mc="http://schemas.openxmlformats.org/markup-compatibility/2006" xmlns:mv="urn:schemas-microsoft-com:mac:vml" xmlns:o="urn:schemas-microsoft-com:office:office" xmlns:r="http://schemas.openxmlformats.org/officeDocument/2006/relationships" xmlns:m="http://schemas.openxmlformats.org/officeDocument/2006/math" xmlns:v="urn:schemas-microsoft-com:vml" xmlns:wp14="http://schemas.microsoft.com/office/word/2010/wordprocessingDrawing" xmlns:wp="http://schemas.openxmlformats.org/drawingml/2006/wordprocessingDrawing" xmlns:w10="urn:schemas-microsoft-com:office:word" xmlns:w="http://schemas.openxmlformats.org/wordprocessingml/2006/main" xmlns:w14="http://schemas.microsoft.com/office/word/2010/wordml" xmlns:w15="http://schemas.microsoft.com/office/word/2012/wordml" xmlns:wpg="http://schemas.microsoft.com/office/word/2010/wordprocessingGroup" xmlns:wpi="http://schemas.microsoft.com/office/word/2010/wordprocessingInk" xmlns:wne="http://schemas.microsoft.com/office/word/2006/wordml" xmlns:wps="http://schemas.microsoft.com/office/word/2010/wordprocessingShape" mc:Ignorable="w14 w15 wp14">
+<w:numbering xmlns:wpc="http://schemas.microsoft.com/office/word/2010/wordprocessingCanvas" xmlns:mc="http://schemas.openxmlformats.org/markup-compatibility/2006" xmlns:o="urn:schemas-microsoft-com:office:office" xmlns:r="http://schemas.openxmlformats.org/officeDocument/2006/relationships" xmlns:m="http://schemas.openxmlformats.org/officeDocument/2006/math" xmlns:v="urn:schemas-microsoft-com:vml" xmlns:wp14="http://schemas.microsoft.com/office/word/2010/wordprocessingDrawing" xmlns:wp="http://schemas.openxmlformats.org/drawingml/2006/wordprocessingDrawing" xmlns:w10="urn:schemas-microsoft-com:office:word" xmlns:w="http://schemas.openxmlformats.org/wordprocessingml/2006/main" xmlns:w14="http://schemas.microsoft.com/office/word/2010/wordml" xmlns:w15="http://schemas.microsoft.com/office/word/2012/wordml" xmlns:wpg="http://schemas.microsoft.com/office/word/2010/wordprocessingGroup" xmlns:wpi="http://schemas.microsoft.com/office/word/2010/wordprocessingInk" xmlns:wne="http://schemas.microsoft.com/office/word/2006/wordml" xmlns:wps="http://schemas.microsoft.com/office/word/2010/wordprocessingShape" mc:Ignorable="w14 w15 wp14">
   <w:abstractNum w:abstractNumId="0">
     <w:nsid w:val="044C163A"/>
     <w:multiLevelType w:val="hybridMultilevel"/>
@@ -1798,7 +2240,7 @@
     </w:rPrDefault>
     <w:pPrDefault/>
   </w:docDefaults>
-  <w:latentStyles w:defLockedState="0" w:defUIPriority="99" w:defSemiHidden="0" w:defUnhideWhenUsed="0" w:defQFormat="0" w:count="380">
+  <w:latentStyles w:defLockedState="0" w:defUIPriority="99" w:defSemiHidden="0" w:defUnhideWhenUsed="0" w:defQFormat="0" w:count="371">
     <w:lsdException w:name="Normal" w:uiPriority="0" w:qFormat="1"/>
     <w:lsdException w:name="heading 1" w:uiPriority="9" w:qFormat="1"/>
     <w:lsdException w:name="heading 2" w:semiHidden="1" w:uiPriority="9" w:unhideWhenUsed="1" w:qFormat="1"/>
@@ -1955,15 +2397,6 @@
     <w:lsdException w:name="Balloon Text" w:semiHidden="1" w:unhideWhenUsed="1"/>
     <w:lsdException w:name="Table Grid" w:uiPriority="39"/>
     <w:lsdException w:name="Table Theme" w:semiHidden="1" w:unhideWhenUsed="1"/>
-    <w:lsdException w:name="Note Level 1" w:semiHidden="1" w:unhideWhenUsed="1"/>
-    <w:lsdException w:name="Note Level 2" w:semiHidden="1" w:unhideWhenUsed="1"/>
-    <w:lsdException w:name="Note Level 3" w:semiHidden="1" w:unhideWhenUsed="1"/>
-    <w:lsdException w:name="Note Level 4" w:semiHidden="1" w:unhideWhenUsed="1"/>
-    <w:lsdException w:name="Note Level 5" w:semiHidden="1" w:unhideWhenUsed="1"/>
-    <w:lsdException w:name="Note Level 6" w:semiHidden="1" w:unhideWhenUsed="1"/>
-    <w:lsdException w:name="Note Level 7" w:semiHidden="1" w:unhideWhenUsed="1"/>
-    <w:lsdException w:name="Note Level 8" w:semiHidden="1" w:unhideWhenUsed="1"/>
-    <w:lsdException w:name="Note Level 9" w:semiHidden="1" w:unhideWhenUsed="1"/>
     <w:lsdException w:name="Placeholder Text" w:semiHidden="1"/>
     <w:lsdException w:name="No Spacing" w:uiPriority="1" w:qFormat="1"/>
     <w:lsdException w:name="Light Shading" w:uiPriority="60"/>

</xml_diff>

<commit_message>
URS + project plan
Update for the project plan - the changes are underlined
Added my part of the use cases
</commit_message>
<xml_diff>
--- a/In progress/URS.docx
+++ b/In progress/URS.docx
@@ -1,6 +1,6 @@
 
 <file path=word/document.xml><?xml version="1.0" encoding="utf-8"?>
-<w:document xmlns:wpc="http://schemas.microsoft.com/office/word/2010/wordprocessingCanvas" xmlns:mc="http://schemas.openxmlformats.org/markup-compatibility/2006" xmlns:o="urn:schemas-microsoft-com:office:office" xmlns:r="http://schemas.openxmlformats.org/officeDocument/2006/relationships" xmlns:m="http://schemas.openxmlformats.org/officeDocument/2006/math" xmlns:v="urn:schemas-microsoft-com:vml" xmlns:wp14="http://schemas.microsoft.com/office/word/2010/wordprocessingDrawing" xmlns:wp="http://schemas.openxmlformats.org/drawingml/2006/wordprocessingDrawing" xmlns:w10="urn:schemas-microsoft-com:office:word" xmlns:w="http://schemas.openxmlformats.org/wordprocessingml/2006/main" xmlns:w14="http://schemas.microsoft.com/office/word/2010/wordml" xmlns:w15="http://schemas.microsoft.com/office/word/2012/wordml" xmlns:wpg="http://schemas.microsoft.com/office/word/2010/wordprocessingGroup" xmlns:wpi="http://schemas.microsoft.com/office/word/2010/wordprocessingInk" xmlns:wne="http://schemas.microsoft.com/office/word/2006/wordml" xmlns:wps="http://schemas.microsoft.com/office/word/2010/wordprocessingShape" mc:Ignorable="w14 w15 wp14">
+<w:document xmlns:wpc="http://schemas.microsoft.com/office/word/2010/wordprocessingCanvas" xmlns:mc="http://schemas.openxmlformats.org/markup-compatibility/2006" xmlns:o="urn:schemas-microsoft-com:office:office" xmlns:r="http://schemas.openxmlformats.org/officeDocument/2006/relationships" xmlns:m="http://schemas.openxmlformats.org/officeDocument/2006/math" xmlns:v="urn:schemas-microsoft-com:vml" xmlns:wp14="http://schemas.microsoft.com/office/word/2010/wordprocessingDrawing" xmlns:wp="http://schemas.openxmlformats.org/drawingml/2006/wordprocessingDrawing" xmlns:w10="urn:schemas-microsoft-com:office:word" xmlns:w="http://schemas.openxmlformats.org/wordprocessingml/2006/main" xmlns:w14="http://schemas.microsoft.com/office/word/2010/wordml" xmlns:wpg="http://schemas.microsoft.com/office/word/2010/wordprocessingGroup" xmlns:wpi="http://schemas.microsoft.com/office/word/2010/wordprocessingInk" xmlns:wne="http://schemas.microsoft.com/office/word/2006/wordml" xmlns:wps="http://schemas.microsoft.com/office/word/2010/wordprocessingShape" mc:Ignorable="w14 wp14">
   <w:body>
     <w:p>
       <w:r>
@@ -10,17 +10,23 @@
     <w:p>
       <w:pPr>
         <w:rPr>
+          <w:b/>
+          <w:i/>
           <w:color w:val="70AD47" w:themeColor="accent6"/>
         </w:rPr>
       </w:pPr>
       <w:r>
         <w:rPr>
+          <w:b/>
+          <w:i/>
           <w:color w:val="70AD47" w:themeColor="accent6"/>
         </w:rPr>
         <w:t>Add a crossing</w:t>
       </w:r>
       <w:r>
         <w:rPr>
+          <w:b/>
+          <w:i/>
           <w:color w:val="70AD47" w:themeColor="accent6"/>
         </w:rPr>
         <w:t xml:space="preserve"> (intersection)</w:t>
@@ -29,11 +35,15 @@
     <w:p>
       <w:pPr>
         <w:rPr>
+          <w:b/>
+          <w:i/>
           <w:color w:val="70AD47" w:themeColor="accent6"/>
         </w:rPr>
       </w:pPr>
       <w:r>
         <w:rPr>
+          <w:b/>
+          <w:i/>
           <w:color w:val="70AD47" w:themeColor="accent6"/>
         </w:rPr>
         <w:t>Remove a crossing</w:t>
@@ -68,11 +78,15 @@
     <w:p>
       <w:pPr>
         <w:rPr>
+          <w:b/>
+          <w:i/>
           <w:color w:val="C45911" w:themeColor="accent2" w:themeShade="BF"/>
         </w:rPr>
       </w:pPr>
       <w:r>
         <w:rPr>
+          <w:b/>
+          <w:i/>
           <w:color w:val="C45911" w:themeColor="accent2" w:themeShade="BF"/>
         </w:rPr>
         <w:t>Add an element (traffic light, sensor)</w:t>
@@ -81,11 +95,15 @@
     <w:p>
       <w:pPr>
         <w:rPr>
+          <w:b/>
+          <w:i/>
           <w:color w:val="C45911" w:themeColor="accent2" w:themeShade="BF"/>
         </w:rPr>
       </w:pPr>
       <w:r>
         <w:rPr>
+          <w:b/>
+          <w:i/>
           <w:color w:val="C45911" w:themeColor="accent2" w:themeShade="BF"/>
         </w:rPr>
         <w:t>Remove an element</w:t>
@@ -115,11 +133,15 @@
     <w:p>
       <w:pPr>
         <w:rPr>
+          <w:b/>
+          <w:i/>
           <w:color w:val="FF0000"/>
         </w:rPr>
       </w:pPr>
       <w:r>
         <w:rPr>
+          <w:b/>
+          <w:i/>
           <w:color w:val="FF0000"/>
         </w:rPr>
         <w:t>Load</w:t>
@@ -128,20 +150,31 @@
     <w:p>
       <w:pPr>
         <w:rPr>
+          <w:b/>
+          <w:i/>
           <w:color w:val="FF0000"/>
         </w:rPr>
       </w:pPr>
       <w:r>
         <w:rPr>
+          <w:b/>
+          <w:i/>
           <w:color w:val="FF0000"/>
         </w:rPr>
         <w:t>Save</w:t>
       </w:r>
     </w:p>
     <w:p>
-      <w:r>
-        <w:t xml:space="preserve">Clear  - restart </w:t>
-      </w:r>
+      <w:proofErr w:type="gramStart"/>
+      <w:r>
+        <w:t>Clear  -</w:t>
+      </w:r>
+      <w:proofErr w:type="gramEnd"/>
+      <w:r>
+        <w:t xml:space="preserve"> restart </w:t>
+      </w:r>
+      <w:bookmarkStart w:id="0" w:name="_GoBack"/>
+      <w:bookmarkEnd w:id="0"/>
     </w:p>
     <w:p/>
     <w:p>
@@ -156,11 +189,19 @@
         </w:rPr>
         <w:t xml:space="preserve">Monica, </w:t>
       </w:r>
+      <w:proofErr w:type="spellStart"/>
       <w:r>
         <w:rPr>
           <w:color w:val="538135" w:themeColor="accent6" w:themeShade="BF"/>
         </w:rPr>
-        <w:t xml:space="preserve">Alexandru, </w:t>
+        <w:t>Alexandru</w:t>
+      </w:r>
+      <w:proofErr w:type="spellEnd"/>
+      <w:r>
+        <w:rPr>
+          <w:color w:val="538135" w:themeColor="accent6" w:themeShade="BF"/>
+        </w:rPr>
+        <w:t xml:space="preserve">, </w:t>
       </w:r>
       <w:r>
         <w:rPr>
@@ -174,36 +215,42 @@
         </w:rPr>
         <w:t xml:space="preserve">, </w:t>
       </w:r>
+      <w:proofErr w:type="spellStart"/>
       <w:r>
         <w:rPr>
           <w:color w:val="2F5496" w:themeColor="accent5" w:themeShade="BF"/>
         </w:rPr>
         <w:t>Ventsislav</w:t>
       </w:r>
+      <w:proofErr w:type="spellEnd"/>
       <w:r>
         <w:rPr>
           <w:color w:val="2F5496" w:themeColor="accent5" w:themeShade="BF"/>
         </w:rPr>
         <w:t xml:space="preserve">, </w:t>
       </w:r>
+      <w:proofErr w:type="spellStart"/>
       <w:r>
         <w:rPr>
           <w:color w:val="000000" w:themeColor="text1"/>
         </w:rPr>
         <w:t>Dyma</w:t>
       </w:r>
+      <w:proofErr w:type="spellEnd"/>
       <w:r>
         <w:rPr>
           <w:color w:val="000000" w:themeColor="text1"/>
         </w:rPr>
         <w:t xml:space="preserve">, </w:t>
       </w:r>
+      <w:proofErr w:type="spellStart"/>
       <w:r>
         <w:rPr>
           <w:color w:val="FFFF00"/>
         </w:rPr>
         <w:t>Blagovest</w:t>
       </w:r>
+      <w:proofErr w:type="spellEnd"/>
     </w:p>
     <w:p>
       <w:pPr>
@@ -212,14 +259,14 @@
           <w:lang w:val="en-GB"/>
         </w:rPr>
       </w:pPr>
-      <w:bookmarkStart w:id="0" w:name="_Toc443995888"/>
+      <w:bookmarkStart w:id="1" w:name="_Toc443995888"/>
       <w:r>
         <w:rPr>
           <w:lang w:val="en-GB"/>
         </w:rPr>
         <w:t>Deliverables</w:t>
       </w:r>
-      <w:bookmarkEnd w:id="0"/>
+      <w:bookmarkEnd w:id="1"/>
     </w:p>
     <w:p>
       <w:pPr>
@@ -229,7 +276,7 @@
           <w:lang w:val="en-GB"/>
         </w:rPr>
       </w:pPr>
-      <w:bookmarkStart w:id="1" w:name="_Toc443995889"/>
+      <w:bookmarkStart w:id="2" w:name="_Toc443995889"/>
       <w:r>
         <w:rPr>
           <w:rFonts w:eastAsia="Times New Roman"/>
@@ -237,7 +284,7 @@
         </w:rPr>
         <w:t>Must</w:t>
       </w:r>
-      <w:bookmarkEnd w:id="1"/>
+      <w:bookmarkEnd w:id="2"/>
     </w:p>
     <w:p>
       <w:pPr>
@@ -545,7 +592,7 @@
           <w:lang w:val="en-GB"/>
         </w:rPr>
       </w:pPr>
-      <w:bookmarkStart w:id="2" w:name="_Toc443995890"/>
+      <w:bookmarkStart w:id="3" w:name="_Toc443995890"/>
       <w:r>
         <w:rPr>
           <w:rFonts w:eastAsia="Times New Roman"/>
@@ -553,7 +600,7 @@
         </w:rPr>
         <w:t>Should</w:t>
       </w:r>
-      <w:bookmarkEnd w:id="2"/>
+      <w:bookmarkEnd w:id="3"/>
     </w:p>
     <w:p>
       <w:pPr>
@@ -608,14 +655,14 @@
           <w:lang w:val="en-GB"/>
         </w:rPr>
       </w:pPr>
-      <w:bookmarkStart w:id="3" w:name="_Toc443995891"/>
+      <w:bookmarkStart w:id="4" w:name="_Toc443995891"/>
       <w:r>
         <w:rPr>
           <w:lang w:val="en-GB"/>
         </w:rPr>
         <w:t>Non-Deliverables</w:t>
       </w:r>
-      <w:bookmarkEnd w:id="3"/>
+      <w:bookmarkEnd w:id="4"/>
     </w:p>
     <w:p>
       <w:pPr>
@@ -624,14 +671,14 @@
           <w:lang w:val="en-GB"/>
         </w:rPr>
       </w:pPr>
-      <w:bookmarkStart w:id="4" w:name="_Toc443995892"/>
+      <w:bookmarkStart w:id="5" w:name="_Toc443995892"/>
       <w:r>
         <w:rPr>
           <w:lang w:val="en-GB"/>
         </w:rPr>
         <w:t>Won’t</w:t>
       </w:r>
-      <w:bookmarkEnd w:id="4"/>
+      <w:bookmarkEnd w:id="5"/>
     </w:p>
     <w:p>
       <w:pPr>
@@ -684,9 +731,9 @@
           <w:lang w:val="en-GB"/>
         </w:rPr>
         <w:sectPr>
-          <w:footerReference w:type="even" r:id="rId7"/>
-          <w:footerReference w:type="default" r:id="rId8"/>
-          <w:footerReference w:type="first" r:id="rId9"/>
+          <w:footerReference w:type="even" r:id="rId8"/>
+          <w:footerReference w:type="default" r:id="rId9"/>
+          <w:footerReference w:type="first" r:id="rId10"/>
           <w:pgSz w:w="11905" w:h="16837"/>
           <w:pgMar w:top="1440" w:right="1800" w:bottom="1440" w:left="1800" w:header="1440" w:footer="1440" w:gutter="0"/>
           <w:cols w:space="720"/>
@@ -1449,13 +1496,7 @@
         <w:rPr>
           <w:rFonts w:ascii="Times New Roman" w:hAnsi="Times New Roman" w:cs="Times New Roman"/>
         </w:rPr>
-        <w:t>crossing</w:t>
-      </w:r>
-      <w:r>
-        <w:rPr>
-          <w:rFonts w:ascii="Times New Roman" w:hAnsi="Times New Roman" w:cs="Times New Roman"/>
-        </w:rPr>
-        <w:t xml:space="preserve"> // Do we have to select the crossing first or?</w:t>
+        <w:t>crossing // Do we have to select the crossing first or?</w:t>
       </w:r>
     </w:p>
     <w:p>
@@ -1493,6 +1534,7 @@
           <w:rFonts w:ascii="Times New Roman" w:hAnsi="Times New Roman" w:cs="Times New Roman"/>
         </w:rPr>
       </w:pPr>
+      <w:proofErr w:type="gramStart"/>
       <w:r>
         <w:rPr>
           <w:rFonts w:ascii="Times New Roman" w:hAnsi="Times New Roman" w:cs="Times New Roman"/>
@@ -1503,7 +1545,14 @@
         <w:rPr>
           <w:rFonts w:ascii="Times New Roman" w:hAnsi="Times New Roman" w:cs="Times New Roman"/>
         </w:rPr>
-        <w:t>The system adds the element to the crossing.</w:t>
+        <w:t>The</w:t>
+      </w:r>
+      <w:proofErr w:type="gramEnd"/>
+      <w:r>
+        <w:rPr>
+          <w:rFonts w:ascii="Times New Roman" w:hAnsi="Times New Roman" w:cs="Times New Roman"/>
+        </w:rPr>
+        <w:t xml:space="preserve"> system adds the element to the crossing.</w:t>
       </w:r>
     </w:p>
     <w:p>
@@ -1726,8 +1775,6 @@
         </w:rPr>
         <w:t>The system removes the element from the crossing</w:t>
       </w:r>
-      <w:bookmarkStart w:id="5" w:name="_GoBack"/>
-      <w:bookmarkEnd w:id="5"/>
     </w:p>
     <w:p>
       <w:pPr>
@@ -1758,6 +1805,660 @@
           <w:rFonts w:ascii="Times New Roman" w:hAnsi="Times New Roman" w:cs="Times New Roman"/>
         </w:rPr>
       </w:pPr>
+    </w:p>
+    <w:p>
+      <w:pPr>
+        <w:rPr>
+          <w:b/>
+          <w:sz w:val="40"/>
+          <w:szCs w:val="40"/>
+        </w:rPr>
+      </w:pPr>
+    </w:p>
+    <w:p>
+      <w:pPr>
+        <w:rPr>
+          <w:b/>
+          <w:sz w:val="40"/>
+          <w:szCs w:val="40"/>
+        </w:rPr>
+      </w:pPr>
+    </w:p>
+    <w:p>
+      <w:r>
+        <w:rPr>
+          <w:b/>
+        </w:rPr>
+        <w:t>Goal:</w:t>
+      </w:r>
+      <w:r>
+        <w:t xml:space="preserve"> Open an existing file</w:t>
+      </w:r>
+    </w:p>
+    <w:p>
+      <w:r>
+        <w:rPr>
+          <w:b/>
+        </w:rPr>
+        <w:t>Actors</w:t>
+      </w:r>
+      <w:r>
+        <w:t>: User of the system</w:t>
+      </w:r>
+    </w:p>
+    <w:p>
+      <w:pPr>
+        <w:rPr>
+          <w:b/>
+        </w:rPr>
+      </w:pPr>
+      <w:r>
+        <w:rPr>
+          <w:b/>
+        </w:rPr>
+        <w:t>MSS:</w:t>
+      </w:r>
+    </w:p>
+    <w:p>
+      <w:pPr>
+        <w:pStyle w:val="ListParagraph"/>
+        <w:numPr>
+          <w:ilvl w:val="0"/>
+          <w:numId w:val="4"/>
+        </w:numPr>
+      </w:pPr>
+      <w:r>
+        <w:t xml:space="preserve">The actor presses the ‘Load file’ button. </w:t>
+      </w:r>
+    </w:p>
+    <w:p>
+      <w:pPr>
+        <w:pStyle w:val="ListParagraph"/>
+        <w:numPr>
+          <w:ilvl w:val="0"/>
+          <w:numId w:val="4"/>
+        </w:numPr>
+      </w:pPr>
+      <w:r>
+        <w:t xml:space="preserve">The </w:t>
+      </w:r>
+      <w:r>
+        <w:t>system displays a dialog box.</w:t>
+      </w:r>
+    </w:p>
+    <w:p>
+      <w:pPr>
+        <w:pStyle w:val="ListParagraph"/>
+        <w:numPr>
+          <w:ilvl w:val="0"/>
+          <w:numId w:val="4"/>
+        </w:numPr>
+      </w:pPr>
+      <w:r>
+        <w:t>The actor presses the browse button and selects the file.</w:t>
+      </w:r>
+    </w:p>
+    <w:p>
+      <w:pPr>
+        <w:pStyle w:val="ListParagraph"/>
+        <w:numPr>
+          <w:ilvl w:val="0"/>
+          <w:numId w:val="4"/>
+        </w:numPr>
+      </w:pPr>
+      <w:r>
+        <w:t>The actor confirms by clicking the Open button.</w:t>
+      </w:r>
+    </w:p>
+    <w:p>
+      <w:pPr>
+        <w:pStyle w:val="ListParagraph"/>
+        <w:numPr>
+          <w:ilvl w:val="0"/>
+          <w:numId w:val="4"/>
+        </w:numPr>
+      </w:pPr>
+      <w:r>
+        <w:t xml:space="preserve">The system closes the dialog box. </w:t>
+      </w:r>
+    </w:p>
+    <w:p>
+      <w:pPr>
+        <w:pStyle w:val="ListParagraph"/>
+        <w:numPr>
+          <w:ilvl w:val="0"/>
+          <w:numId w:val="4"/>
+        </w:numPr>
+      </w:pPr>
+      <w:r>
+        <w:t>The</w:t>
+      </w:r>
+      <w:r>
+        <w:t xml:space="preserve"> system loads the file</w:t>
+      </w:r>
+      <w:r>
+        <w:t>.</w:t>
+      </w:r>
+    </w:p>
+    <w:p>
+      <w:pPr>
+        <w:pStyle w:val="ListParagraph"/>
+        <w:numPr>
+          <w:ilvl w:val="0"/>
+          <w:numId w:val="4"/>
+        </w:numPr>
+      </w:pPr>
+      <w:r>
+        <w:t>The system</w:t>
+      </w:r>
+      <w:r>
+        <w:t xml:space="preserve"> displays</w:t>
+      </w:r>
+      <w:r>
+        <w:t xml:space="preserve"> </w:t>
+      </w:r>
+      <w:r>
+        <w:t xml:space="preserve">all the information from </w:t>
+      </w:r>
+      <w:r>
+        <w:t>the</w:t>
+      </w:r>
+      <w:r>
+        <w:t xml:space="preserve"> file</w:t>
+      </w:r>
+      <w:r>
+        <w:t>.</w:t>
+      </w:r>
+    </w:p>
+    <w:p>
+      <w:pPr>
+        <w:pStyle w:val="ListParagraph"/>
+      </w:pPr>
+    </w:p>
+    <w:p>
+      <w:pPr>
+        <w:pStyle w:val="ListParagraph"/>
+        <w:rPr>
+          <w:b/>
+        </w:rPr>
+      </w:pPr>
+      <w:r>
+        <w:rPr>
+          <w:b/>
+        </w:rPr>
+        <w:t>Extensions:</w:t>
+      </w:r>
+    </w:p>
+    <w:p>
+      <w:pPr>
+        <w:pStyle w:val="ListParagraph"/>
+        <w:ind w:left="1420"/>
+      </w:pPr>
+      <w:r>
+        <w:rPr>
+          <w:b/>
+        </w:rPr>
+        <w:t>1a</w:t>
+      </w:r>
+      <w:r>
+        <w:t>.</w:t>
+      </w:r>
+      <w:r>
+        <w:t xml:space="preserve">The system displays a dialog box asking the actor if he/she wishes to save the </w:t>
+      </w:r>
+      <w:r>
+        <w:t xml:space="preserve">    current file.</w:t>
+      </w:r>
+      <w:r>
+        <w:t xml:space="preserve"> </w:t>
+      </w:r>
+      <w:r>
+        <w:t>I</w:t>
+      </w:r>
+      <w:r>
+        <w:t>f yes, go to use case save file</w:t>
+      </w:r>
+      <w:r>
+        <w:t xml:space="preserve"> and come back to step 2. </w:t>
+      </w:r>
+      <w:r>
+        <w:tab/>
+      </w:r>
+    </w:p>
+    <w:p>
+      <w:pPr>
+        <w:pStyle w:val="ListParagraph"/>
+        <w:ind w:firstLine="696"/>
+      </w:pPr>
+      <w:r>
+        <w:rPr>
+          <w:b/>
+        </w:rPr>
+        <w:t>3a</w:t>
+      </w:r>
+      <w:r>
+        <w:t>.</w:t>
+      </w:r>
+      <w:r>
+        <w:t>The actor presses the ‘Cancel’ button and exits the use case</w:t>
+      </w:r>
+    </w:p>
+    <w:p>
+      <w:pPr>
+        <w:pStyle w:val="ListParagraph"/>
+        <w:ind w:left="1080" w:firstLine="330"/>
+      </w:pPr>
+      <w:r>
+        <w:rPr>
+          <w:b/>
+        </w:rPr>
+        <w:t>5a</w:t>
+      </w:r>
+      <w:r>
+        <w:t>.</w:t>
+      </w:r>
+      <w:r>
+        <w:t>The file is not in the correct form</w:t>
+      </w:r>
+    </w:p>
+    <w:p>
+      <w:pPr>
+        <w:pStyle w:val="ListParagraph"/>
+        <w:numPr>
+          <w:ilvl w:val="0"/>
+          <w:numId w:val="5"/>
+        </w:numPr>
+      </w:pPr>
+      <w:r>
+        <w:t>The system displays a warning.</w:t>
+      </w:r>
+    </w:p>
+    <w:p>
+      <w:pPr>
+        <w:pStyle w:val="ListParagraph"/>
+        <w:numPr>
+          <w:ilvl w:val="0"/>
+          <w:numId w:val="5"/>
+        </w:numPr>
+      </w:pPr>
+      <w:r>
+        <w:t>The actor is returned at MSS-step 3.</w:t>
+      </w:r>
+    </w:p>
+    <w:p>
+      <w:pPr>
+        <w:rPr>
+          <w:b/>
+          <w:sz w:val="40"/>
+          <w:szCs w:val="40"/>
+        </w:rPr>
+      </w:pPr>
+    </w:p>
+    <w:p>
+      <w:r>
+        <w:rPr>
+          <w:b/>
+        </w:rPr>
+        <w:t>Goal:</w:t>
+      </w:r>
+      <w:r>
+        <w:t xml:space="preserve">  Save a file </w:t>
+      </w:r>
+    </w:p>
+    <w:p>
+      <w:r>
+        <w:rPr>
+          <w:b/>
+        </w:rPr>
+        <w:t>Actors</w:t>
+      </w:r>
+      <w:r>
+        <w:t>: User</w:t>
+      </w:r>
+    </w:p>
+    <w:p>
+      <w:pPr>
+        <w:pStyle w:val="ListParagraph"/>
+        <w:rPr>
+          <w:b/>
+        </w:rPr>
+      </w:pPr>
+      <w:r>
+        <w:rPr>
+          <w:b/>
+        </w:rPr>
+        <w:t>MSS:</w:t>
+      </w:r>
+    </w:p>
+    <w:p>
+      <w:pPr>
+        <w:pStyle w:val="ListParagraph"/>
+        <w:numPr>
+          <w:ilvl w:val="0"/>
+          <w:numId w:val="8"/>
+        </w:numPr>
+      </w:pPr>
+      <w:r>
+        <w:t>The actor presses the ‘</w:t>
+      </w:r>
+      <w:r>
+        <w:t>Save</w:t>
+      </w:r>
+      <w:r>
+        <w:t xml:space="preserve">’ button. </w:t>
+      </w:r>
+    </w:p>
+    <w:p>
+      <w:pPr>
+        <w:pStyle w:val="ListParagraph"/>
+        <w:numPr>
+          <w:ilvl w:val="0"/>
+          <w:numId w:val="8"/>
+        </w:numPr>
+      </w:pPr>
+      <w:r>
+        <w:t>The system</w:t>
+      </w:r>
+      <w:r>
+        <w:t xml:space="preserve"> displays the time and date of the last save in a label informing the actor that the save is done.</w:t>
+      </w:r>
+    </w:p>
+    <w:p>
+      <w:pPr>
+        <w:pStyle w:val="ListParagraph"/>
+        <w:rPr>
+          <w:b/>
+        </w:rPr>
+      </w:pPr>
+      <w:r>
+        <w:rPr>
+          <w:b/>
+        </w:rPr>
+        <w:t>Extensions:</w:t>
+      </w:r>
+    </w:p>
+    <w:p>
+      <w:pPr>
+        <w:pStyle w:val="ListParagraph"/>
+        <w:ind w:firstLine="696"/>
+      </w:pPr>
+      <w:r>
+        <w:t>1a.</w:t>
+      </w:r>
+      <w:r>
+        <w:t>The file has no location or name on the disk</w:t>
+      </w:r>
+      <w:r>
+        <w:t xml:space="preserve"> then the system displays a dialog box asking the actor if he wants to save it.</w:t>
+      </w:r>
+    </w:p>
+    <w:p>
+      <w:pPr>
+        <w:pStyle w:val="ListParagraph"/>
+        <w:ind w:firstLine="696"/>
+      </w:pPr>
+      <w:r>
+        <w:t xml:space="preserve">1. </w:t>
+      </w:r>
+      <w:proofErr w:type="gramStart"/>
+      <w:r>
+        <w:t>b</w:t>
+      </w:r>
+      <w:proofErr w:type="gramEnd"/>
+      <w:r>
+        <w:t xml:space="preserve"> If the actor wants to save it, he is sent to ‘Save as file’ use case, step 2. If not, the use case ends.</w:t>
+      </w:r>
+    </w:p>
+    <w:p>
+      <w:pPr>
+        <w:rPr>
+          <w:b/>
+        </w:rPr>
+      </w:pPr>
+    </w:p>
+    <w:p>
+      <w:pPr>
+        <w:rPr>
+          <w:b/>
+          <w:sz w:val="40"/>
+          <w:szCs w:val="40"/>
+        </w:rPr>
+      </w:pPr>
+      <w:r>
+        <w:rPr>
+          <w:b/>
+          <w:sz w:val="40"/>
+          <w:szCs w:val="40"/>
+        </w:rPr>
+        <w:t>V.</w:t>
+      </w:r>
+    </w:p>
+    <w:p>
+      <w:r>
+        <w:rPr>
+          <w:b/>
+        </w:rPr>
+        <w:t>Goal:</w:t>
+      </w:r>
+      <w:r>
+        <w:t xml:space="preserve">  ‘Save as’ file </w:t>
+      </w:r>
+    </w:p>
+    <w:p>
+      <w:r>
+        <w:rPr>
+          <w:b/>
+        </w:rPr>
+        <w:t>Actors</w:t>
+      </w:r>
+      <w:r>
+        <w:t>: User</w:t>
+      </w:r>
+    </w:p>
+    <w:p>
+      <w:pPr>
+        <w:rPr>
+          <w:b/>
+        </w:rPr>
+      </w:pPr>
+      <w:r>
+        <w:rPr>
+          <w:b/>
+        </w:rPr>
+        <w:t>MSS:</w:t>
+      </w:r>
+    </w:p>
+    <w:p>
+      <w:pPr>
+        <w:pStyle w:val="ListParagraph"/>
+        <w:numPr>
+          <w:ilvl w:val="0"/>
+          <w:numId w:val="6"/>
+        </w:numPr>
+      </w:pPr>
+      <w:r>
+        <w:t xml:space="preserve">The actor </w:t>
+      </w:r>
+      <w:r>
+        <w:t>presses the ‘</w:t>
+      </w:r>
+      <w:r>
+        <w:t xml:space="preserve">Save as’ button. </w:t>
+      </w:r>
+    </w:p>
+    <w:p>
+      <w:pPr>
+        <w:pStyle w:val="ListParagraph"/>
+        <w:numPr>
+          <w:ilvl w:val="0"/>
+          <w:numId w:val="6"/>
+        </w:numPr>
+      </w:pPr>
+      <w:r>
+        <w:t>The system displays a dialog box.</w:t>
+      </w:r>
+    </w:p>
+    <w:p>
+      <w:pPr>
+        <w:pStyle w:val="ListParagraph"/>
+        <w:numPr>
+          <w:ilvl w:val="0"/>
+          <w:numId w:val="6"/>
+        </w:numPr>
+      </w:pPr>
+      <w:r>
+        <w:t>The actor chooses a location.</w:t>
+      </w:r>
+    </w:p>
+    <w:p>
+      <w:pPr>
+        <w:pStyle w:val="ListParagraph"/>
+        <w:numPr>
+          <w:ilvl w:val="0"/>
+          <w:numId w:val="6"/>
+        </w:numPr>
+      </w:pPr>
+      <w:r>
+        <w:lastRenderedPageBreak/>
+        <w:t>The actor chooses a name for the file.</w:t>
+      </w:r>
+    </w:p>
+    <w:p>
+      <w:pPr>
+        <w:pStyle w:val="ListParagraph"/>
+        <w:numPr>
+          <w:ilvl w:val="0"/>
+          <w:numId w:val="6"/>
+        </w:numPr>
+      </w:pPr>
+      <w:r>
+        <w:t>The actor confirms by clicking the Save button.</w:t>
+      </w:r>
+    </w:p>
+    <w:p>
+      <w:pPr>
+        <w:pStyle w:val="ListParagraph"/>
+        <w:numPr>
+          <w:ilvl w:val="0"/>
+          <w:numId w:val="6"/>
+        </w:numPr>
+      </w:pPr>
+      <w:r>
+        <w:t>The</w:t>
+      </w:r>
+      <w:r>
+        <w:t xml:space="preserve"> system saves the file. </w:t>
+      </w:r>
+    </w:p>
+    <w:p>
+      <w:pPr>
+        <w:pStyle w:val="ListParagraph"/>
+        <w:numPr>
+          <w:ilvl w:val="0"/>
+          <w:numId w:val="6"/>
+        </w:numPr>
+      </w:pPr>
+      <w:r>
+        <w:t>The system</w:t>
+      </w:r>
+      <w:r>
+        <w:t xml:space="preserve"> closes the dialog box</w:t>
+      </w:r>
+      <w:r>
+        <w:t>.</w:t>
+      </w:r>
+    </w:p>
+    <w:p>
+      <w:pPr>
+        <w:pStyle w:val="ListParagraph"/>
+      </w:pPr>
+    </w:p>
+    <w:p>
+      <w:pPr>
+        <w:pStyle w:val="ListParagraph"/>
+        <w:rPr>
+          <w:b/>
+        </w:rPr>
+      </w:pPr>
+      <w:r>
+        <w:rPr>
+          <w:b/>
+        </w:rPr>
+        <w:t>Extensions:</w:t>
+      </w:r>
+    </w:p>
+    <w:p>
+      <w:pPr>
+        <w:pStyle w:val="ListParagraph"/>
+        <w:rPr>
+          <w:b/>
+        </w:rPr>
+      </w:pPr>
+    </w:p>
+    <w:p>
+      <w:r>
+        <w:rPr>
+          <w:b/>
+        </w:rPr>
+        <w:tab/>
+      </w:r>
+      <w:r>
+        <w:rPr>
+          <w:b/>
+        </w:rPr>
+        <w:tab/>
+      </w:r>
+      <w:r>
+        <w:rPr>
+          <w:b/>
+        </w:rPr>
+        <w:t>2a.</w:t>
+      </w:r>
+      <w:r>
+        <w:t>T</w:t>
+      </w:r>
+      <w:r>
+        <w:t xml:space="preserve">he actor presses the ‘Cancel’ button </w:t>
+      </w:r>
+      <w:r>
+        <w:t>and the use case ends.</w:t>
+      </w:r>
+    </w:p>
+    <w:p>
+      <w:pPr>
+        <w:pStyle w:val="ListParagraph"/>
+        <w:ind w:left="1080" w:firstLine="336"/>
+      </w:pPr>
+      <w:r>
+        <w:rPr>
+          <w:b/>
+        </w:rPr>
+        <w:t>4a</w:t>
+      </w:r>
+      <w:r>
+        <w:rPr>
+          <w:b/>
+        </w:rPr>
+        <w:t>.</w:t>
+      </w:r>
+      <w:r>
+        <w:t>There is already a file with that name</w:t>
+      </w:r>
+      <w:r>
+        <w:tab/>
+      </w:r>
+    </w:p>
+    <w:p>
+      <w:pPr>
+        <w:pStyle w:val="ListParagraph"/>
+        <w:numPr>
+          <w:ilvl w:val="0"/>
+          <w:numId w:val="7"/>
+        </w:numPr>
+      </w:pPr>
+      <w:r>
+        <w:t>The system displays a warning and asking the actor if he/she wants to override the exiting file. If yes, the use case continues. If not, the actor is returned to step 4.</w:t>
+      </w:r>
     </w:p>
     <w:p>
       <w:pPr>
@@ -1777,7 +2478,7 @@
 </file>
 
 <file path=word/endnotes.xml><?xml version="1.0" encoding="utf-8"?>
-<w:endnotes xmlns:wpc="http://schemas.microsoft.com/office/word/2010/wordprocessingCanvas" xmlns:mc="http://schemas.openxmlformats.org/markup-compatibility/2006" xmlns:o="urn:schemas-microsoft-com:office:office" xmlns:r="http://schemas.openxmlformats.org/officeDocument/2006/relationships" xmlns:m="http://schemas.openxmlformats.org/officeDocument/2006/math" xmlns:v="urn:schemas-microsoft-com:vml" xmlns:wp14="http://schemas.microsoft.com/office/word/2010/wordprocessingDrawing" xmlns:wp="http://schemas.openxmlformats.org/drawingml/2006/wordprocessingDrawing" xmlns:w10="urn:schemas-microsoft-com:office:word" xmlns:w="http://schemas.openxmlformats.org/wordprocessingml/2006/main" xmlns:w14="http://schemas.microsoft.com/office/word/2010/wordml" xmlns:w15="http://schemas.microsoft.com/office/word/2012/wordml" xmlns:wpg="http://schemas.microsoft.com/office/word/2010/wordprocessingGroup" xmlns:wpi="http://schemas.microsoft.com/office/word/2010/wordprocessingInk" xmlns:wne="http://schemas.microsoft.com/office/word/2006/wordml" xmlns:wps="http://schemas.microsoft.com/office/word/2010/wordprocessingShape" mc:Ignorable="w14 w15 wp14">
+<w:endnotes xmlns:wpc="http://schemas.microsoft.com/office/word/2010/wordprocessingCanvas" xmlns:mc="http://schemas.openxmlformats.org/markup-compatibility/2006" xmlns:o="urn:schemas-microsoft-com:office:office" xmlns:r="http://schemas.openxmlformats.org/officeDocument/2006/relationships" xmlns:m="http://schemas.openxmlformats.org/officeDocument/2006/math" xmlns:v="urn:schemas-microsoft-com:vml" xmlns:wp14="http://schemas.microsoft.com/office/word/2010/wordprocessingDrawing" xmlns:wp="http://schemas.openxmlformats.org/drawingml/2006/wordprocessingDrawing" xmlns:w10="urn:schemas-microsoft-com:office:word" xmlns:w="http://schemas.openxmlformats.org/wordprocessingml/2006/main" xmlns:w14="http://schemas.microsoft.com/office/word/2010/wordml" xmlns:wpg="http://schemas.microsoft.com/office/word/2010/wordprocessingGroup" xmlns:wpi="http://schemas.microsoft.com/office/word/2010/wordprocessingInk" xmlns:wne="http://schemas.microsoft.com/office/word/2006/wordml" xmlns:wps="http://schemas.microsoft.com/office/word/2010/wordprocessingShape" mc:Ignorable="w14 wp14">
   <w:endnote w:type="separator" w:id="-1">
     <w:p>
       <w:r>
@@ -1796,7 +2497,7 @@
 </file>
 
 <file path=word/footer1.xml><?xml version="1.0" encoding="utf-8"?>
-<w:ftr xmlns:wpc="http://schemas.microsoft.com/office/word/2010/wordprocessingCanvas" xmlns:mc="http://schemas.openxmlformats.org/markup-compatibility/2006" xmlns:o="urn:schemas-microsoft-com:office:office" xmlns:r="http://schemas.openxmlformats.org/officeDocument/2006/relationships" xmlns:m="http://schemas.openxmlformats.org/officeDocument/2006/math" xmlns:v="urn:schemas-microsoft-com:vml" xmlns:wp14="http://schemas.microsoft.com/office/word/2010/wordprocessingDrawing" xmlns:wp="http://schemas.openxmlformats.org/drawingml/2006/wordprocessingDrawing" xmlns:w10="urn:schemas-microsoft-com:office:word" xmlns:w="http://schemas.openxmlformats.org/wordprocessingml/2006/main" xmlns:w14="http://schemas.microsoft.com/office/word/2010/wordml" xmlns:w15="http://schemas.microsoft.com/office/word/2012/wordml" xmlns:wpg="http://schemas.microsoft.com/office/word/2010/wordprocessingGroup" xmlns:wpi="http://schemas.microsoft.com/office/word/2010/wordprocessingInk" xmlns:wne="http://schemas.microsoft.com/office/word/2006/wordml" xmlns:wps="http://schemas.microsoft.com/office/word/2010/wordprocessingShape" mc:Ignorable="w14 w15 wp14">
+<w:ftr xmlns:wpc="http://schemas.microsoft.com/office/word/2010/wordprocessingCanvas" xmlns:mc="http://schemas.openxmlformats.org/markup-compatibility/2006" xmlns:o="urn:schemas-microsoft-com:office:office" xmlns:r="http://schemas.openxmlformats.org/officeDocument/2006/relationships" xmlns:m="http://schemas.openxmlformats.org/officeDocument/2006/math" xmlns:v="urn:schemas-microsoft-com:vml" xmlns:wp14="http://schemas.microsoft.com/office/word/2010/wordprocessingDrawing" xmlns:wp="http://schemas.openxmlformats.org/drawingml/2006/wordprocessingDrawing" xmlns:w10="urn:schemas-microsoft-com:office:word" xmlns:w="http://schemas.openxmlformats.org/wordprocessingml/2006/main" xmlns:w14="http://schemas.microsoft.com/office/word/2010/wordml" xmlns:wpg="http://schemas.microsoft.com/office/word/2010/wordprocessingGroup" xmlns:wpi="http://schemas.microsoft.com/office/word/2010/wordprocessingInk" xmlns:wne="http://schemas.microsoft.com/office/word/2006/wordml" xmlns:wps="http://schemas.microsoft.com/office/word/2010/wordprocessingShape" mc:Ignorable="w14 wp14">
   <w:p>
     <w:pPr>
       <w:pStyle w:val="Footer"/>
@@ -1834,7 +2535,7 @@
 </file>
 
 <file path=word/footer2.xml><?xml version="1.0" encoding="utf-8"?>
-<w:ftr xmlns:wpc="http://schemas.microsoft.com/office/word/2010/wordprocessingCanvas" xmlns:mc="http://schemas.openxmlformats.org/markup-compatibility/2006" xmlns:o="urn:schemas-microsoft-com:office:office" xmlns:r="http://schemas.openxmlformats.org/officeDocument/2006/relationships" xmlns:m="http://schemas.openxmlformats.org/officeDocument/2006/math" xmlns:v="urn:schemas-microsoft-com:vml" xmlns:wp14="http://schemas.microsoft.com/office/word/2010/wordprocessingDrawing" xmlns:wp="http://schemas.openxmlformats.org/drawingml/2006/wordprocessingDrawing" xmlns:w10="urn:schemas-microsoft-com:office:word" xmlns:w="http://schemas.openxmlformats.org/wordprocessingml/2006/main" xmlns:w14="http://schemas.microsoft.com/office/word/2010/wordml" xmlns:w15="http://schemas.microsoft.com/office/word/2012/wordml" xmlns:wpg="http://schemas.microsoft.com/office/word/2010/wordprocessingGroup" xmlns:wpi="http://schemas.microsoft.com/office/word/2010/wordprocessingInk" xmlns:wne="http://schemas.microsoft.com/office/word/2006/wordml" xmlns:wps="http://schemas.microsoft.com/office/word/2010/wordprocessingShape" mc:Ignorable="w14 w15 wp14">
+<w:ftr xmlns:wpc="http://schemas.microsoft.com/office/word/2010/wordprocessingCanvas" xmlns:mc="http://schemas.openxmlformats.org/markup-compatibility/2006" xmlns:o="urn:schemas-microsoft-com:office:office" xmlns:r="http://schemas.openxmlformats.org/officeDocument/2006/relationships" xmlns:m="http://schemas.openxmlformats.org/officeDocument/2006/math" xmlns:v="urn:schemas-microsoft-com:vml" xmlns:wp14="http://schemas.microsoft.com/office/word/2010/wordprocessingDrawing" xmlns:wp="http://schemas.openxmlformats.org/drawingml/2006/wordprocessingDrawing" xmlns:w10="urn:schemas-microsoft-com:office:word" xmlns:w="http://schemas.openxmlformats.org/wordprocessingml/2006/main" xmlns:w14="http://schemas.microsoft.com/office/word/2010/wordml" xmlns:wpg="http://schemas.microsoft.com/office/word/2010/wordprocessingGroup" xmlns:wpi="http://schemas.microsoft.com/office/word/2010/wordprocessingInk" xmlns:wne="http://schemas.microsoft.com/office/word/2006/wordml" xmlns:wps="http://schemas.microsoft.com/office/word/2010/wordprocessingShape" mc:Ignorable="w14 wp14">
   <w:p>
     <w:pPr>
       <w:pStyle w:val="Footer"/>
@@ -1845,7 +2546,7 @@
 </file>
 
 <file path=word/footer3.xml><?xml version="1.0" encoding="utf-8"?>
-<w:ftr xmlns:wpc="http://schemas.microsoft.com/office/word/2010/wordprocessingCanvas" xmlns:mc="http://schemas.openxmlformats.org/markup-compatibility/2006" xmlns:o="urn:schemas-microsoft-com:office:office" xmlns:r="http://schemas.openxmlformats.org/officeDocument/2006/relationships" xmlns:m="http://schemas.openxmlformats.org/officeDocument/2006/math" xmlns:v="urn:schemas-microsoft-com:vml" xmlns:wp14="http://schemas.microsoft.com/office/word/2010/wordprocessingDrawing" xmlns:wp="http://schemas.openxmlformats.org/drawingml/2006/wordprocessingDrawing" xmlns:w10="urn:schemas-microsoft-com:office:word" xmlns:w="http://schemas.openxmlformats.org/wordprocessingml/2006/main" xmlns:w14="http://schemas.microsoft.com/office/word/2010/wordml" xmlns:w15="http://schemas.microsoft.com/office/word/2012/wordml" xmlns:wpg="http://schemas.microsoft.com/office/word/2010/wordprocessingGroup" xmlns:wpi="http://schemas.microsoft.com/office/word/2010/wordprocessingInk" xmlns:wne="http://schemas.microsoft.com/office/word/2006/wordml" xmlns:wps="http://schemas.microsoft.com/office/word/2010/wordprocessingShape" mc:Ignorable="w14 w15 wp14">
+<w:ftr xmlns:wpc="http://schemas.microsoft.com/office/word/2010/wordprocessingCanvas" xmlns:mc="http://schemas.openxmlformats.org/markup-compatibility/2006" xmlns:o="urn:schemas-microsoft-com:office:office" xmlns:r="http://schemas.openxmlformats.org/officeDocument/2006/relationships" xmlns:m="http://schemas.openxmlformats.org/officeDocument/2006/math" xmlns:v="urn:schemas-microsoft-com:vml" xmlns:wp14="http://schemas.microsoft.com/office/word/2010/wordprocessingDrawing" xmlns:wp="http://schemas.openxmlformats.org/drawingml/2006/wordprocessingDrawing" xmlns:w10="urn:schemas-microsoft-com:office:word" xmlns:w="http://schemas.openxmlformats.org/wordprocessingml/2006/main" xmlns:w14="http://schemas.microsoft.com/office/word/2010/wordml" xmlns:wpg="http://schemas.microsoft.com/office/word/2010/wordprocessingGroup" xmlns:wpi="http://schemas.microsoft.com/office/word/2010/wordprocessingInk" xmlns:wne="http://schemas.microsoft.com/office/word/2006/wordml" xmlns:wps="http://schemas.microsoft.com/office/word/2010/wordprocessingShape" mc:Ignorable="w14 wp14">
   <w:p>
     <w:pPr>
       <w:pStyle w:val="Footer"/>
@@ -1856,7 +2557,7 @@
 </file>
 
 <file path=word/footnotes.xml><?xml version="1.0" encoding="utf-8"?>
-<w:footnotes xmlns:wpc="http://schemas.microsoft.com/office/word/2010/wordprocessingCanvas" xmlns:mc="http://schemas.openxmlformats.org/markup-compatibility/2006" xmlns:o="urn:schemas-microsoft-com:office:office" xmlns:r="http://schemas.openxmlformats.org/officeDocument/2006/relationships" xmlns:m="http://schemas.openxmlformats.org/officeDocument/2006/math" xmlns:v="urn:schemas-microsoft-com:vml" xmlns:wp14="http://schemas.microsoft.com/office/word/2010/wordprocessingDrawing" xmlns:wp="http://schemas.openxmlformats.org/drawingml/2006/wordprocessingDrawing" xmlns:w10="urn:schemas-microsoft-com:office:word" xmlns:w="http://schemas.openxmlformats.org/wordprocessingml/2006/main" xmlns:w14="http://schemas.microsoft.com/office/word/2010/wordml" xmlns:w15="http://schemas.microsoft.com/office/word/2012/wordml" xmlns:wpg="http://schemas.microsoft.com/office/word/2010/wordprocessingGroup" xmlns:wpi="http://schemas.microsoft.com/office/word/2010/wordprocessingInk" xmlns:wne="http://schemas.microsoft.com/office/word/2006/wordml" xmlns:wps="http://schemas.microsoft.com/office/word/2010/wordprocessingShape" mc:Ignorable="w14 w15 wp14">
+<w:footnotes xmlns:wpc="http://schemas.microsoft.com/office/word/2010/wordprocessingCanvas" xmlns:mc="http://schemas.openxmlformats.org/markup-compatibility/2006" xmlns:o="urn:schemas-microsoft-com:office:office" xmlns:r="http://schemas.openxmlformats.org/officeDocument/2006/relationships" xmlns:m="http://schemas.openxmlformats.org/officeDocument/2006/math" xmlns:v="urn:schemas-microsoft-com:vml" xmlns:wp14="http://schemas.microsoft.com/office/word/2010/wordprocessingDrawing" xmlns:wp="http://schemas.openxmlformats.org/drawingml/2006/wordprocessingDrawing" xmlns:w10="urn:schemas-microsoft-com:office:word" xmlns:w="http://schemas.openxmlformats.org/wordprocessingml/2006/main" xmlns:w14="http://schemas.microsoft.com/office/word/2010/wordml" xmlns:wpg="http://schemas.microsoft.com/office/word/2010/wordprocessingGroup" xmlns:wpi="http://schemas.microsoft.com/office/word/2010/wordprocessingInk" xmlns:wne="http://schemas.microsoft.com/office/word/2006/wordml" xmlns:wps="http://schemas.microsoft.com/office/word/2010/wordprocessingShape" mc:Ignorable="w14 wp14">
   <w:footnote w:type="separator" w:id="-1">
     <w:p>
       <w:r>
@@ -1875,7 +2576,7 @@
 </file>
 
 <file path=word/numbering.xml><?xml version="1.0" encoding="utf-8"?>
-<w:numbering xmlns:wpc="http://schemas.microsoft.com/office/word/2010/wordprocessingCanvas" xmlns:mc="http://schemas.openxmlformats.org/markup-compatibility/2006" xmlns:o="urn:schemas-microsoft-com:office:office" xmlns:r="http://schemas.openxmlformats.org/officeDocument/2006/relationships" xmlns:m="http://schemas.openxmlformats.org/officeDocument/2006/math" xmlns:v="urn:schemas-microsoft-com:vml" xmlns:wp14="http://schemas.microsoft.com/office/word/2010/wordprocessingDrawing" xmlns:wp="http://schemas.openxmlformats.org/drawingml/2006/wordprocessingDrawing" xmlns:w10="urn:schemas-microsoft-com:office:word" xmlns:w="http://schemas.openxmlformats.org/wordprocessingml/2006/main" xmlns:w14="http://schemas.microsoft.com/office/word/2010/wordml" xmlns:w15="http://schemas.microsoft.com/office/word/2012/wordml" xmlns:wpg="http://schemas.microsoft.com/office/word/2010/wordprocessingGroup" xmlns:wpi="http://schemas.microsoft.com/office/word/2010/wordprocessingInk" xmlns:wne="http://schemas.microsoft.com/office/word/2006/wordml" xmlns:wps="http://schemas.microsoft.com/office/word/2010/wordprocessingShape" mc:Ignorable="w14 w15 wp14">
+<w:numbering xmlns:wpc="http://schemas.microsoft.com/office/word/2010/wordprocessingCanvas" xmlns:mc="http://schemas.openxmlformats.org/markup-compatibility/2006" xmlns:o="urn:schemas-microsoft-com:office:office" xmlns:r="http://schemas.openxmlformats.org/officeDocument/2006/relationships" xmlns:m="http://schemas.openxmlformats.org/officeDocument/2006/math" xmlns:v="urn:schemas-microsoft-com:vml" xmlns:wp14="http://schemas.microsoft.com/office/word/2010/wordprocessingDrawing" xmlns:wp="http://schemas.openxmlformats.org/drawingml/2006/wordprocessingDrawing" xmlns:w10="urn:schemas-microsoft-com:office:word" xmlns:w="http://schemas.openxmlformats.org/wordprocessingml/2006/main" xmlns:w14="http://schemas.microsoft.com/office/word/2010/wordml" xmlns:wpg="http://schemas.microsoft.com/office/word/2010/wordprocessingGroup" xmlns:wpi="http://schemas.microsoft.com/office/word/2010/wordprocessingInk" xmlns:wne="http://schemas.microsoft.com/office/word/2006/wordml" xmlns:wps="http://schemas.microsoft.com/office/word/2010/wordprocessingShape" mc:Ignorable="w14 wp14">
   <w:abstractNum w:abstractNumId="0">
     <w:nsid w:val="044C163A"/>
     <w:multiLevelType w:val="hybridMultilevel"/>
@@ -1990,6 +2691,184 @@
     </w:lvl>
   </w:abstractNum>
   <w:abstractNum w:abstractNumId="1">
+    <w:nsid w:val="09425EB6"/>
+    <w:multiLevelType w:val="hybridMultilevel"/>
+    <w:tmpl w:val="7FCC5182"/>
+    <w:lvl w:ilvl="0" w:tplc="E39EDB7A">
+      <w:start w:val="1"/>
+      <w:numFmt w:val="decimal"/>
+      <w:lvlText w:val="%1."/>
+      <w:lvlJc w:val="left"/>
+      <w:pPr>
+        <w:ind w:left="2136" w:hanging="360"/>
+      </w:pPr>
+      <w:rPr>
+        <w:rFonts w:hint="default"/>
+      </w:rPr>
+    </w:lvl>
+    <w:lvl w:ilvl="1" w:tplc="04020019" w:tentative="1">
+      <w:start w:val="1"/>
+      <w:numFmt w:val="lowerLetter"/>
+      <w:lvlText w:val="%2."/>
+      <w:lvlJc w:val="left"/>
+      <w:pPr>
+        <w:ind w:left="2856" w:hanging="360"/>
+      </w:pPr>
+    </w:lvl>
+    <w:lvl w:ilvl="2" w:tplc="0402001B" w:tentative="1">
+      <w:start w:val="1"/>
+      <w:numFmt w:val="lowerRoman"/>
+      <w:lvlText w:val="%3."/>
+      <w:lvlJc w:val="right"/>
+      <w:pPr>
+        <w:ind w:left="3576" w:hanging="180"/>
+      </w:pPr>
+    </w:lvl>
+    <w:lvl w:ilvl="3" w:tplc="0402000F" w:tentative="1">
+      <w:start w:val="1"/>
+      <w:numFmt w:val="decimal"/>
+      <w:lvlText w:val="%4."/>
+      <w:lvlJc w:val="left"/>
+      <w:pPr>
+        <w:ind w:left="4296" w:hanging="360"/>
+      </w:pPr>
+    </w:lvl>
+    <w:lvl w:ilvl="4" w:tplc="04020019" w:tentative="1">
+      <w:start w:val="1"/>
+      <w:numFmt w:val="lowerLetter"/>
+      <w:lvlText w:val="%5."/>
+      <w:lvlJc w:val="left"/>
+      <w:pPr>
+        <w:ind w:left="5016" w:hanging="360"/>
+      </w:pPr>
+    </w:lvl>
+    <w:lvl w:ilvl="5" w:tplc="0402001B" w:tentative="1">
+      <w:start w:val="1"/>
+      <w:numFmt w:val="lowerRoman"/>
+      <w:lvlText w:val="%6."/>
+      <w:lvlJc w:val="right"/>
+      <w:pPr>
+        <w:ind w:left="5736" w:hanging="180"/>
+      </w:pPr>
+    </w:lvl>
+    <w:lvl w:ilvl="6" w:tplc="0402000F" w:tentative="1">
+      <w:start w:val="1"/>
+      <w:numFmt w:val="decimal"/>
+      <w:lvlText w:val="%7."/>
+      <w:lvlJc w:val="left"/>
+      <w:pPr>
+        <w:ind w:left="6456" w:hanging="360"/>
+      </w:pPr>
+    </w:lvl>
+    <w:lvl w:ilvl="7" w:tplc="04020019" w:tentative="1">
+      <w:start w:val="1"/>
+      <w:numFmt w:val="lowerLetter"/>
+      <w:lvlText w:val="%8."/>
+      <w:lvlJc w:val="left"/>
+      <w:pPr>
+        <w:ind w:left="7176" w:hanging="360"/>
+      </w:pPr>
+    </w:lvl>
+    <w:lvl w:ilvl="8" w:tplc="0402001B" w:tentative="1">
+      <w:start w:val="1"/>
+      <w:numFmt w:val="lowerRoman"/>
+      <w:lvlText w:val="%9."/>
+      <w:lvlJc w:val="right"/>
+      <w:pPr>
+        <w:ind w:left="7896" w:hanging="180"/>
+      </w:pPr>
+    </w:lvl>
+  </w:abstractNum>
+  <w:abstractNum w:abstractNumId="2">
+    <w:nsid w:val="2EB7649E"/>
+    <w:multiLevelType w:val="hybridMultilevel"/>
+    <w:tmpl w:val="91840642"/>
+    <w:lvl w:ilvl="0" w:tplc="0402000F">
+      <w:start w:val="1"/>
+      <w:numFmt w:val="decimal"/>
+      <w:lvlText w:val="%1."/>
+      <w:lvlJc w:val="left"/>
+      <w:pPr>
+        <w:ind w:left="720" w:hanging="360"/>
+      </w:pPr>
+      <w:rPr>
+        <w:rFonts w:hint="default"/>
+      </w:rPr>
+    </w:lvl>
+    <w:lvl w:ilvl="1" w:tplc="04020019" w:tentative="1">
+      <w:start w:val="1"/>
+      <w:numFmt w:val="lowerLetter"/>
+      <w:lvlText w:val="%2."/>
+      <w:lvlJc w:val="left"/>
+      <w:pPr>
+        <w:ind w:left="1440" w:hanging="360"/>
+      </w:pPr>
+    </w:lvl>
+    <w:lvl w:ilvl="2" w:tplc="0402001B" w:tentative="1">
+      <w:start w:val="1"/>
+      <w:numFmt w:val="lowerRoman"/>
+      <w:lvlText w:val="%3."/>
+      <w:lvlJc w:val="right"/>
+      <w:pPr>
+        <w:ind w:left="2160" w:hanging="180"/>
+      </w:pPr>
+    </w:lvl>
+    <w:lvl w:ilvl="3" w:tplc="0402000F" w:tentative="1">
+      <w:start w:val="1"/>
+      <w:numFmt w:val="decimal"/>
+      <w:lvlText w:val="%4."/>
+      <w:lvlJc w:val="left"/>
+      <w:pPr>
+        <w:ind w:left="2880" w:hanging="360"/>
+      </w:pPr>
+    </w:lvl>
+    <w:lvl w:ilvl="4" w:tplc="04020019" w:tentative="1">
+      <w:start w:val="1"/>
+      <w:numFmt w:val="lowerLetter"/>
+      <w:lvlText w:val="%5."/>
+      <w:lvlJc w:val="left"/>
+      <w:pPr>
+        <w:ind w:left="3600" w:hanging="360"/>
+      </w:pPr>
+    </w:lvl>
+    <w:lvl w:ilvl="5" w:tplc="0402001B" w:tentative="1">
+      <w:start w:val="1"/>
+      <w:numFmt w:val="lowerRoman"/>
+      <w:lvlText w:val="%6."/>
+      <w:lvlJc w:val="right"/>
+      <w:pPr>
+        <w:ind w:left="4320" w:hanging="180"/>
+      </w:pPr>
+    </w:lvl>
+    <w:lvl w:ilvl="6" w:tplc="0402000F" w:tentative="1">
+      <w:start w:val="1"/>
+      <w:numFmt w:val="decimal"/>
+      <w:lvlText w:val="%7."/>
+      <w:lvlJc w:val="left"/>
+      <w:pPr>
+        <w:ind w:left="5040" w:hanging="360"/>
+      </w:pPr>
+    </w:lvl>
+    <w:lvl w:ilvl="7" w:tplc="04020019" w:tentative="1">
+      <w:start w:val="1"/>
+      <w:numFmt w:val="lowerLetter"/>
+      <w:lvlText w:val="%8."/>
+      <w:lvlJc w:val="left"/>
+      <w:pPr>
+        <w:ind w:left="5760" w:hanging="360"/>
+      </w:pPr>
+    </w:lvl>
+    <w:lvl w:ilvl="8" w:tplc="0402001B" w:tentative="1">
+      <w:start w:val="1"/>
+      <w:numFmt w:val="lowerRoman"/>
+      <w:lvlText w:val="%9."/>
+      <w:lvlJc w:val="right"/>
+      <w:pPr>
+        <w:ind w:left="6480" w:hanging="180"/>
+      </w:pPr>
+    </w:lvl>
+  </w:abstractNum>
+  <w:abstractNum w:abstractNumId="3">
     <w:nsid w:val="548C3F47"/>
     <w:multiLevelType w:val="hybridMultilevel"/>
     <w:tmpl w:val="A78408A4"/>
@@ -2102,7 +2981,7 @@
       </w:rPr>
     </w:lvl>
   </w:abstractNum>
-  <w:abstractNum w:abstractNumId="2">
+  <w:abstractNum w:abstractNumId="4">
     <w:nsid w:val="65FB1A41"/>
     <w:multiLevelType w:val="hybridMultilevel"/>
     <w:tmpl w:val="A66876F8"/>
@@ -2215,20 +3094,299 @@
       </w:rPr>
     </w:lvl>
   </w:abstractNum>
+  <w:abstractNum w:abstractNumId="5">
+    <w:nsid w:val="6A1610FD"/>
+    <w:multiLevelType w:val="hybridMultilevel"/>
+    <w:tmpl w:val="ADB8DA3C"/>
+    <w:lvl w:ilvl="0" w:tplc="0402000F">
+      <w:start w:val="1"/>
+      <w:numFmt w:val="decimal"/>
+      <w:lvlText w:val="%1."/>
+      <w:lvlJc w:val="left"/>
+      <w:pPr>
+        <w:ind w:left="720" w:hanging="360"/>
+      </w:pPr>
+      <w:rPr>
+        <w:rFonts w:hint="default"/>
+      </w:rPr>
+    </w:lvl>
+    <w:lvl w:ilvl="1" w:tplc="04020019" w:tentative="1">
+      <w:start w:val="1"/>
+      <w:numFmt w:val="lowerLetter"/>
+      <w:lvlText w:val="%2."/>
+      <w:lvlJc w:val="left"/>
+      <w:pPr>
+        <w:ind w:left="1440" w:hanging="360"/>
+      </w:pPr>
+    </w:lvl>
+    <w:lvl w:ilvl="2" w:tplc="0402001B" w:tentative="1">
+      <w:start w:val="1"/>
+      <w:numFmt w:val="lowerRoman"/>
+      <w:lvlText w:val="%3."/>
+      <w:lvlJc w:val="right"/>
+      <w:pPr>
+        <w:ind w:left="2160" w:hanging="180"/>
+      </w:pPr>
+    </w:lvl>
+    <w:lvl w:ilvl="3" w:tplc="0402000F" w:tentative="1">
+      <w:start w:val="1"/>
+      <w:numFmt w:val="decimal"/>
+      <w:lvlText w:val="%4."/>
+      <w:lvlJc w:val="left"/>
+      <w:pPr>
+        <w:ind w:left="2880" w:hanging="360"/>
+      </w:pPr>
+    </w:lvl>
+    <w:lvl w:ilvl="4" w:tplc="04020019" w:tentative="1">
+      <w:start w:val="1"/>
+      <w:numFmt w:val="lowerLetter"/>
+      <w:lvlText w:val="%5."/>
+      <w:lvlJc w:val="left"/>
+      <w:pPr>
+        <w:ind w:left="3600" w:hanging="360"/>
+      </w:pPr>
+    </w:lvl>
+    <w:lvl w:ilvl="5" w:tplc="0402001B" w:tentative="1">
+      <w:start w:val="1"/>
+      <w:numFmt w:val="lowerRoman"/>
+      <w:lvlText w:val="%6."/>
+      <w:lvlJc w:val="right"/>
+      <w:pPr>
+        <w:ind w:left="4320" w:hanging="180"/>
+      </w:pPr>
+    </w:lvl>
+    <w:lvl w:ilvl="6" w:tplc="0402000F" w:tentative="1">
+      <w:start w:val="1"/>
+      <w:numFmt w:val="decimal"/>
+      <w:lvlText w:val="%7."/>
+      <w:lvlJc w:val="left"/>
+      <w:pPr>
+        <w:ind w:left="5040" w:hanging="360"/>
+      </w:pPr>
+    </w:lvl>
+    <w:lvl w:ilvl="7" w:tplc="04020019" w:tentative="1">
+      <w:start w:val="1"/>
+      <w:numFmt w:val="lowerLetter"/>
+      <w:lvlText w:val="%8."/>
+      <w:lvlJc w:val="left"/>
+      <w:pPr>
+        <w:ind w:left="5760" w:hanging="360"/>
+      </w:pPr>
+    </w:lvl>
+    <w:lvl w:ilvl="8" w:tplc="0402001B" w:tentative="1">
+      <w:start w:val="1"/>
+      <w:numFmt w:val="lowerRoman"/>
+      <w:lvlText w:val="%9."/>
+      <w:lvlJc w:val="right"/>
+      <w:pPr>
+        <w:ind w:left="6480" w:hanging="180"/>
+      </w:pPr>
+    </w:lvl>
+  </w:abstractNum>
+  <w:abstractNum w:abstractNumId="6">
+    <w:nsid w:val="6DFA62E7"/>
+    <w:multiLevelType w:val="hybridMultilevel"/>
+    <w:tmpl w:val="1720710A"/>
+    <w:lvl w:ilvl="0" w:tplc="0409000F">
+      <w:start w:val="1"/>
+      <w:numFmt w:val="decimal"/>
+      <w:lvlText w:val="%1."/>
+      <w:lvlJc w:val="left"/>
+      <w:pPr>
+        <w:ind w:left="720" w:hanging="360"/>
+      </w:pPr>
+    </w:lvl>
+    <w:lvl w:ilvl="1" w:tplc="04090019" w:tentative="1">
+      <w:start w:val="1"/>
+      <w:numFmt w:val="lowerLetter"/>
+      <w:lvlText w:val="%2."/>
+      <w:lvlJc w:val="left"/>
+      <w:pPr>
+        <w:ind w:left="1440" w:hanging="360"/>
+      </w:pPr>
+    </w:lvl>
+    <w:lvl w:ilvl="2" w:tplc="0409001B" w:tentative="1">
+      <w:start w:val="1"/>
+      <w:numFmt w:val="lowerRoman"/>
+      <w:lvlText w:val="%3."/>
+      <w:lvlJc w:val="right"/>
+      <w:pPr>
+        <w:ind w:left="2160" w:hanging="180"/>
+      </w:pPr>
+    </w:lvl>
+    <w:lvl w:ilvl="3" w:tplc="0409000F" w:tentative="1">
+      <w:start w:val="1"/>
+      <w:numFmt w:val="decimal"/>
+      <w:lvlText w:val="%4."/>
+      <w:lvlJc w:val="left"/>
+      <w:pPr>
+        <w:ind w:left="2880" w:hanging="360"/>
+      </w:pPr>
+    </w:lvl>
+    <w:lvl w:ilvl="4" w:tplc="04090019" w:tentative="1">
+      <w:start w:val="1"/>
+      <w:numFmt w:val="lowerLetter"/>
+      <w:lvlText w:val="%5."/>
+      <w:lvlJc w:val="left"/>
+      <w:pPr>
+        <w:ind w:left="3600" w:hanging="360"/>
+      </w:pPr>
+    </w:lvl>
+    <w:lvl w:ilvl="5" w:tplc="0409001B" w:tentative="1">
+      <w:start w:val="1"/>
+      <w:numFmt w:val="lowerRoman"/>
+      <w:lvlText w:val="%6."/>
+      <w:lvlJc w:val="right"/>
+      <w:pPr>
+        <w:ind w:left="4320" w:hanging="180"/>
+      </w:pPr>
+    </w:lvl>
+    <w:lvl w:ilvl="6" w:tplc="0409000F" w:tentative="1">
+      <w:start w:val="1"/>
+      <w:numFmt w:val="decimal"/>
+      <w:lvlText w:val="%7."/>
+      <w:lvlJc w:val="left"/>
+      <w:pPr>
+        <w:ind w:left="5040" w:hanging="360"/>
+      </w:pPr>
+    </w:lvl>
+    <w:lvl w:ilvl="7" w:tplc="04090019" w:tentative="1">
+      <w:start w:val="1"/>
+      <w:numFmt w:val="lowerLetter"/>
+      <w:lvlText w:val="%8."/>
+      <w:lvlJc w:val="left"/>
+      <w:pPr>
+        <w:ind w:left="5760" w:hanging="360"/>
+      </w:pPr>
+    </w:lvl>
+    <w:lvl w:ilvl="8" w:tplc="0409001B" w:tentative="1">
+      <w:start w:val="1"/>
+      <w:numFmt w:val="lowerRoman"/>
+      <w:lvlText w:val="%9."/>
+      <w:lvlJc w:val="right"/>
+      <w:pPr>
+        <w:ind w:left="6480" w:hanging="180"/>
+      </w:pPr>
+    </w:lvl>
+  </w:abstractNum>
+  <w:abstractNum w:abstractNumId="7">
+    <w:nsid w:val="72BA127D"/>
+    <w:multiLevelType w:val="hybridMultilevel"/>
+    <w:tmpl w:val="CD4EC7B6"/>
+    <w:lvl w:ilvl="0" w:tplc="67D60846">
+      <w:start w:val="1"/>
+      <w:numFmt w:val="decimal"/>
+      <w:lvlText w:val="%1."/>
+      <w:lvlJc w:val="left"/>
+      <w:pPr>
+        <w:ind w:left="2136" w:hanging="360"/>
+      </w:pPr>
+      <w:rPr>
+        <w:rFonts w:hint="default"/>
+      </w:rPr>
+    </w:lvl>
+    <w:lvl w:ilvl="1" w:tplc="04020019" w:tentative="1">
+      <w:start w:val="1"/>
+      <w:numFmt w:val="lowerLetter"/>
+      <w:lvlText w:val="%2."/>
+      <w:lvlJc w:val="left"/>
+      <w:pPr>
+        <w:ind w:left="2856" w:hanging="360"/>
+      </w:pPr>
+    </w:lvl>
+    <w:lvl w:ilvl="2" w:tplc="0402001B" w:tentative="1">
+      <w:start w:val="1"/>
+      <w:numFmt w:val="lowerRoman"/>
+      <w:lvlText w:val="%3."/>
+      <w:lvlJc w:val="right"/>
+      <w:pPr>
+        <w:ind w:left="3576" w:hanging="180"/>
+      </w:pPr>
+    </w:lvl>
+    <w:lvl w:ilvl="3" w:tplc="0402000F" w:tentative="1">
+      <w:start w:val="1"/>
+      <w:numFmt w:val="decimal"/>
+      <w:lvlText w:val="%4."/>
+      <w:lvlJc w:val="left"/>
+      <w:pPr>
+        <w:ind w:left="4296" w:hanging="360"/>
+      </w:pPr>
+    </w:lvl>
+    <w:lvl w:ilvl="4" w:tplc="04020019" w:tentative="1">
+      <w:start w:val="1"/>
+      <w:numFmt w:val="lowerLetter"/>
+      <w:lvlText w:val="%5."/>
+      <w:lvlJc w:val="left"/>
+      <w:pPr>
+        <w:ind w:left="5016" w:hanging="360"/>
+      </w:pPr>
+    </w:lvl>
+    <w:lvl w:ilvl="5" w:tplc="0402001B" w:tentative="1">
+      <w:start w:val="1"/>
+      <w:numFmt w:val="lowerRoman"/>
+      <w:lvlText w:val="%6."/>
+      <w:lvlJc w:val="right"/>
+      <w:pPr>
+        <w:ind w:left="5736" w:hanging="180"/>
+      </w:pPr>
+    </w:lvl>
+    <w:lvl w:ilvl="6" w:tplc="0402000F" w:tentative="1">
+      <w:start w:val="1"/>
+      <w:numFmt w:val="decimal"/>
+      <w:lvlText w:val="%7."/>
+      <w:lvlJc w:val="left"/>
+      <w:pPr>
+        <w:ind w:left="6456" w:hanging="360"/>
+      </w:pPr>
+    </w:lvl>
+    <w:lvl w:ilvl="7" w:tplc="04020019" w:tentative="1">
+      <w:start w:val="1"/>
+      <w:numFmt w:val="lowerLetter"/>
+      <w:lvlText w:val="%8."/>
+      <w:lvlJc w:val="left"/>
+      <w:pPr>
+        <w:ind w:left="7176" w:hanging="360"/>
+      </w:pPr>
+    </w:lvl>
+    <w:lvl w:ilvl="8" w:tplc="0402001B" w:tentative="1">
+      <w:start w:val="1"/>
+      <w:numFmt w:val="lowerRoman"/>
+      <w:lvlText w:val="%9."/>
+      <w:lvlJc w:val="right"/>
+      <w:pPr>
+        <w:ind w:left="7896" w:hanging="180"/>
+      </w:pPr>
+    </w:lvl>
+  </w:abstractNum>
   <w:num w:numId="1">
-    <w:abstractNumId w:val="2"/>
+    <w:abstractNumId w:val="4"/>
   </w:num>
   <w:num w:numId="2">
-    <w:abstractNumId w:val="1"/>
+    <w:abstractNumId w:val="3"/>
   </w:num>
   <w:num w:numId="3">
     <w:abstractNumId w:val="0"/>
+  </w:num>
+  <w:num w:numId="4">
+    <w:abstractNumId w:val="5"/>
+  </w:num>
+  <w:num w:numId="5">
+    <w:abstractNumId w:val="7"/>
+  </w:num>
+  <w:num w:numId="6">
+    <w:abstractNumId w:val="2"/>
+  </w:num>
+  <w:num w:numId="7">
+    <w:abstractNumId w:val="1"/>
+  </w:num>
+  <w:num w:numId="8">
+    <w:abstractNumId w:val="6"/>
   </w:num>
 </w:numbering>
 </file>
 
 <file path=word/styles.xml><?xml version="1.0" encoding="utf-8"?>
-<w:styles xmlns:mc="http://schemas.openxmlformats.org/markup-compatibility/2006" xmlns:r="http://schemas.openxmlformats.org/officeDocument/2006/relationships" xmlns:w="http://schemas.openxmlformats.org/wordprocessingml/2006/main" xmlns:w14="http://schemas.microsoft.com/office/word/2010/wordml" xmlns:w15="http://schemas.microsoft.com/office/word/2012/wordml" mc:Ignorable="w14 w15">
+<w:styles xmlns:mc="http://schemas.openxmlformats.org/markup-compatibility/2006" xmlns:r="http://schemas.openxmlformats.org/officeDocument/2006/relationships" xmlns:w="http://schemas.openxmlformats.org/wordprocessingml/2006/main" xmlns:w14="http://schemas.microsoft.com/office/word/2010/wordml" mc:Ignorable="w14">
   <w:docDefaults>
     <w:rPrDefault>
       <w:rPr>
@@ -2240,378 +3398,476 @@
     </w:rPrDefault>
     <w:pPrDefault/>
   </w:docDefaults>
-  <w:latentStyles w:defLockedState="0" w:defUIPriority="99" w:defSemiHidden="0" w:defUnhideWhenUsed="0" w:defQFormat="0" w:count="371">
-    <w:lsdException w:name="Normal" w:uiPriority="0" w:qFormat="1"/>
-    <w:lsdException w:name="heading 1" w:uiPriority="9" w:qFormat="1"/>
-    <w:lsdException w:name="heading 2" w:semiHidden="1" w:uiPriority="9" w:unhideWhenUsed="1" w:qFormat="1"/>
-    <w:lsdException w:name="heading 3" w:semiHidden="1" w:uiPriority="9" w:unhideWhenUsed="1" w:qFormat="1"/>
-    <w:lsdException w:name="heading 4" w:semiHidden="1" w:uiPriority="9" w:unhideWhenUsed="1" w:qFormat="1"/>
-    <w:lsdException w:name="heading 5" w:semiHidden="1" w:uiPriority="9" w:unhideWhenUsed="1" w:qFormat="1"/>
-    <w:lsdException w:name="heading 6" w:semiHidden="1" w:uiPriority="9" w:unhideWhenUsed="1" w:qFormat="1"/>
-    <w:lsdException w:name="heading 7" w:semiHidden="1" w:uiPriority="9" w:unhideWhenUsed="1" w:qFormat="1"/>
-    <w:lsdException w:name="heading 8" w:semiHidden="1" w:uiPriority="9" w:unhideWhenUsed="1" w:qFormat="1"/>
-    <w:lsdException w:name="heading 9" w:semiHidden="1" w:uiPriority="9" w:unhideWhenUsed="1" w:qFormat="1"/>
-    <w:lsdException w:name="index 1" w:semiHidden="1" w:unhideWhenUsed="1"/>
-    <w:lsdException w:name="index 2" w:semiHidden="1" w:unhideWhenUsed="1"/>
-    <w:lsdException w:name="index 3" w:semiHidden="1" w:unhideWhenUsed="1"/>
-    <w:lsdException w:name="index 4" w:semiHidden="1" w:unhideWhenUsed="1"/>
-    <w:lsdException w:name="index 5" w:semiHidden="1" w:unhideWhenUsed="1"/>
-    <w:lsdException w:name="index 6" w:semiHidden="1" w:unhideWhenUsed="1"/>
-    <w:lsdException w:name="index 7" w:semiHidden="1" w:unhideWhenUsed="1"/>
-    <w:lsdException w:name="index 8" w:semiHidden="1" w:unhideWhenUsed="1"/>
-    <w:lsdException w:name="index 9" w:semiHidden="1" w:unhideWhenUsed="1"/>
-    <w:lsdException w:name="toc 1" w:semiHidden="1" w:uiPriority="39" w:unhideWhenUsed="1"/>
-    <w:lsdException w:name="toc 2" w:semiHidden="1" w:uiPriority="39" w:unhideWhenUsed="1"/>
-    <w:lsdException w:name="toc 3" w:semiHidden="1" w:uiPriority="39" w:unhideWhenUsed="1"/>
-    <w:lsdException w:name="toc 4" w:semiHidden="1" w:uiPriority="39" w:unhideWhenUsed="1"/>
-    <w:lsdException w:name="toc 5" w:semiHidden="1" w:uiPriority="39" w:unhideWhenUsed="1"/>
-    <w:lsdException w:name="toc 6" w:semiHidden="1" w:uiPriority="39" w:unhideWhenUsed="1"/>
-    <w:lsdException w:name="toc 7" w:semiHidden="1" w:uiPriority="39" w:unhideWhenUsed="1"/>
-    <w:lsdException w:name="toc 8" w:semiHidden="1" w:uiPriority="39" w:unhideWhenUsed="1"/>
-    <w:lsdException w:name="toc 9" w:semiHidden="1" w:uiPriority="39" w:unhideWhenUsed="1"/>
-    <w:lsdException w:name="Normal Indent" w:semiHidden="1" w:unhideWhenUsed="1"/>
-    <w:lsdException w:name="footnote text" w:semiHidden="1" w:unhideWhenUsed="1"/>
-    <w:lsdException w:name="annotation text" w:semiHidden="1" w:unhideWhenUsed="1"/>
-    <w:lsdException w:name="header" w:semiHidden="1" w:unhideWhenUsed="1"/>
-    <w:lsdException w:name="footer" w:semiHidden="1" w:unhideWhenUsed="1"/>
-    <w:lsdException w:name="index heading" w:semiHidden="1" w:unhideWhenUsed="1"/>
-    <w:lsdException w:name="caption" w:semiHidden="1" w:uiPriority="35" w:unhideWhenUsed="1" w:qFormat="1"/>
-    <w:lsdException w:name="table of figures" w:semiHidden="1" w:unhideWhenUsed="1"/>
-    <w:lsdException w:name="envelope address" w:semiHidden="1" w:unhideWhenUsed="1"/>
-    <w:lsdException w:name="envelope return" w:semiHidden="1" w:unhideWhenUsed="1"/>
-    <w:lsdException w:name="footnote reference" w:semiHidden="1" w:unhideWhenUsed="1"/>
-    <w:lsdException w:name="annotation reference" w:semiHidden="1" w:unhideWhenUsed="1"/>
-    <w:lsdException w:name="line number" w:semiHidden="1" w:unhideWhenUsed="1"/>
-    <w:lsdException w:name="page number" w:semiHidden="1" w:unhideWhenUsed="1"/>
-    <w:lsdException w:name="endnote reference" w:semiHidden="1" w:unhideWhenUsed="1"/>
-    <w:lsdException w:name="endnote text" w:semiHidden="1" w:unhideWhenUsed="1"/>
-    <w:lsdException w:name="table of authorities" w:semiHidden="1" w:unhideWhenUsed="1"/>
-    <w:lsdException w:name="macro" w:semiHidden="1" w:unhideWhenUsed="1"/>
-    <w:lsdException w:name="toa heading" w:semiHidden="1" w:unhideWhenUsed="1"/>
-    <w:lsdException w:name="List" w:semiHidden="1" w:unhideWhenUsed="1"/>
-    <w:lsdException w:name="List Bullet" w:semiHidden="1" w:unhideWhenUsed="1"/>
-    <w:lsdException w:name="List Number" w:semiHidden="1" w:unhideWhenUsed="1"/>
-    <w:lsdException w:name="List 2" w:semiHidden="1" w:unhideWhenUsed="1"/>
-    <w:lsdException w:name="List 3" w:semiHidden="1" w:unhideWhenUsed="1"/>
-    <w:lsdException w:name="List 4" w:semiHidden="1" w:unhideWhenUsed="1"/>
-    <w:lsdException w:name="List 5" w:semiHidden="1" w:unhideWhenUsed="1"/>
-    <w:lsdException w:name="List Bullet 2" w:semiHidden="1" w:unhideWhenUsed="1"/>
-    <w:lsdException w:name="List Bullet 3" w:semiHidden="1" w:unhideWhenUsed="1"/>
-    <w:lsdException w:name="List Bullet 4" w:semiHidden="1" w:unhideWhenUsed="1"/>
-    <w:lsdException w:name="List Bullet 5" w:semiHidden="1" w:unhideWhenUsed="1"/>
-    <w:lsdException w:name="List Number 2" w:semiHidden="1" w:unhideWhenUsed="1"/>
-    <w:lsdException w:name="List Number 3" w:semiHidden="1" w:unhideWhenUsed="1"/>
-    <w:lsdException w:name="List Number 4" w:semiHidden="1" w:unhideWhenUsed="1"/>
-    <w:lsdException w:name="List Number 5" w:semiHidden="1" w:unhideWhenUsed="1"/>
-    <w:lsdException w:name="Title" w:uiPriority="10" w:qFormat="1"/>
-    <w:lsdException w:name="Closing" w:semiHidden="1" w:unhideWhenUsed="1"/>
-    <w:lsdException w:name="Signature" w:semiHidden="1" w:unhideWhenUsed="1"/>
-    <w:lsdException w:name="Default Paragraph Font" w:semiHidden="1" w:uiPriority="1" w:unhideWhenUsed="1"/>
-    <w:lsdException w:name="Body Text" w:semiHidden="1" w:unhideWhenUsed="1"/>
-    <w:lsdException w:name="Body Text Indent" w:semiHidden="1" w:unhideWhenUsed="1"/>
-    <w:lsdException w:name="List Continue" w:semiHidden="1" w:unhideWhenUsed="1"/>
-    <w:lsdException w:name="List Continue 2" w:semiHidden="1" w:unhideWhenUsed="1"/>
-    <w:lsdException w:name="List Continue 3" w:semiHidden="1" w:unhideWhenUsed="1"/>
-    <w:lsdException w:name="List Continue 4" w:semiHidden="1" w:unhideWhenUsed="1"/>
-    <w:lsdException w:name="List Continue 5" w:semiHidden="1" w:unhideWhenUsed="1"/>
-    <w:lsdException w:name="Message Header" w:semiHidden="1" w:unhideWhenUsed="1"/>
-    <w:lsdException w:name="Subtitle" w:uiPriority="11" w:qFormat="1"/>
-    <w:lsdException w:name="Salutation" w:semiHidden="1" w:unhideWhenUsed="1"/>
-    <w:lsdException w:name="Date" w:semiHidden="1" w:unhideWhenUsed="1"/>
-    <w:lsdException w:name="Body Text First Indent" w:semiHidden="1" w:unhideWhenUsed="1"/>
-    <w:lsdException w:name="Body Text First Indent 2" w:semiHidden="1" w:unhideWhenUsed="1"/>
-    <w:lsdException w:name="Note Heading" w:semiHidden="1" w:unhideWhenUsed="1"/>
-    <w:lsdException w:name="Body Text 2" w:semiHidden="1" w:unhideWhenUsed="1"/>
-    <w:lsdException w:name="Body Text 3" w:semiHidden="1" w:unhideWhenUsed="1"/>
-    <w:lsdException w:name="Body Text Indent 2" w:semiHidden="1" w:unhideWhenUsed="1"/>
-    <w:lsdException w:name="Body Text Indent 3" w:semiHidden="1" w:unhideWhenUsed="1"/>
-    <w:lsdException w:name="Block Text" w:semiHidden="1" w:unhideWhenUsed="1"/>
-    <w:lsdException w:name="Hyperlink" w:semiHidden="1" w:unhideWhenUsed="1"/>
-    <w:lsdException w:name="FollowedHyperlink" w:semiHidden="1" w:unhideWhenUsed="1"/>
-    <w:lsdException w:name="Strong" w:uiPriority="22" w:qFormat="1"/>
-    <w:lsdException w:name="Emphasis" w:uiPriority="20" w:qFormat="1"/>
-    <w:lsdException w:name="Document Map" w:semiHidden="1" w:unhideWhenUsed="1"/>
-    <w:lsdException w:name="Plain Text" w:semiHidden="1" w:unhideWhenUsed="1"/>
-    <w:lsdException w:name="E-mail Signature" w:semiHidden="1" w:unhideWhenUsed="1"/>
-    <w:lsdException w:name="HTML Top of Form" w:semiHidden="1" w:unhideWhenUsed="1"/>
-    <w:lsdException w:name="HTML Bottom of Form" w:semiHidden="1" w:unhideWhenUsed="1"/>
-    <w:lsdException w:name="Normal (Web)" w:semiHidden="1" w:unhideWhenUsed="1"/>
-    <w:lsdException w:name="HTML Acronym" w:semiHidden="1" w:unhideWhenUsed="1"/>
-    <w:lsdException w:name="HTML Address" w:semiHidden="1" w:unhideWhenUsed="1"/>
-    <w:lsdException w:name="HTML Cite" w:semiHidden="1" w:unhideWhenUsed="1"/>
-    <w:lsdException w:name="HTML Code" w:semiHidden="1" w:unhideWhenUsed="1"/>
-    <w:lsdException w:name="HTML Definition" w:semiHidden="1" w:unhideWhenUsed="1"/>
-    <w:lsdException w:name="HTML Keyboard" w:semiHidden="1" w:unhideWhenUsed="1"/>
-    <w:lsdException w:name="HTML Preformatted" w:semiHidden="1" w:unhideWhenUsed="1"/>
-    <w:lsdException w:name="HTML Sample" w:semiHidden="1" w:unhideWhenUsed="1"/>
-    <w:lsdException w:name="HTML Typewriter" w:semiHidden="1" w:unhideWhenUsed="1"/>
-    <w:lsdException w:name="HTML Variable" w:semiHidden="1" w:unhideWhenUsed="1"/>
-    <w:lsdException w:name="Normal Table" w:semiHidden="1" w:unhideWhenUsed="1"/>
-    <w:lsdException w:name="annotation subject" w:semiHidden="1" w:unhideWhenUsed="1"/>
-    <w:lsdException w:name="No List" w:semiHidden="1" w:unhideWhenUsed="1"/>
-    <w:lsdException w:name="Outline List 1" w:semiHidden="1" w:unhideWhenUsed="1"/>
-    <w:lsdException w:name="Outline List 2" w:semiHidden="1" w:unhideWhenUsed="1"/>
-    <w:lsdException w:name="Outline List 3" w:semiHidden="1" w:unhideWhenUsed="1"/>
-    <w:lsdException w:name="Table Simple 1" w:semiHidden="1" w:unhideWhenUsed="1"/>
-    <w:lsdException w:name="Table Simple 2" w:semiHidden="1" w:unhideWhenUsed="1"/>
-    <w:lsdException w:name="Table Simple 3" w:semiHidden="1" w:unhideWhenUsed="1"/>
-    <w:lsdException w:name="Table Classic 1" w:semiHidden="1" w:unhideWhenUsed="1"/>
-    <w:lsdException w:name="Table Classic 2" w:semiHidden="1" w:unhideWhenUsed="1"/>
-    <w:lsdException w:name="Table Classic 3" w:semiHidden="1" w:unhideWhenUsed="1"/>
-    <w:lsdException w:name="Table Classic 4" w:semiHidden="1" w:unhideWhenUsed="1"/>
-    <w:lsdException w:name="Table Colorful 1" w:semiHidden="1" w:unhideWhenUsed="1"/>
-    <w:lsdException w:name="Table Colorful 2" w:semiHidden="1" w:unhideWhenUsed="1"/>
-    <w:lsdException w:name="Table Colorful 3" w:semiHidden="1" w:unhideWhenUsed="1"/>
-    <w:lsdException w:name="Table Columns 1" w:semiHidden="1" w:unhideWhenUsed="1"/>
-    <w:lsdException w:name="Table Columns 2" w:semiHidden="1" w:unhideWhenUsed="1"/>
-    <w:lsdException w:name="Table Columns 3" w:semiHidden="1" w:unhideWhenUsed="1"/>
-    <w:lsdException w:name="Table Columns 4" w:semiHidden="1" w:unhideWhenUsed="1"/>
-    <w:lsdException w:name="Table Columns 5" w:semiHidden="1" w:unhideWhenUsed="1"/>
-    <w:lsdException w:name="Table Grid 1" w:semiHidden="1" w:unhideWhenUsed="1"/>
-    <w:lsdException w:name="Table Grid 2" w:semiHidden="1" w:unhideWhenUsed="1"/>
-    <w:lsdException w:name="Table Grid 3" w:semiHidden="1" w:unhideWhenUsed="1"/>
-    <w:lsdException w:name="Table Grid 4" w:semiHidden="1" w:unhideWhenUsed="1"/>
-    <w:lsdException w:name="Table Grid 5" w:semiHidden="1" w:unhideWhenUsed="1"/>
-    <w:lsdException w:name="Table Grid 6" w:semiHidden="1" w:unhideWhenUsed="1"/>
-    <w:lsdException w:name="Table Grid 7" w:semiHidden="1" w:unhideWhenUsed="1"/>
-    <w:lsdException w:name="Table Grid 8" w:semiHidden="1" w:unhideWhenUsed="1"/>
-    <w:lsdException w:name="Table List 1" w:semiHidden="1" w:unhideWhenUsed="1"/>
-    <w:lsdException w:name="Table List 2" w:semiHidden="1" w:unhideWhenUsed="1"/>
-    <w:lsdException w:name="Table List 3" w:semiHidden="1" w:unhideWhenUsed="1"/>
-    <w:lsdException w:name="Table List 4" w:semiHidden="1" w:unhideWhenUsed="1"/>
-    <w:lsdException w:name="Table List 5" w:semiHidden="1" w:unhideWhenUsed="1"/>
-    <w:lsdException w:name="Table List 6" w:semiHidden="1" w:unhideWhenUsed="1"/>
-    <w:lsdException w:name="Table List 7" w:semiHidden="1" w:unhideWhenUsed="1"/>
-    <w:lsdException w:name="Table List 8" w:semiHidden="1" w:unhideWhenUsed="1"/>
-    <w:lsdException w:name="Table 3D effects 1" w:semiHidden="1" w:unhideWhenUsed="1"/>
-    <w:lsdException w:name="Table 3D effects 2" w:semiHidden="1" w:unhideWhenUsed="1"/>
-    <w:lsdException w:name="Table 3D effects 3" w:semiHidden="1" w:unhideWhenUsed="1"/>
-    <w:lsdException w:name="Table Contemporary" w:semiHidden="1" w:unhideWhenUsed="1"/>
-    <w:lsdException w:name="Table Elegant" w:semiHidden="1" w:unhideWhenUsed="1"/>
-    <w:lsdException w:name="Table Professional" w:semiHidden="1" w:unhideWhenUsed="1"/>
-    <w:lsdException w:name="Table Subtle 1" w:semiHidden="1" w:unhideWhenUsed="1"/>
-    <w:lsdException w:name="Table Subtle 2" w:semiHidden="1" w:unhideWhenUsed="1"/>
-    <w:lsdException w:name="Table Web 1" w:semiHidden="1" w:unhideWhenUsed="1"/>
-    <w:lsdException w:name="Table Web 2" w:semiHidden="1" w:unhideWhenUsed="1"/>
-    <w:lsdException w:name="Table Web 3" w:semiHidden="1" w:unhideWhenUsed="1"/>
-    <w:lsdException w:name="Balloon Text" w:semiHidden="1" w:unhideWhenUsed="1"/>
-    <w:lsdException w:name="Table Grid" w:uiPriority="39"/>
-    <w:lsdException w:name="Table Theme" w:semiHidden="1" w:unhideWhenUsed="1"/>
-    <w:lsdException w:name="Placeholder Text" w:semiHidden="1"/>
-    <w:lsdException w:name="No Spacing" w:uiPriority="1" w:qFormat="1"/>
-    <w:lsdException w:name="Light Shading" w:uiPriority="60"/>
-    <w:lsdException w:name="Light List" w:uiPriority="61"/>
-    <w:lsdException w:name="Light Grid" w:uiPriority="62"/>
-    <w:lsdException w:name="Medium Shading 1" w:uiPriority="63"/>
-    <w:lsdException w:name="Medium Shading 2" w:uiPriority="64"/>
-    <w:lsdException w:name="Medium List 1" w:uiPriority="65"/>
-    <w:lsdException w:name="Medium List 2" w:uiPriority="66"/>
-    <w:lsdException w:name="Medium Grid 1" w:uiPriority="67"/>
-    <w:lsdException w:name="Medium Grid 2" w:uiPriority="68"/>
-    <w:lsdException w:name="Medium Grid 3" w:uiPriority="69"/>
-    <w:lsdException w:name="Dark List" w:uiPriority="70"/>
-    <w:lsdException w:name="Colorful Shading" w:uiPriority="71"/>
-    <w:lsdException w:name="Colorful List" w:uiPriority="72"/>
-    <w:lsdException w:name="Colorful Grid" w:uiPriority="73"/>
-    <w:lsdException w:name="Light Shading Accent 1" w:uiPriority="60"/>
-    <w:lsdException w:name="Light List Accent 1" w:uiPriority="61"/>
-    <w:lsdException w:name="Light Grid Accent 1" w:uiPriority="62"/>
-    <w:lsdException w:name="Medium Shading 1 Accent 1" w:uiPriority="63"/>
-    <w:lsdException w:name="Medium Shading 2 Accent 1" w:uiPriority="64"/>
-    <w:lsdException w:name="Medium List 1 Accent 1" w:uiPriority="65"/>
-    <w:lsdException w:name="Revision" w:semiHidden="1"/>
-    <w:lsdException w:name="List Paragraph" w:uiPriority="34" w:qFormat="1"/>
-    <w:lsdException w:name="Quote" w:uiPriority="29" w:qFormat="1"/>
-    <w:lsdException w:name="Intense Quote" w:uiPriority="30" w:qFormat="1"/>
-    <w:lsdException w:name="Medium List 2 Accent 1" w:uiPriority="66"/>
-    <w:lsdException w:name="Medium Grid 1 Accent 1" w:uiPriority="67"/>
-    <w:lsdException w:name="Medium Grid 2 Accent 1" w:uiPriority="68"/>
-    <w:lsdException w:name="Medium Grid 3 Accent 1" w:uiPriority="69"/>
-    <w:lsdException w:name="Dark List Accent 1" w:uiPriority="70"/>
-    <w:lsdException w:name="Colorful Shading Accent 1" w:uiPriority="71"/>
-    <w:lsdException w:name="Colorful List Accent 1" w:uiPriority="72"/>
-    <w:lsdException w:name="Colorful Grid Accent 1" w:uiPriority="73"/>
-    <w:lsdException w:name="Light Shading Accent 2" w:uiPriority="60"/>
-    <w:lsdException w:name="Light List Accent 2" w:uiPriority="61"/>
-    <w:lsdException w:name="Light Grid Accent 2" w:uiPriority="62"/>
-    <w:lsdException w:name="Medium Shading 1 Accent 2" w:uiPriority="63"/>
-    <w:lsdException w:name="Medium Shading 2 Accent 2" w:uiPriority="64"/>
-    <w:lsdException w:name="Medium List 1 Accent 2" w:uiPriority="65"/>
-    <w:lsdException w:name="Medium List 2 Accent 2" w:uiPriority="66"/>
-    <w:lsdException w:name="Medium Grid 1 Accent 2" w:uiPriority="67"/>
-    <w:lsdException w:name="Medium Grid 2 Accent 2" w:uiPriority="68"/>
-    <w:lsdException w:name="Medium Grid 3 Accent 2" w:uiPriority="69"/>
-    <w:lsdException w:name="Dark List Accent 2" w:uiPriority="70"/>
-    <w:lsdException w:name="Colorful Shading Accent 2" w:uiPriority="71"/>
-    <w:lsdException w:name="Colorful List Accent 2" w:uiPriority="72"/>
-    <w:lsdException w:name="Colorful Grid Accent 2" w:uiPriority="73"/>
-    <w:lsdException w:name="Light Shading Accent 3" w:uiPriority="60"/>
-    <w:lsdException w:name="Light List Accent 3" w:uiPriority="61"/>
-    <w:lsdException w:name="Light Grid Accent 3" w:uiPriority="62"/>
-    <w:lsdException w:name="Medium Shading 1 Accent 3" w:uiPriority="63"/>
-    <w:lsdException w:name="Medium Shading 2 Accent 3" w:uiPriority="64"/>
-    <w:lsdException w:name="Medium List 1 Accent 3" w:uiPriority="65"/>
-    <w:lsdException w:name="Medium List 2 Accent 3" w:uiPriority="66"/>
-    <w:lsdException w:name="Medium Grid 1 Accent 3" w:uiPriority="67"/>
-    <w:lsdException w:name="Medium Grid 2 Accent 3" w:uiPriority="68"/>
-    <w:lsdException w:name="Medium Grid 3 Accent 3" w:uiPriority="69"/>
-    <w:lsdException w:name="Dark List Accent 3" w:uiPriority="70"/>
-    <w:lsdException w:name="Colorful Shading Accent 3" w:uiPriority="71"/>
-    <w:lsdException w:name="Colorful List Accent 3" w:uiPriority="72"/>
-    <w:lsdException w:name="Colorful Grid Accent 3" w:uiPriority="73"/>
-    <w:lsdException w:name="Light Shading Accent 4" w:uiPriority="60"/>
-    <w:lsdException w:name="Light List Accent 4" w:uiPriority="61"/>
-    <w:lsdException w:name="Light Grid Accent 4" w:uiPriority="62"/>
-    <w:lsdException w:name="Medium Shading 1 Accent 4" w:uiPriority="63"/>
-    <w:lsdException w:name="Medium Shading 2 Accent 4" w:uiPriority="64"/>
-    <w:lsdException w:name="Medium List 1 Accent 4" w:uiPriority="65"/>
-    <w:lsdException w:name="Medium List 2 Accent 4" w:uiPriority="66"/>
-    <w:lsdException w:name="Medium Grid 1 Accent 4" w:uiPriority="67"/>
-    <w:lsdException w:name="Medium Grid 2 Accent 4" w:uiPriority="68"/>
-    <w:lsdException w:name="Medium Grid 3 Accent 4" w:uiPriority="69"/>
-    <w:lsdException w:name="Dark List Accent 4" w:uiPriority="70"/>
-    <w:lsdException w:name="Colorful Shading Accent 4" w:uiPriority="71"/>
-    <w:lsdException w:name="Colorful List Accent 4" w:uiPriority="72"/>
-    <w:lsdException w:name="Colorful Grid Accent 4" w:uiPriority="73"/>
-    <w:lsdException w:name="Light Shading Accent 5" w:uiPriority="60"/>
-    <w:lsdException w:name="Light List Accent 5" w:uiPriority="61"/>
-    <w:lsdException w:name="Light Grid Accent 5" w:uiPriority="62"/>
-    <w:lsdException w:name="Medium Shading 1 Accent 5" w:uiPriority="63"/>
-    <w:lsdException w:name="Medium Shading 2 Accent 5" w:uiPriority="64"/>
-    <w:lsdException w:name="Medium List 1 Accent 5" w:uiPriority="65"/>
-    <w:lsdException w:name="Medium List 2 Accent 5" w:uiPriority="66"/>
-    <w:lsdException w:name="Medium Grid 1 Accent 5" w:uiPriority="67"/>
-    <w:lsdException w:name="Medium Grid 2 Accent 5" w:uiPriority="68"/>
-    <w:lsdException w:name="Medium Grid 3 Accent 5" w:uiPriority="69"/>
-    <w:lsdException w:name="Dark List Accent 5" w:uiPriority="70"/>
-    <w:lsdException w:name="Colorful Shading Accent 5" w:uiPriority="71"/>
-    <w:lsdException w:name="Colorful List Accent 5" w:uiPriority="72"/>
-    <w:lsdException w:name="Colorful Grid Accent 5" w:uiPriority="73"/>
-    <w:lsdException w:name="Light Shading Accent 6" w:uiPriority="60"/>
-    <w:lsdException w:name="Light List Accent 6" w:uiPriority="61"/>
-    <w:lsdException w:name="Light Grid Accent 6" w:uiPriority="62"/>
-    <w:lsdException w:name="Medium Shading 1 Accent 6" w:uiPriority="63"/>
-    <w:lsdException w:name="Medium Shading 2 Accent 6" w:uiPriority="64"/>
-    <w:lsdException w:name="Medium List 1 Accent 6" w:uiPriority="65"/>
-    <w:lsdException w:name="Medium List 2 Accent 6" w:uiPriority="66"/>
-    <w:lsdException w:name="Medium Grid 1 Accent 6" w:uiPriority="67"/>
-    <w:lsdException w:name="Medium Grid 2 Accent 6" w:uiPriority="68"/>
-    <w:lsdException w:name="Medium Grid 3 Accent 6" w:uiPriority="69"/>
-    <w:lsdException w:name="Dark List Accent 6" w:uiPriority="70"/>
-    <w:lsdException w:name="Colorful Shading Accent 6" w:uiPriority="71"/>
-    <w:lsdException w:name="Colorful List Accent 6" w:uiPriority="72"/>
-    <w:lsdException w:name="Colorful Grid Accent 6" w:uiPriority="73"/>
-    <w:lsdException w:name="Subtle Emphasis" w:uiPriority="19" w:qFormat="1"/>
-    <w:lsdException w:name="Intense Emphasis" w:uiPriority="21" w:qFormat="1"/>
-    <w:lsdException w:name="Subtle Reference" w:uiPriority="31" w:qFormat="1"/>
-    <w:lsdException w:name="Intense Reference" w:uiPriority="32" w:qFormat="1"/>
-    <w:lsdException w:name="Book Title" w:uiPriority="33" w:qFormat="1"/>
-    <w:lsdException w:name="Bibliography" w:semiHidden="1" w:uiPriority="37" w:unhideWhenUsed="1"/>
-    <w:lsdException w:name="TOC Heading" w:semiHidden="1" w:uiPriority="39" w:unhideWhenUsed="1" w:qFormat="1"/>
-    <w:lsdException w:name="Plain Table 1" w:uiPriority="41"/>
-    <w:lsdException w:name="Plain Table 2" w:uiPriority="42"/>
-    <w:lsdException w:name="Plain Table 3" w:uiPriority="43"/>
-    <w:lsdException w:name="Plain Table 4" w:uiPriority="44"/>
-    <w:lsdException w:name="Plain Table 5" w:uiPriority="45"/>
-    <w:lsdException w:name="Grid Table Light" w:uiPriority="40"/>
-    <w:lsdException w:name="Grid Table 1 Light" w:uiPriority="46"/>
-    <w:lsdException w:name="Grid Table 2" w:uiPriority="47"/>
-    <w:lsdException w:name="Grid Table 3" w:uiPriority="48"/>
-    <w:lsdException w:name="Grid Table 4" w:uiPriority="49"/>
-    <w:lsdException w:name="Grid Table 5 Dark" w:uiPriority="50"/>
-    <w:lsdException w:name="Grid Table 6 Colorful" w:uiPriority="51"/>
-    <w:lsdException w:name="Grid Table 7 Colorful" w:uiPriority="52"/>
-    <w:lsdException w:name="Grid Table 1 Light Accent 1" w:uiPriority="46"/>
-    <w:lsdException w:name="Grid Table 2 Accent 1" w:uiPriority="47"/>
-    <w:lsdException w:name="Grid Table 3 Accent 1" w:uiPriority="48"/>
-    <w:lsdException w:name="Grid Table 4 Accent 1" w:uiPriority="49"/>
-    <w:lsdException w:name="Grid Table 5 Dark Accent 1" w:uiPriority="50"/>
-    <w:lsdException w:name="Grid Table 6 Colorful Accent 1" w:uiPriority="51"/>
-    <w:lsdException w:name="Grid Table 7 Colorful Accent 1" w:uiPriority="52"/>
-    <w:lsdException w:name="Grid Table 1 Light Accent 2" w:uiPriority="46"/>
-    <w:lsdException w:name="Grid Table 2 Accent 2" w:uiPriority="47"/>
-    <w:lsdException w:name="Grid Table 3 Accent 2" w:uiPriority="48"/>
-    <w:lsdException w:name="Grid Table 4 Accent 2" w:uiPriority="49"/>
-    <w:lsdException w:name="Grid Table 5 Dark Accent 2" w:uiPriority="50"/>
-    <w:lsdException w:name="Grid Table 6 Colorful Accent 2" w:uiPriority="51"/>
-    <w:lsdException w:name="Grid Table 7 Colorful Accent 2" w:uiPriority="52"/>
-    <w:lsdException w:name="Grid Table 1 Light Accent 3" w:uiPriority="46"/>
-    <w:lsdException w:name="Grid Table 2 Accent 3" w:uiPriority="47"/>
-    <w:lsdException w:name="Grid Table 3 Accent 3" w:uiPriority="48"/>
-    <w:lsdException w:name="Grid Table 4 Accent 3" w:uiPriority="49"/>
-    <w:lsdException w:name="Grid Table 5 Dark Accent 3" w:uiPriority="50"/>
-    <w:lsdException w:name="Grid Table 6 Colorful Accent 3" w:uiPriority="51"/>
-    <w:lsdException w:name="Grid Table 7 Colorful Accent 3" w:uiPriority="52"/>
-    <w:lsdException w:name="Grid Table 1 Light Accent 4" w:uiPriority="46"/>
-    <w:lsdException w:name="Grid Table 2 Accent 4" w:uiPriority="47"/>
-    <w:lsdException w:name="Grid Table 3 Accent 4" w:uiPriority="48"/>
-    <w:lsdException w:name="Grid Table 4 Accent 4" w:uiPriority="49"/>
-    <w:lsdException w:name="Grid Table 5 Dark Accent 4" w:uiPriority="50"/>
-    <w:lsdException w:name="Grid Table 6 Colorful Accent 4" w:uiPriority="51"/>
-    <w:lsdException w:name="Grid Table 7 Colorful Accent 4" w:uiPriority="52"/>
-    <w:lsdException w:name="Grid Table 1 Light Accent 5" w:uiPriority="46"/>
-    <w:lsdException w:name="Grid Table 2 Accent 5" w:uiPriority="47"/>
-    <w:lsdException w:name="Grid Table 3 Accent 5" w:uiPriority="48"/>
-    <w:lsdException w:name="Grid Table 4 Accent 5" w:uiPriority="49"/>
-    <w:lsdException w:name="Grid Table 5 Dark Accent 5" w:uiPriority="50"/>
-    <w:lsdException w:name="Grid Table 6 Colorful Accent 5" w:uiPriority="51"/>
-    <w:lsdException w:name="Grid Table 7 Colorful Accent 5" w:uiPriority="52"/>
-    <w:lsdException w:name="Grid Table 1 Light Accent 6" w:uiPriority="46"/>
-    <w:lsdException w:name="Grid Table 2 Accent 6" w:uiPriority="47"/>
-    <w:lsdException w:name="Grid Table 3 Accent 6" w:uiPriority="48"/>
-    <w:lsdException w:name="Grid Table 4 Accent 6" w:uiPriority="49"/>
-    <w:lsdException w:name="Grid Table 5 Dark Accent 6" w:uiPriority="50"/>
-    <w:lsdException w:name="Grid Table 6 Colorful Accent 6" w:uiPriority="51"/>
-    <w:lsdException w:name="Grid Table 7 Colorful Accent 6" w:uiPriority="52"/>
-    <w:lsdException w:name="List Table 1 Light" w:uiPriority="46"/>
-    <w:lsdException w:name="List Table 2" w:uiPriority="47"/>
-    <w:lsdException w:name="List Table 3" w:uiPriority="48"/>
-    <w:lsdException w:name="List Table 4" w:uiPriority="49"/>
-    <w:lsdException w:name="List Table 5 Dark" w:uiPriority="50"/>
-    <w:lsdException w:name="List Table 6 Colorful" w:uiPriority="51"/>
-    <w:lsdException w:name="List Table 7 Colorful" w:uiPriority="52"/>
-    <w:lsdException w:name="List Table 1 Light Accent 1" w:uiPriority="46"/>
-    <w:lsdException w:name="List Table 2 Accent 1" w:uiPriority="47"/>
-    <w:lsdException w:name="List Table 3 Accent 1" w:uiPriority="48"/>
-    <w:lsdException w:name="List Table 4 Accent 1" w:uiPriority="49"/>
-    <w:lsdException w:name="List Table 5 Dark Accent 1" w:uiPriority="50"/>
-    <w:lsdException w:name="List Table 6 Colorful Accent 1" w:uiPriority="51"/>
-    <w:lsdException w:name="List Table 7 Colorful Accent 1" w:uiPriority="52"/>
-    <w:lsdException w:name="List Table 1 Light Accent 2" w:uiPriority="46"/>
-    <w:lsdException w:name="List Table 2 Accent 2" w:uiPriority="47"/>
-    <w:lsdException w:name="List Table 3 Accent 2" w:uiPriority="48"/>
-    <w:lsdException w:name="List Table 4 Accent 2" w:uiPriority="49"/>
-    <w:lsdException w:name="List Table 5 Dark Accent 2" w:uiPriority="50"/>
-    <w:lsdException w:name="List Table 6 Colorful Accent 2" w:uiPriority="51"/>
-    <w:lsdException w:name="List Table 7 Colorful Accent 2" w:uiPriority="52"/>
-    <w:lsdException w:name="List Table 1 Light Accent 3" w:uiPriority="46"/>
-    <w:lsdException w:name="List Table 2 Accent 3" w:uiPriority="47"/>
-    <w:lsdException w:name="List Table 3 Accent 3" w:uiPriority="48"/>
-    <w:lsdException w:name="List Table 4 Accent 3" w:uiPriority="49"/>
-    <w:lsdException w:name="List Table 5 Dark Accent 3" w:uiPriority="50"/>
-    <w:lsdException w:name="List Table 6 Colorful Accent 3" w:uiPriority="51"/>
-    <w:lsdException w:name="List Table 7 Colorful Accent 3" w:uiPriority="52"/>
-    <w:lsdException w:name="List Table 1 Light Accent 4" w:uiPriority="46"/>
-    <w:lsdException w:name="List Table 2 Accent 4" w:uiPriority="47"/>
-    <w:lsdException w:name="List Table 3 Accent 4" w:uiPriority="48"/>
-    <w:lsdException w:name="List Table 4 Accent 4" w:uiPriority="49"/>
-    <w:lsdException w:name="List Table 5 Dark Accent 4" w:uiPriority="50"/>
-    <w:lsdException w:name="List Table 6 Colorful Accent 4" w:uiPriority="51"/>
-    <w:lsdException w:name="List Table 7 Colorful Accent 4" w:uiPriority="52"/>
-    <w:lsdException w:name="List Table 1 Light Accent 5" w:uiPriority="46"/>
-    <w:lsdException w:name="List Table 2 Accent 5" w:uiPriority="47"/>
-    <w:lsdException w:name="List Table 3 Accent 5" w:uiPriority="48"/>
-    <w:lsdException w:name="List Table 4 Accent 5" w:uiPriority="49"/>
-    <w:lsdException w:name="List Table 5 Dark Accent 5" w:uiPriority="50"/>
-    <w:lsdException w:name="List Table 6 Colorful Accent 5" w:uiPriority="51"/>
-    <w:lsdException w:name="List Table 7 Colorful Accent 5" w:uiPriority="52"/>
-    <w:lsdException w:name="List Table 1 Light Accent 6" w:uiPriority="46"/>
-    <w:lsdException w:name="List Table 2 Accent 6" w:uiPriority="47"/>
-    <w:lsdException w:name="List Table 3 Accent 6" w:uiPriority="48"/>
-    <w:lsdException w:name="List Table 4 Accent 6" w:uiPriority="49"/>
-    <w:lsdException w:name="List Table 5 Dark Accent 6" w:uiPriority="50"/>
-    <w:lsdException w:name="List Table 6 Colorful Accent 6" w:uiPriority="51"/>
-    <w:lsdException w:name="List Table 7 Colorful Accent 6" w:uiPriority="52"/>
+  <w:latentStyles w:defLockedState="0" w:defUIPriority="99" w:defSemiHidden="1" w:defUnhideWhenUsed="1" w:defQFormat="0" w:count="267">
+    <w:lsdException w:name="Normal" w:semiHidden="0" w:uiPriority="0" w:unhideWhenUsed="0" w:qFormat="1"/>
+    <w:lsdException w:name="heading 1" w:semiHidden="0" w:uiPriority="9" w:unhideWhenUsed="0" w:qFormat="1"/>
+    <w:lsdException w:name="heading 2" w:uiPriority="9" w:qFormat="1"/>
+    <w:lsdException w:name="heading 3" w:uiPriority="9" w:qFormat="1"/>
+    <w:lsdException w:name="heading 4" w:uiPriority="9" w:qFormat="1"/>
+    <w:lsdException w:name="heading 5" w:uiPriority="9" w:qFormat="1"/>
+    <w:lsdException w:name="heading 6" w:uiPriority="9" w:qFormat="1"/>
+    <w:lsdException w:name="heading 7" w:uiPriority="9" w:qFormat="1"/>
+    <w:lsdException w:name="heading 8" w:uiPriority="9" w:qFormat="1"/>
+    <w:lsdException w:name="heading 9" w:uiPriority="9" w:qFormat="1"/>
+    <w:lsdException w:name="toc 1" w:uiPriority="39"/>
+    <w:lsdException w:name="toc 2" w:uiPriority="39"/>
+    <w:lsdException w:name="toc 3" w:uiPriority="39"/>
+    <w:lsdException w:name="toc 4" w:uiPriority="39"/>
+    <w:lsdException w:name="toc 5" w:uiPriority="39"/>
+    <w:lsdException w:name="toc 6" w:uiPriority="39"/>
+    <w:lsdException w:name="toc 7" w:uiPriority="39"/>
+    <w:lsdException w:name="toc 8" w:uiPriority="39"/>
+    <w:lsdException w:name="toc 9" w:uiPriority="39"/>
+    <w:lsdException w:name="caption" w:uiPriority="35" w:qFormat="1"/>
+    <w:lsdException w:name="Title" w:semiHidden="0" w:uiPriority="10" w:unhideWhenUsed="0" w:qFormat="1"/>
+    <w:lsdException w:name="Default Paragraph Font" w:uiPriority="1"/>
+    <w:lsdException w:name="Subtitle" w:semiHidden="0" w:uiPriority="11" w:unhideWhenUsed="0" w:qFormat="1"/>
+    <w:lsdException w:name="Strong" w:semiHidden="0" w:uiPriority="22" w:unhideWhenUsed="0" w:qFormat="1"/>
+    <w:lsdException w:name="Emphasis" w:semiHidden="0" w:uiPriority="20" w:unhideWhenUsed="0" w:qFormat="1"/>
+    <w:lsdException w:name="Table Grid" w:semiHidden="0" w:uiPriority="39" w:unhideWhenUsed="0"/>
+    <w:lsdException w:name="Placeholder Text" w:unhideWhenUsed="0"/>
+    <w:lsdException w:name="No Spacing" w:semiHidden="0" w:uiPriority="1" w:unhideWhenUsed="0" w:qFormat="1"/>
+    <w:lsdException w:name="Light Shading" w:semiHidden="0" w:uiPriority="60" w:unhideWhenUsed="0"/>
+    <w:lsdException w:name="Light List" w:semiHidden="0" w:uiPriority="61" w:unhideWhenUsed="0"/>
+    <w:lsdException w:name="Light Grid" w:semiHidden="0" w:uiPriority="62" w:unhideWhenUsed="0"/>
+    <w:lsdException w:name="Medium Shading 1" w:semiHidden="0" w:uiPriority="63" w:unhideWhenUsed="0"/>
+    <w:lsdException w:name="Medium Shading 2" w:semiHidden="0" w:uiPriority="64" w:unhideWhenUsed="0"/>
+    <w:lsdException w:name="Medium List 1" w:semiHidden="0" w:uiPriority="65" w:unhideWhenUsed="0"/>
+    <w:lsdException w:name="Medium List 2" w:semiHidden="0" w:uiPriority="66" w:unhideWhenUsed="0"/>
+    <w:lsdException w:name="Medium Grid 1" w:semiHidden="0" w:uiPriority="67" w:unhideWhenUsed="0"/>
+    <w:lsdException w:name="Medium Grid 2" w:semiHidden="0" w:uiPriority="68" w:unhideWhenUsed="0"/>
+    <w:lsdException w:name="Medium Grid 3" w:semiHidden="0" w:uiPriority="69" w:unhideWhenUsed="0"/>
+    <w:lsdException w:name="Dark List" w:semiHidden="0" w:uiPriority="70" w:unhideWhenUsed="0"/>
+    <w:lsdException w:name="Colorful Shading" w:semiHidden="0" w:uiPriority="71" w:unhideWhenUsed="0"/>
+    <w:lsdException w:name="Colorful List" w:semiHidden="0" w:uiPriority="72" w:unhideWhenUsed="0"/>
+    <w:lsdException w:name="Colorful Grid" w:semiHidden="0" w:uiPriority="73" w:unhideWhenUsed="0"/>
+    <w:lsdException w:name="Light Shading Accent 1" w:semiHidden="0" w:uiPriority="60" w:unhideWhenUsed="0"/>
+    <w:lsdException w:name="Light List Accent 1" w:semiHidden="0" w:uiPriority="61" w:unhideWhenUsed="0"/>
+    <w:lsdException w:name="Light Grid Accent 1" w:semiHidden="0" w:uiPriority="62" w:unhideWhenUsed="0"/>
+    <w:lsdException w:name="Medium Shading 1 Accent 1" w:semiHidden="0" w:uiPriority="63" w:unhideWhenUsed="0"/>
+    <w:lsdException w:name="Medium Shading 2 Accent 1" w:semiHidden="0" w:uiPriority="64" w:unhideWhenUsed="0"/>
+    <w:lsdException w:name="Medium List 1 Accent 1" w:semiHidden="0" w:uiPriority="65" w:unhideWhenUsed="0"/>
+    <w:lsdException w:name="Revision" w:unhideWhenUsed="0"/>
+    <w:lsdException w:name="List Paragraph" w:semiHidden="0" w:uiPriority="34" w:unhideWhenUsed="0" w:qFormat="1"/>
+    <w:lsdException w:name="Quote" w:semiHidden="0" w:uiPriority="29" w:unhideWhenUsed="0" w:qFormat="1"/>
+    <w:lsdException w:name="Intense Quote" w:semiHidden="0" w:uiPriority="30" w:unhideWhenUsed="0" w:qFormat="1"/>
+    <w:lsdException w:name="Medium List 2 Accent 1" w:semiHidden="0" w:uiPriority="66" w:unhideWhenUsed="0"/>
+    <w:lsdException w:name="Medium Grid 1 Accent 1" w:semiHidden="0" w:uiPriority="67" w:unhideWhenUsed="0"/>
+    <w:lsdException w:name="Medium Grid 2 Accent 1" w:semiHidden="0" w:uiPriority="68" w:unhideWhenUsed="0"/>
+    <w:lsdException w:name="Medium Grid 3 Accent 1" w:semiHidden="0" w:uiPriority="69" w:unhideWhenUsed="0"/>
+    <w:lsdException w:name="Dark List Accent 1" w:semiHidden="0" w:uiPriority="70" w:unhideWhenUsed="0"/>
+    <w:lsdException w:name="Colorful Shading Accent 1" w:semiHidden="0" w:uiPriority="71" w:unhideWhenUsed="0"/>
+    <w:lsdException w:name="Colorful List Accent 1" w:semiHidden="0" w:uiPriority="72" w:unhideWhenUsed="0"/>
+    <w:lsdException w:name="Colorful Grid Accent 1" w:semiHidden="0" w:uiPriority="73" w:unhideWhenUsed="0"/>
+    <w:lsdException w:name="Light Shading Accent 2" w:semiHidden="0" w:uiPriority="60" w:unhideWhenUsed="0"/>
+    <w:lsdException w:name="Light List Accent 2" w:semiHidden="0" w:uiPriority="61" w:unhideWhenUsed="0"/>
+    <w:lsdException w:name="Light Grid Accent 2" w:semiHidden="0" w:uiPriority="62" w:unhideWhenUsed="0"/>
+    <w:lsdException w:name="Medium Shading 1 Accent 2" w:semiHidden="0" w:uiPriority="63" w:unhideWhenUsed="0"/>
+    <w:lsdException w:name="Medium Shading 2 Accent 2" w:semiHidden="0" w:uiPriority="64" w:unhideWhenUsed="0"/>
+    <w:lsdException w:name="Medium List 1 Accent 2" w:semiHidden="0" w:uiPriority="65" w:unhideWhenUsed="0"/>
+    <w:lsdException w:name="Medium List 2 Accent 2" w:semiHidden="0" w:uiPriority="66" w:unhideWhenUsed="0"/>
+    <w:lsdException w:name="Medium Grid 1 Accent 2" w:semiHidden="0" w:uiPriority="67" w:unhideWhenUsed="0"/>
+    <w:lsdException w:name="Medium Grid 2 Accent 2" w:semiHidden="0" w:uiPriority="68" w:unhideWhenUsed="0"/>
+    <w:lsdException w:name="Medium Grid 3 Accent 2" w:semiHidden="0" w:uiPriority="69" w:unhideWhenUsed="0"/>
+    <w:lsdException w:name="Dark List Accent 2" w:semiHidden="0" w:uiPriority="70" w:unhideWhenUsed="0"/>
+    <w:lsdException w:name="Colorful Shading Accent 2" w:semiHidden="0" w:uiPriority="71" w:unhideWhenUsed="0"/>
+    <w:lsdException w:name="Colorful List Accent 2" w:semiHidden="0" w:uiPriority="72" w:unhideWhenUsed="0"/>
+    <w:lsdException w:name="Colorful Grid Accent 2" w:semiHidden="0" w:uiPriority="73" w:unhideWhenUsed="0"/>
+    <w:lsdException w:name="Light Shading Accent 3" w:semiHidden="0" w:uiPriority="60" w:unhideWhenUsed="0"/>
+    <w:lsdException w:name="Light List Accent 3" w:semiHidden="0" w:uiPriority="61" w:unhideWhenUsed="0"/>
+    <w:lsdException w:name="Light Grid Accent 3" w:semiHidden="0" w:uiPriority="62" w:unhideWhenUsed="0"/>
+    <w:lsdException w:name="Medium Shading 1 Accent 3" w:semiHidden="0" w:uiPriority="63" w:unhideWhenUsed="0"/>
+    <w:lsdException w:name="Medium Shading 2 Accent 3" w:semiHidden="0" w:uiPriority="64" w:unhideWhenUsed="0"/>
+    <w:lsdException w:name="Medium List 1 Accent 3" w:semiHidden="0" w:uiPriority="65" w:unhideWhenUsed="0"/>
+    <w:lsdException w:name="Medium List 2 Accent 3" w:semiHidden="0" w:uiPriority="66" w:unhideWhenUsed="0"/>
+    <w:lsdException w:name="Medium Grid 1 Accent 3" w:semiHidden="0" w:uiPriority="67" w:unhideWhenUsed="0"/>
+    <w:lsdException w:name="Medium Grid 2 Accent 3" w:semiHidden="0" w:uiPriority="68" w:unhideWhenUsed="0"/>
+    <w:lsdException w:name="Medium Grid 3 Accent 3" w:semiHidden="0" w:uiPriority="69" w:unhideWhenUsed="0"/>
+    <w:lsdException w:name="Dark List Accent 3" w:semiHidden="0" w:uiPriority="70" w:unhideWhenUsed="0"/>
+    <w:lsdException w:name="Colorful Shading Accent 3" w:semiHidden="0" w:uiPriority="71" w:unhideWhenUsed="0"/>
+    <w:lsdException w:name="Colorful List Accent 3" w:semiHidden="0" w:uiPriority="72" w:unhideWhenUsed="0"/>
+    <w:lsdException w:name="Colorful Grid Accent 3" w:semiHidden="0" w:uiPriority="73" w:unhideWhenUsed="0"/>
+    <w:lsdException w:name="Light Shading Accent 4" w:semiHidden="0" w:uiPriority="60" w:unhideWhenUsed="0"/>
+    <w:lsdException w:name="Light List Accent 4" w:semiHidden="0" w:uiPriority="61" w:unhideWhenUsed="0"/>
+    <w:lsdException w:name="Light Grid Accent 4" w:semiHidden="0" w:uiPriority="62" w:unhideWhenUsed="0"/>
+    <w:lsdException w:name="Medium Shading 1 Accent 4" w:semiHidden="0" w:uiPriority="63" w:unhideWhenUsed="0"/>
+    <w:lsdException w:name="Medium Shading 2 Accent 4" w:semiHidden="0" w:uiPriority="64" w:unhideWhenUsed="0"/>
+    <w:lsdException w:name="Medium List 1 Accent 4" w:semiHidden="0" w:uiPriority="65" w:unhideWhenUsed="0"/>
+    <w:lsdException w:name="Medium List 2 Accent 4" w:semiHidden="0" w:uiPriority="66" w:unhideWhenUsed="0"/>
+    <w:lsdException w:name="Medium Grid 1 Accent 4" w:semiHidden="0" w:uiPriority="67" w:unhideWhenUsed="0"/>
+    <w:lsdException w:name="Medium Grid 2 Accent 4" w:semiHidden="0" w:uiPriority="68" w:unhideWhenUsed="0"/>
+    <w:lsdException w:name="Medium Grid 3 Accent 4" w:semiHidden="0" w:uiPriority="69" w:unhideWhenUsed="0"/>
+    <w:lsdException w:name="Dark List Accent 4" w:semiHidden="0" w:uiPriority="70" w:unhideWhenUsed="0"/>
+    <w:lsdException w:name="Colorful Shading Accent 4" w:semiHidden="0" w:uiPriority="71" w:unhideWhenUsed="0"/>
+    <w:lsdException w:name="Colorful List Accent 4" w:semiHidden="0" w:uiPriority="72" w:unhideWhenUsed="0"/>
+    <w:lsdException w:name="Colorful Grid Accent 4" w:semiHidden="0" w:uiPriority="73" w:unhideWhenUsed="0"/>
+    <w:lsdException w:name="Light Shading Accent 5" w:semiHidden="0" w:uiPriority="60" w:unhideWhenUsed="0"/>
+    <w:lsdException w:name="Light List Accent 5" w:semiHidden="0" w:uiPriority="61" w:unhideWhenUsed="0"/>
+    <w:lsdException w:name="Light Grid Accent 5" w:semiHidden="0" w:uiPriority="62" w:unhideWhenUsed="0"/>
+    <w:lsdException w:name="Medium Shading 1 Accent 5" w:semiHidden="0" w:uiPriority="63" w:unhideWhenUsed="0"/>
+    <w:lsdException w:name="Medium Shading 2 Accent 5" w:semiHidden="0" w:uiPriority="64" w:unhideWhenUsed="0"/>
+    <w:lsdException w:name="Medium List 1 Accent 5" w:semiHidden="0" w:uiPriority="65" w:unhideWhenUsed="0"/>
+    <w:lsdException w:name="Medium List 2 Accent 5" w:semiHidden="0" w:uiPriority="66" w:unhideWhenUsed="0"/>
+    <w:lsdException w:name="Medium Grid 1 Accent 5" w:semiHidden="0" w:uiPriority="67" w:unhideWhenUsed="0"/>
+    <w:lsdException w:name="Medium Grid 2 Accent 5" w:semiHidden="0" w:uiPriority="68" w:unhideWhenUsed="0"/>
+    <w:lsdException w:name="Medium Grid 3 Accent 5" w:semiHidden="0" w:uiPriority="69" w:unhideWhenUsed="0"/>
+    <w:lsdException w:name="Dark List Accent 5" w:semiHidden="0" w:uiPriority="70" w:unhideWhenUsed="0"/>
+    <w:lsdException w:name="Colorful Shading Accent 5" w:semiHidden="0" w:uiPriority="71" w:unhideWhenUsed="0"/>
+    <w:lsdException w:name="Colorful List Accent 5" w:semiHidden="0" w:uiPriority="72" w:unhideWhenUsed="0"/>
+    <w:lsdException w:name="Colorful Grid Accent 5" w:semiHidden="0" w:uiPriority="73" w:unhideWhenUsed="0"/>
+    <w:lsdException w:name="Light Shading Accent 6" w:semiHidden="0" w:uiPriority="60" w:unhideWhenUsed="0"/>
+    <w:lsdException w:name="Light List Accent 6" w:semiHidden="0" w:uiPriority="61" w:unhideWhenUsed="0"/>
+    <w:lsdException w:name="Light Grid Accent 6" w:semiHidden="0" w:uiPriority="62" w:unhideWhenUsed="0"/>
+    <w:lsdException w:name="Medium Shading 1 Accent 6" w:semiHidden="0" w:uiPriority="63" w:unhideWhenUsed="0"/>
+    <w:lsdException w:name="Medium Shading 2 Accent 6" w:semiHidden="0" w:uiPriority="64" w:unhideWhenUsed="0"/>
+    <w:lsdException w:name="Medium List 1 Accent 6" w:semiHidden="0" w:uiPriority="65" w:unhideWhenUsed="0"/>
+    <w:lsdException w:name="Medium List 2 Accent 6" w:semiHidden="0" w:uiPriority="66" w:unhideWhenUsed="0"/>
+    <w:lsdException w:name="Medium Grid 1 Accent 6" w:semiHidden="0" w:uiPriority="67" w:unhideWhenUsed="0"/>
+    <w:lsdException w:name="Medium Grid 2 Accent 6" w:semiHidden="0" w:uiPriority="68" w:unhideWhenUsed="0"/>
+    <w:lsdException w:name="Medium Grid 3 Accent 6" w:semiHidden="0" w:uiPriority="69" w:unhideWhenUsed="0"/>
+    <w:lsdException w:name="Dark List Accent 6" w:semiHidden="0" w:uiPriority="70" w:unhideWhenUsed="0"/>
+    <w:lsdException w:name="Colorful Shading Accent 6" w:semiHidden="0" w:uiPriority="71" w:unhideWhenUsed="0"/>
+    <w:lsdException w:name="Colorful List Accent 6" w:semiHidden="0" w:uiPriority="72" w:unhideWhenUsed="0"/>
+    <w:lsdException w:name="Colorful Grid Accent 6" w:semiHidden="0" w:uiPriority="73" w:unhideWhenUsed="0"/>
+    <w:lsdException w:name="Subtle Emphasis" w:semiHidden="0" w:uiPriority="19" w:unhideWhenUsed="0" w:qFormat="1"/>
+    <w:lsdException w:name="Intense Emphasis" w:semiHidden="0" w:uiPriority="21" w:unhideWhenUsed="0" w:qFormat="1"/>
+    <w:lsdException w:name="Subtle Reference" w:semiHidden="0" w:uiPriority="31" w:unhideWhenUsed="0" w:qFormat="1"/>
+    <w:lsdException w:name="Intense Reference" w:semiHidden="0" w:uiPriority="32" w:unhideWhenUsed="0" w:qFormat="1"/>
+    <w:lsdException w:name="Book Title" w:semiHidden="0" w:uiPriority="33" w:unhideWhenUsed="0" w:qFormat="1"/>
+    <w:lsdException w:name="Bibliography" w:uiPriority="37"/>
+    <w:lsdException w:name="TOC Heading" w:uiPriority="39" w:qFormat="1"/>
+  </w:latentStyles>
+  <w:style w:type="paragraph" w:default="1" w:styleId="Normal">
+    <w:name w:val="Normal"/>
+    <w:qFormat/>
+  </w:style>
+  <w:style w:type="paragraph" w:styleId="Heading2">
+    <w:name w:val="heading 2"/>
+    <w:basedOn w:val="Normal"/>
+    <w:next w:val="Normal"/>
+    <w:link w:val="Heading2Char"/>
+    <w:uiPriority w:val="9"/>
+    <w:unhideWhenUsed/>
+    <w:qFormat/>
+    <w:rsid w:val="00567368"/>
+    <w:pPr>
+      <w:keepNext/>
+      <w:keepLines/>
+      <w:spacing w:before="200" w:line="276" w:lineRule="auto"/>
+      <w:outlineLvl w:val="1"/>
+    </w:pPr>
+    <w:rPr>
+      <w:rFonts w:asciiTheme="majorHAnsi" w:eastAsiaTheme="majorEastAsia" w:hAnsiTheme="majorHAnsi" w:cstheme="majorBidi"/>
+      <w:b/>
+      <w:bCs/>
+      <w:color w:val="5B9BD5" w:themeColor="accent1"/>
+      <w:sz w:val="26"/>
+      <w:szCs w:val="26"/>
+    </w:rPr>
+  </w:style>
+  <w:style w:type="paragraph" w:styleId="Heading3">
+    <w:name w:val="heading 3"/>
+    <w:basedOn w:val="Normal"/>
+    <w:next w:val="Normal"/>
+    <w:link w:val="Heading3Char"/>
+    <w:uiPriority w:val="9"/>
+    <w:unhideWhenUsed/>
+    <w:qFormat/>
+    <w:rsid w:val="00567368"/>
+    <w:pPr>
+      <w:keepNext/>
+      <w:keepLines/>
+      <w:spacing w:before="200" w:line="276" w:lineRule="auto"/>
+      <w:outlineLvl w:val="2"/>
+    </w:pPr>
+    <w:rPr>
+      <w:rFonts w:asciiTheme="majorHAnsi" w:eastAsiaTheme="majorEastAsia" w:hAnsiTheme="majorHAnsi" w:cstheme="majorBidi"/>
+      <w:b/>
+      <w:bCs/>
+      <w:color w:val="5B9BD5" w:themeColor="accent1"/>
+      <w:sz w:val="22"/>
+      <w:szCs w:val="22"/>
+    </w:rPr>
+  </w:style>
+  <w:style w:type="character" w:default="1" w:styleId="DefaultParagraphFont">
+    <w:name w:val="Default Paragraph Font"/>
+    <w:uiPriority w:val="1"/>
+    <w:semiHidden/>
+    <w:unhideWhenUsed/>
+  </w:style>
+  <w:style w:type="table" w:default="1" w:styleId="TableNormal">
+    <w:name w:val="Normal Table"/>
+    <w:uiPriority w:val="99"/>
+    <w:semiHidden/>
+    <w:unhideWhenUsed/>
+    <w:tblPr>
+      <w:tblInd w:w="0" w:type="dxa"/>
+      <w:tblCellMar>
+        <w:top w:w="0" w:type="dxa"/>
+        <w:left w:w="108" w:type="dxa"/>
+        <w:bottom w:w="0" w:type="dxa"/>
+        <w:right w:w="108" w:type="dxa"/>
+      </w:tblCellMar>
+    </w:tblPr>
+  </w:style>
+  <w:style w:type="numbering" w:default="1" w:styleId="NoList">
+    <w:name w:val="No List"/>
+    <w:uiPriority w:val="99"/>
+    <w:semiHidden/>
+    <w:unhideWhenUsed/>
+  </w:style>
+  <w:style w:type="character" w:customStyle="1" w:styleId="Heading2Char">
+    <w:name w:val="Heading 2 Char"/>
+    <w:basedOn w:val="DefaultParagraphFont"/>
+    <w:link w:val="Heading2"/>
+    <w:uiPriority w:val="9"/>
+    <w:rsid w:val="00567368"/>
+    <w:rPr>
+      <w:rFonts w:asciiTheme="majorHAnsi" w:eastAsiaTheme="majorEastAsia" w:hAnsiTheme="majorHAnsi" w:cstheme="majorBidi"/>
+      <w:b/>
+      <w:bCs/>
+      <w:color w:val="5B9BD5" w:themeColor="accent1"/>
+      <w:sz w:val="26"/>
+      <w:szCs w:val="26"/>
+    </w:rPr>
+  </w:style>
+  <w:style w:type="character" w:customStyle="1" w:styleId="Heading3Char">
+    <w:name w:val="Heading 3 Char"/>
+    <w:basedOn w:val="DefaultParagraphFont"/>
+    <w:link w:val="Heading3"/>
+    <w:uiPriority w:val="9"/>
+    <w:rsid w:val="00567368"/>
+    <w:rPr>
+      <w:rFonts w:asciiTheme="majorHAnsi" w:eastAsiaTheme="majorEastAsia" w:hAnsiTheme="majorHAnsi" w:cstheme="majorBidi"/>
+      <w:b/>
+      <w:bCs/>
+      <w:color w:val="5B9BD5" w:themeColor="accent1"/>
+      <w:sz w:val="22"/>
+      <w:szCs w:val="22"/>
+    </w:rPr>
+  </w:style>
+  <w:style w:type="paragraph" w:styleId="ListParagraph">
+    <w:name w:val="List Paragraph"/>
+    <w:basedOn w:val="Normal"/>
+    <w:uiPriority w:val="34"/>
+    <w:qFormat/>
+    <w:rsid w:val="00567368"/>
+    <w:pPr>
+      <w:spacing w:after="200" w:line="276" w:lineRule="auto"/>
+      <w:ind w:left="720"/>
+      <w:contextualSpacing/>
+    </w:pPr>
+    <w:rPr>
+      <w:sz w:val="22"/>
+      <w:szCs w:val="22"/>
+    </w:rPr>
+  </w:style>
+  <w:style w:type="paragraph" w:styleId="Footer">
+    <w:name w:val="footer"/>
+    <w:basedOn w:val="Normal"/>
+    <w:link w:val="FooterChar"/>
+    <w:uiPriority w:val="99"/>
+    <w:unhideWhenUsed/>
+    <w:rsid w:val="00567368"/>
+    <w:pPr>
+      <w:tabs>
+        <w:tab w:val="center" w:pos="4680"/>
+        <w:tab w:val="right" w:pos="9360"/>
+      </w:tabs>
+    </w:pPr>
+    <w:rPr>
+      <w:sz w:val="22"/>
+      <w:szCs w:val="22"/>
+    </w:rPr>
+  </w:style>
+  <w:style w:type="character" w:customStyle="1" w:styleId="FooterChar">
+    <w:name w:val="Footer Char"/>
+    <w:basedOn w:val="DefaultParagraphFont"/>
+    <w:link w:val="Footer"/>
+    <w:uiPriority w:val="99"/>
+    <w:rsid w:val="00567368"/>
+    <w:rPr>
+      <w:sz w:val="22"/>
+      <w:szCs w:val="22"/>
+    </w:rPr>
+  </w:style>
+  <w:style w:type="paragraph" w:customStyle="1" w:styleId="Level1">
+    <w:name w:val="Level 1"/>
+    <w:basedOn w:val="Normal"/>
+    <w:rsid w:val="00567368"/>
+    <w:pPr>
+      <w:widowControl w:val="0"/>
+      <w:autoSpaceDE w:val="0"/>
+      <w:autoSpaceDN w:val="0"/>
+      <w:adjustRightInd w:val="0"/>
+      <w:ind w:left="720" w:hanging="720"/>
+    </w:pPr>
+    <w:rPr>
+      <w:rFonts w:ascii="Times New Roman" w:eastAsia="Times New Roman" w:hAnsi="Times New Roman" w:cs="Times New Roman"/>
+    </w:rPr>
+  </w:style>
+  <w:style w:type="character" w:styleId="PageNumber">
+    <w:name w:val="page number"/>
+    <w:basedOn w:val="DefaultParagraphFont"/>
+    <w:uiPriority w:val="99"/>
+    <w:semiHidden/>
+    <w:unhideWhenUsed/>
+    <w:rsid w:val="00567368"/>
+  </w:style>
+</w:styles>
+</file>
+
+<file path=word/stylesWithEffects.xml><?xml version="1.0" encoding="utf-8"?>
+<w:styles xmlns:wpc="http://schemas.microsoft.com/office/word/2010/wordprocessingCanvas" xmlns:mc="http://schemas.openxmlformats.org/markup-compatibility/2006" xmlns:o="urn:schemas-microsoft-com:office:office" xmlns:r="http://schemas.openxmlformats.org/officeDocument/2006/relationships" xmlns:m="http://schemas.openxmlformats.org/officeDocument/2006/math" xmlns:v="urn:schemas-microsoft-com:vml" xmlns:wp14="http://schemas.microsoft.com/office/word/2010/wordprocessingDrawing" xmlns:wp="http://schemas.openxmlformats.org/drawingml/2006/wordprocessingDrawing" xmlns:w10="urn:schemas-microsoft-com:office:word" xmlns:w="http://schemas.openxmlformats.org/wordprocessingml/2006/main" xmlns:w14="http://schemas.microsoft.com/office/word/2010/wordml" xmlns:wpg="http://schemas.microsoft.com/office/word/2010/wordprocessingGroup" xmlns:wpi="http://schemas.microsoft.com/office/word/2010/wordprocessingInk" xmlns:wne="http://schemas.microsoft.com/office/word/2006/wordml" xmlns:wps="http://schemas.microsoft.com/office/word/2010/wordprocessingShape" mc:Ignorable="w14 wp14">
+  <w:docDefaults>
+    <w:rPrDefault>
+      <w:rPr>
+        <w:rFonts w:asciiTheme="minorHAnsi" w:eastAsiaTheme="minorEastAsia" w:hAnsiTheme="minorHAnsi" w:cstheme="minorBidi"/>
+        <w:sz w:val="24"/>
+        <w:szCs w:val="24"/>
+        <w:lang w:val="en-US" w:eastAsia="en-US" w:bidi="ar-SA"/>
+      </w:rPr>
+    </w:rPrDefault>
+    <w:pPrDefault/>
+  </w:docDefaults>
+  <w:latentStyles w:defLockedState="0" w:defUIPriority="99" w:defSemiHidden="1" w:defUnhideWhenUsed="1" w:defQFormat="0" w:count="267">
+    <w:lsdException w:name="Normal" w:semiHidden="0" w:uiPriority="0" w:unhideWhenUsed="0" w:qFormat="1"/>
+    <w:lsdException w:name="heading 1" w:semiHidden="0" w:uiPriority="9" w:unhideWhenUsed="0" w:qFormat="1"/>
+    <w:lsdException w:name="heading 2" w:uiPriority="9" w:qFormat="1"/>
+    <w:lsdException w:name="heading 3" w:uiPriority="9" w:qFormat="1"/>
+    <w:lsdException w:name="heading 4" w:uiPriority="9" w:qFormat="1"/>
+    <w:lsdException w:name="heading 5" w:uiPriority="9" w:qFormat="1"/>
+    <w:lsdException w:name="heading 6" w:uiPriority="9" w:qFormat="1"/>
+    <w:lsdException w:name="heading 7" w:uiPriority="9" w:qFormat="1"/>
+    <w:lsdException w:name="heading 8" w:uiPriority="9" w:qFormat="1"/>
+    <w:lsdException w:name="heading 9" w:uiPriority="9" w:qFormat="1"/>
+    <w:lsdException w:name="toc 1" w:uiPriority="39"/>
+    <w:lsdException w:name="toc 2" w:uiPriority="39"/>
+    <w:lsdException w:name="toc 3" w:uiPriority="39"/>
+    <w:lsdException w:name="toc 4" w:uiPriority="39"/>
+    <w:lsdException w:name="toc 5" w:uiPriority="39"/>
+    <w:lsdException w:name="toc 6" w:uiPriority="39"/>
+    <w:lsdException w:name="toc 7" w:uiPriority="39"/>
+    <w:lsdException w:name="toc 8" w:uiPriority="39"/>
+    <w:lsdException w:name="toc 9" w:uiPriority="39"/>
+    <w:lsdException w:name="caption" w:uiPriority="35" w:qFormat="1"/>
+    <w:lsdException w:name="Title" w:semiHidden="0" w:uiPriority="10" w:unhideWhenUsed="0" w:qFormat="1"/>
+    <w:lsdException w:name="Default Paragraph Font" w:uiPriority="1"/>
+    <w:lsdException w:name="Subtitle" w:semiHidden="0" w:uiPriority="11" w:unhideWhenUsed="0" w:qFormat="1"/>
+    <w:lsdException w:name="Strong" w:semiHidden="0" w:uiPriority="22" w:unhideWhenUsed="0" w:qFormat="1"/>
+    <w:lsdException w:name="Emphasis" w:semiHidden="0" w:uiPriority="20" w:unhideWhenUsed="0" w:qFormat="1"/>
+    <w:lsdException w:name="Table Grid" w:semiHidden="0" w:uiPriority="39" w:unhideWhenUsed="0"/>
+    <w:lsdException w:name="Placeholder Text" w:unhideWhenUsed="0"/>
+    <w:lsdException w:name="No Spacing" w:semiHidden="0" w:uiPriority="1" w:unhideWhenUsed="0" w:qFormat="1"/>
+    <w:lsdException w:name="Light Shading" w:semiHidden="0" w:uiPriority="60" w:unhideWhenUsed="0"/>
+    <w:lsdException w:name="Light List" w:semiHidden="0" w:uiPriority="61" w:unhideWhenUsed="0"/>
+    <w:lsdException w:name="Light Grid" w:semiHidden="0" w:uiPriority="62" w:unhideWhenUsed="0"/>
+    <w:lsdException w:name="Medium Shading 1" w:semiHidden="0" w:uiPriority="63" w:unhideWhenUsed="0"/>
+    <w:lsdException w:name="Medium Shading 2" w:semiHidden="0" w:uiPriority="64" w:unhideWhenUsed="0"/>
+    <w:lsdException w:name="Medium List 1" w:semiHidden="0" w:uiPriority="65" w:unhideWhenUsed="0"/>
+    <w:lsdException w:name="Medium List 2" w:semiHidden="0" w:uiPriority="66" w:unhideWhenUsed="0"/>
+    <w:lsdException w:name="Medium Grid 1" w:semiHidden="0" w:uiPriority="67" w:unhideWhenUsed="0"/>
+    <w:lsdException w:name="Medium Grid 2" w:semiHidden="0" w:uiPriority="68" w:unhideWhenUsed="0"/>
+    <w:lsdException w:name="Medium Grid 3" w:semiHidden="0" w:uiPriority="69" w:unhideWhenUsed="0"/>
+    <w:lsdException w:name="Dark List" w:semiHidden="0" w:uiPriority="70" w:unhideWhenUsed="0"/>
+    <w:lsdException w:name="Colorful Shading" w:semiHidden="0" w:uiPriority="71" w:unhideWhenUsed="0"/>
+    <w:lsdException w:name="Colorful List" w:semiHidden="0" w:uiPriority="72" w:unhideWhenUsed="0"/>
+    <w:lsdException w:name="Colorful Grid" w:semiHidden="0" w:uiPriority="73" w:unhideWhenUsed="0"/>
+    <w:lsdException w:name="Light Shading Accent 1" w:semiHidden="0" w:uiPriority="60" w:unhideWhenUsed="0"/>
+    <w:lsdException w:name="Light List Accent 1" w:semiHidden="0" w:uiPriority="61" w:unhideWhenUsed="0"/>
+    <w:lsdException w:name="Light Grid Accent 1" w:semiHidden="0" w:uiPriority="62" w:unhideWhenUsed="0"/>
+    <w:lsdException w:name="Medium Shading 1 Accent 1" w:semiHidden="0" w:uiPriority="63" w:unhideWhenUsed="0"/>
+    <w:lsdException w:name="Medium Shading 2 Accent 1" w:semiHidden="0" w:uiPriority="64" w:unhideWhenUsed="0"/>
+    <w:lsdException w:name="Medium List 1 Accent 1" w:semiHidden="0" w:uiPriority="65" w:unhideWhenUsed="0"/>
+    <w:lsdException w:name="Revision" w:unhideWhenUsed="0"/>
+    <w:lsdException w:name="List Paragraph" w:semiHidden="0" w:uiPriority="34" w:unhideWhenUsed="0" w:qFormat="1"/>
+    <w:lsdException w:name="Quote" w:semiHidden="0" w:uiPriority="29" w:unhideWhenUsed="0" w:qFormat="1"/>
+    <w:lsdException w:name="Intense Quote" w:semiHidden="0" w:uiPriority="30" w:unhideWhenUsed="0" w:qFormat="1"/>
+    <w:lsdException w:name="Medium List 2 Accent 1" w:semiHidden="0" w:uiPriority="66" w:unhideWhenUsed="0"/>
+    <w:lsdException w:name="Medium Grid 1 Accent 1" w:semiHidden="0" w:uiPriority="67" w:unhideWhenUsed="0"/>
+    <w:lsdException w:name="Medium Grid 2 Accent 1" w:semiHidden="0" w:uiPriority="68" w:unhideWhenUsed="0"/>
+    <w:lsdException w:name="Medium Grid 3 Accent 1" w:semiHidden="0" w:uiPriority="69" w:unhideWhenUsed="0"/>
+    <w:lsdException w:name="Dark List Accent 1" w:semiHidden="0" w:uiPriority="70" w:unhideWhenUsed="0"/>
+    <w:lsdException w:name="Colorful Shading Accent 1" w:semiHidden="0" w:uiPriority="71" w:unhideWhenUsed="0"/>
+    <w:lsdException w:name="Colorful List Accent 1" w:semiHidden="0" w:uiPriority="72" w:unhideWhenUsed="0"/>
+    <w:lsdException w:name="Colorful Grid Accent 1" w:semiHidden="0" w:uiPriority="73" w:unhideWhenUsed="0"/>
+    <w:lsdException w:name="Light Shading Accent 2" w:semiHidden="0" w:uiPriority="60" w:unhideWhenUsed="0"/>
+    <w:lsdException w:name="Light List Accent 2" w:semiHidden="0" w:uiPriority="61" w:unhideWhenUsed="0"/>
+    <w:lsdException w:name="Light Grid Accent 2" w:semiHidden="0" w:uiPriority="62" w:unhideWhenUsed="0"/>
+    <w:lsdException w:name="Medium Shading 1 Accent 2" w:semiHidden="0" w:uiPriority="63" w:unhideWhenUsed="0"/>
+    <w:lsdException w:name="Medium Shading 2 Accent 2" w:semiHidden="0" w:uiPriority="64" w:unhideWhenUsed="0"/>
+    <w:lsdException w:name="Medium List 1 Accent 2" w:semiHidden="0" w:uiPriority="65" w:unhideWhenUsed="0"/>
+    <w:lsdException w:name="Medium List 2 Accent 2" w:semiHidden="0" w:uiPriority="66" w:unhideWhenUsed="0"/>
+    <w:lsdException w:name="Medium Grid 1 Accent 2" w:semiHidden="0" w:uiPriority="67" w:unhideWhenUsed="0"/>
+    <w:lsdException w:name="Medium Grid 2 Accent 2" w:semiHidden="0" w:uiPriority="68" w:unhideWhenUsed="0"/>
+    <w:lsdException w:name="Medium Grid 3 Accent 2" w:semiHidden="0" w:uiPriority="69" w:unhideWhenUsed="0"/>
+    <w:lsdException w:name="Dark List Accent 2" w:semiHidden="0" w:uiPriority="70" w:unhideWhenUsed="0"/>
+    <w:lsdException w:name="Colorful Shading Accent 2" w:semiHidden="0" w:uiPriority="71" w:unhideWhenUsed="0"/>
+    <w:lsdException w:name="Colorful List Accent 2" w:semiHidden="0" w:uiPriority="72" w:unhideWhenUsed="0"/>
+    <w:lsdException w:name="Colorful Grid Accent 2" w:semiHidden="0" w:uiPriority="73" w:unhideWhenUsed="0"/>
+    <w:lsdException w:name="Light Shading Accent 3" w:semiHidden="0" w:uiPriority="60" w:unhideWhenUsed="0"/>
+    <w:lsdException w:name="Light List Accent 3" w:semiHidden="0" w:uiPriority="61" w:unhideWhenUsed="0"/>
+    <w:lsdException w:name="Light Grid Accent 3" w:semiHidden="0" w:uiPriority="62" w:unhideWhenUsed="0"/>
+    <w:lsdException w:name="Medium Shading 1 Accent 3" w:semiHidden="0" w:uiPriority="63" w:unhideWhenUsed="0"/>
+    <w:lsdException w:name="Medium Shading 2 Accent 3" w:semiHidden="0" w:uiPriority="64" w:unhideWhenUsed="0"/>
+    <w:lsdException w:name="Medium List 1 Accent 3" w:semiHidden="0" w:uiPriority="65" w:unhideWhenUsed="0"/>
+    <w:lsdException w:name="Medium List 2 Accent 3" w:semiHidden="0" w:uiPriority="66" w:unhideWhenUsed="0"/>
+    <w:lsdException w:name="Medium Grid 1 Accent 3" w:semiHidden="0" w:uiPriority="67" w:unhideWhenUsed="0"/>
+    <w:lsdException w:name="Medium Grid 2 Accent 3" w:semiHidden="0" w:uiPriority="68" w:unhideWhenUsed="0"/>
+    <w:lsdException w:name="Medium Grid 3 Accent 3" w:semiHidden="0" w:uiPriority="69" w:unhideWhenUsed="0"/>
+    <w:lsdException w:name="Dark List Accent 3" w:semiHidden="0" w:uiPriority="70" w:unhideWhenUsed="0"/>
+    <w:lsdException w:name="Colorful Shading Accent 3" w:semiHidden="0" w:uiPriority="71" w:unhideWhenUsed="0"/>
+    <w:lsdException w:name="Colorful List Accent 3" w:semiHidden="0" w:uiPriority="72" w:unhideWhenUsed="0"/>
+    <w:lsdException w:name="Colorful Grid Accent 3" w:semiHidden="0" w:uiPriority="73" w:unhideWhenUsed="0"/>
+    <w:lsdException w:name="Light Shading Accent 4" w:semiHidden="0" w:uiPriority="60" w:unhideWhenUsed="0"/>
+    <w:lsdException w:name="Light List Accent 4" w:semiHidden="0" w:uiPriority="61" w:unhideWhenUsed="0"/>
+    <w:lsdException w:name="Light Grid Accent 4" w:semiHidden="0" w:uiPriority="62" w:unhideWhenUsed="0"/>
+    <w:lsdException w:name="Medium Shading 1 Accent 4" w:semiHidden="0" w:uiPriority="63" w:unhideWhenUsed="0"/>
+    <w:lsdException w:name="Medium Shading 2 Accent 4" w:semiHidden="0" w:uiPriority="64" w:unhideWhenUsed="0"/>
+    <w:lsdException w:name="Medium List 1 Accent 4" w:semiHidden="0" w:uiPriority="65" w:unhideWhenUsed="0"/>
+    <w:lsdException w:name="Medium List 2 Accent 4" w:semiHidden="0" w:uiPriority="66" w:unhideWhenUsed="0"/>
+    <w:lsdException w:name="Medium Grid 1 Accent 4" w:semiHidden="0" w:uiPriority="67" w:unhideWhenUsed="0"/>
+    <w:lsdException w:name="Medium Grid 2 Accent 4" w:semiHidden="0" w:uiPriority="68" w:unhideWhenUsed="0"/>
+    <w:lsdException w:name="Medium Grid 3 Accent 4" w:semiHidden="0" w:uiPriority="69" w:unhideWhenUsed="0"/>
+    <w:lsdException w:name="Dark List Accent 4" w:semiHidden="0" w:uiPriority="70" w:unhideWhenUsed="0"/>
+    <w:lsdException w:name="Colorful Shading Accent 4" w:semiHidden="0" w:uiPriority="71" w:unhideWhenUsed="0"/>
+    <w:lsdException w:name="Colorful List Accent 4" w:semiHidden="0" w:uiPriority="72" w:unhideWhenUsed="0"/>
+    <w:lsdException w:name="Colorful Grid Accent 4" w:semiHidden="0" w:uiPriority="73" w:unhideWhenUsed="0"/>
+    <w:lsdException w:name="Light Shading Accent 5" w:semiHidden="0" w:uiPriority="60" w:unhideWhenUsed="0"/>
+    <w:lsdException w:name="Light List Accent 5" w:semiHidden="0" w:uiPriority="61" w:unhideWhenUsed="0"/>
+    <w:lsdException w:name="Light Grid Accent 5" w:semiHidden="0" w:uiPriority="62" w:unhideWhenUsed="0"/>
+    <w:lsdException w:name="Medium Shading 1 Accent 5" w:semiHidden="0" w:uiPriority="63" w:unhideWhenUsed="0"/>
+    <w:lsdException w:name="Medium Shading 2 Accent 5" w:semiHidden="0" w:uiPriority="64" w:unhideWhenUsed="0"/>
+    <w:lsdException w:name="Medium List 1 Accent 5" w:semiHidden="0" w:uiPriority="65" w:unhideWhenUsed="0"/>
+    <w:lsdException w:name="Medium List 2 Accent 5" w:semiHidden="0" w:uiPriority="66" w:unhideWhenUsed="0"/>
+    <w:lsdException w:name="Medium Grid 1 Accent 5" w:semiHidden="0" w:uiPriority="67" w:unhideWhenUsed="0"/>
+    <w:lsdException w:name="Medium Grid 2 Accent 5" w:semiHidden="0" w:uiPriority="68" w:unhideWhenUsed="0"/>
+    <w:lsdException w:name="Medium Grid 3 Accent 5" w:semiHidden="0" w:uiPriority="69" w:unhideWhenUsed="0"/>
+    <w:lsdException w:name="Dark List Accent 5" w:semiHidden="0" w:uiPriority="70" w:unhideWhenUsed="0"/>
+    <w:lsdException w:name="Colorful Shading Accent 5" w:semiHidden="0" w:uiPriority="71" w:unhideWhenUsed="0"/>
+    <w:lsdException w:name="Colorful List Accent 5" w:semiHidden="0" w:uiPriority="72" w:unhideWhenUsed="0"/>
+    <w:lsdException w:name="Colorful Grid Accent 5" w:semiHidden="0" w:uiPriority="73" w:unhideWhenUsed="0"/>
+    <w:lsdException w:name="Light Shading Accent 6" w:semiHidden="0" w:uiPriority="60" w:unhideWhenUsed="0"/>
+    <w:lsdException w:name="Light List Accent 6" w:semiHidden="0" w:uiPriority="61" w:unhideWhenUsed="0"/>
+    <w:lsdException w:name="Light Grid Accent 6" w:semiHidden="0" w:uiPriority="62" w:unhideWhenUsed="0"/>
+    <w:lsdException w:name="Medium Shading 1 Accent 6" w:semiHidden="0" w:uiPriority="63" w:unhideWhenUsed="0"/>
+    <w:lsdException w:name="Medium Shading 2 Accent 6" w:semiHidden="0" w:uiPriority="64" w:unhideWhenUsed="0"/>
+    <w:lsdException w:name="Medium List 1 Accent 6" w:semiHidden="0" w:uiPriority="65" w:unhideWhenUsed="0"/>
+    <w:lsdException w:name="Medium List 2 Accent 6" w:semiHidden="0" w:uiPriority="66" w:unhideWhenUsed="0"/>
+    <w:lsdException w:name="Medium Grid 1 Accent 6" w:semiHidden="0" w:uiPriority="67" w:unhideWhenUsed="0"/>
+    <w:lsdException w:name="Medium Grid 2 Accent 6" w:semiHidden="0" w:uiPriority="68" w:unhideWhenUsed="0"/>
+    <w:lsdException w:name="Medium Grid 3 Accent 6" w:semiHidden="0" w:uiPriority="69" w:unhideWhenUsed="0"/>
+    <w:lsdException w:name="Dark List Accent 6" w:semiHidden="0" w:uiPriority="70" w:unhideWhenUsed="0"/>
+    <w:lsdException w:name="Colorful Shading Accent 6" w:semiHidden="0" w:uiPriority="71" w:unhideWhenUsed="0"/>
+    <w:lsdException w:name="Colorful List Accent 6" w:semiHidden="0" w:uiPriority="72" w:unhideWhenUsed="0"/>
+    <w:lsdException w:name="Colorful Grid Accent 6" w:semiHidden="0" w:uiPriority="73" w:unhideWhenUsed="0"/>
+    <w:lsdException w:name="Subtle Emphasis" w:semiHidden="0" w:uiPriority="19" w:unhideWhenUsed="0" w:qFormat="1"/>
+    <w:lsdException w:name="Intense Emphasis" w:semiHidden="0" w:uiPriority="21" w:unhideWhenUsed="0" w:qFormat="1"/>
+    <w:lsdException w:name="Subtle Reference" w:semiHidden="0" w:uiPriority="31" w:unhideWhenUsed="0" w:qFormat="1"/>
+    <w:lsdException w:name="Intense Reference" w:semiHidden="0" w:uiPriority="32" w:unhideWhenUsed="0" w:qFormat="1"/>
+    <w:lsdException w:name="Book Title" w:semiHidden="0" w:uiPriority="33" w:unhideWhenUsed="0" w:qFormat="1"/>
+    <w:lsdException w:name="Bibliography" w:uiPriority="37"/>
+    <w:lsdException w:name="TOC Heading" w:uiPriority="39" w:qFormat="1"/>
   </w:latentStyles>
   <w:style w:type="paragraph" w:default="1" w:styleId="Normal">
     <w:name w:val="Normal"/>
@@ -2836,7 +4092,7 @@
     </a:clrScheme>
     <a:fontScheme name="Office">
       <a:majorFont>
-        <a:latin typeface="Calibri Light" panose="020F0302020204030204"/>
+        <a:latin typeface="Calibri Light"/>
         <a:ea typeface=""/>
         <a:cs typeface=""/>
         <a:font script="Jpan" typeface="ＭＳ ゴシック"/>
@@ -2871,7 +4127,7 @@
         <a:font script="Geor" typeface="Sylfaen"/>
       </a:majorFont>
       <a:minorFont>
-        <a:latin typeface="Calibri" panose="020F0502020204030204"/>
+        <a:latin typeface="Calibri"/>
         <a:ea typeface=""/>
         <a:cs typeface=""/>
         <a:font script="Jpan" typeface="ＭＳ 明朝"/>
@@ -3048,7 +4304,7 @@
   <a:extraClrSchemeLst/>
   <a:extLst>
     <a:ext uri="{05A4C25C-085E-4340-85A3-A5531E510DB2}">
-      <thm15:themeFamily xmlns:thm15="http://schemas.microsoft.com/office/thememl/2012/main" name="Office Theme" id="{62F939B6-93AF-4DB8-9C6B-D6C7DFDC589F}" vid="{4A3C46E8-61CC-4603-A589-7422A47A8E4A}"/>
+      <thm15:themeFamily xmlns:thm15="http://schemas.microsoft.com/office/thememl/2012/main" xmlns="" name="Office Theme" id="{62F939B6-93AF-4DB8-9C6B-D6C7DFDC589F}" vid="{4A3C46E8-61CC-4603-A589-7422A47A8E4A}"/>
     </a:ext>
   </a:extLst>
 </a:theme>

</xml_diff>

<commit_message>
added 2 use cases
</commit_message>
<xml_diff>
--- a/In progress/URS.docx
+++ b/In progress/URS.docx
@@ -1,6 +1,6 @@
 
 <file path=word/document.xml><?xml version="1.0" encoding="utf-8"?>
-<w:document xmlns:wpc="http://schemas.microsoft.com/office/word/2010/wordprocessingCanvas" xmlns:cx="http://schemas.microsoft.com/office/drawing/2014/chartex" xmlns:cx1="http://schemas.microsoft.com/office/drawing/2015/9/8/chartex" xmlns:cx2="http://schemas.microsoft.com/office/drawing/2015/10/21/chartex" xmlns:mc="http://schemas.openxmlformats.org/markup-compatibility/2006" xmlns:o="urn:schemas-microsoft-com:office:office" xmlns:r="http://schemas.openxmlformats.org/officeDocument/2006/relationships" xmlns:m="http://schemas.openxmlformats.org/officeDocument/2006/math" xmlns:v="urn:schemas-microsoft-com:vml" xmlns:wp14="http://schemas.microsoft.com/office/word/2010/wordprocessingDrawing" xmlns:wp="http://schemas.openxmlformats.org/drawingml/2006/wordprocessingDrawing" xmlns:w10="urn:schemas-microsoft-com:office:word" xmlns:w="http://schemas.openxmlformats.org/wordprocessingml/2006/main" xmlns:w14="http://schemas.microsoft.com/office/word/2010/wordml" xmlns:w15="http://schemas.microsoft.com/office/word/2012/wordml" xmlns:w16se="http://schemas.microsoft.com/office/word/2015/wordml/symex" xmlns:wpg="http://schemas.microsoft.com/office/word/2010/wordprocessingGroup" xmlns:wpi="http://schemas.microsoft.com/office/word/2010/wordprocessingInk" xmlns:wne="http://schemas.microsoft.com/office/word/2006/wordml" xmlns:wps="http://schemas.microsoft.com/office/word/2010/wordprocessingShape" mc:Ignorable="w14 w15 w16se wp14">
+<w:document xmlns:wpc="http://schemas.microsoft.com/office/word/2010/wordprocessingCanvas" xmlns:mo="http://schemas.microsoft.com/office/mac/office/2008/main" xmlns:mc="http://schemas.openxmlformats.org/markup-compatibility/2006" xmlns:mv="urn:schemas-microsoft-com:mac:vml" xmlns:o="urn:schemas-microsoft-com:office:office" xmlns:r="http://schemas.openxmlformats.org/officeDocument/2006/relationships" xmlns:m="http://schemas.openxmlformats.org/officeDocument/2006/math" xmlns:v="urn:schemas-microsoft-com:vml" xmlns:wp14="http://schemas.microsoft.com/office/word/2010/wordprocessingDrawing" xmlns:wp="http://schemas.openxmlformats.org/drawingml/2006/wordprocessingDrawing" xmlns:w10="urn:schemas-microsoft-com:office:word" xmlns:w="http://schemas.openxmlformats.org/wordprocessingml/2006/main" xmlns:w14="http://schemas.microsoft.com/office/word/2010/wordml" xmlns:w15="http://schemas.microsoft.com/office/word/2012/wordml" xmlns:wpg="http://schemas.microsoft.com/office/word/2010/wordprocessingGroup" xmlns:wpi="http://schemas.microsoft.com/office/word/2010/wordprocessingInk" xmlns:wne="http://schemas.microsoft.com/office/word/2006/wordml" xmlns:wps="http://schemas.microsoft.com/office/word/2010/wordprocessingShape" mc:Ignorable="w14 w15 wp14">
   <w:body>
     <w:p>
       <w:pPr>
@@ -267,12 +267,21 @@
         </w:rPr>
         <w:t xml:space="preserve">Rosen, </w:t>
       </w:r>
+      <w:proofErr w:type="spellStart"/>
       <w:r>
         <w:rPr>
           <w:rFonts w:ascii="Times New Roman" w:hAnsi="Times New Roman" w:cs="Times New Roman"/>
           <w:color w:val="2F5496" w:themeColor="accent5" w:themeShade="BF"/>
         </w:rPr>
-        <w:t xml:space="preserve">Ventsislav, </w:t>
+        <w:t>Ventsislav</w:t>
+      </w:r>
+      <w:proofErr w:type="spellEnd"/>
+      <w:r>
+        <w:rPr>
+          <w:rFonts w:ascii="Times New Roman" w:hAnsi="Times New Roman" w:cs="Times New Roman"/>
+          <w:color w:val="2F5496" w:themeColor="accent5" w:themeShade="BF"/>
+        </w:rPr>
+        <w:t xml:space="preserve">, </w:t>
       </w:r>
       <w:proofErr w:type="spellStart"/>
       <w:r>
@@ -2379,8 +2388,6 @@
           <w:color w:val="FF0000"/>
         </w:rPr>
       </w:pPr>
-      <w:bookmarkStart w:id="5" w:name="_GoBack"/>
-      <w:bookmarkEnd w:id="5"/>
     </w:p>
     <w:p>
       <w:pPr>
@@ -2409,19 +2416,7 @@
         <w:rPr>
           <w:rFonts w:ascii="Times New Roman" w:hAnsi="Times New Roman" w:cs="Times New Roman"/>
         </w:rPr>
-        <w:t xml:space="preserve">User </w:t>
-      </w:r>
-      <w:r>
-        <w:rPr>
-          <w:rFonts w:ascii="Times New Roman" w:hAnsi="Times New Roman" w:cs="Times New Roman"/>
-        </w:rPr>
-        <w:t>want to start the simulation</w:t>
-      </w:r>
-      <w:r>
-        <w:rPr>
-          <w:rFonts w:ascii="Times New Roman" w:hAnsi="Times New Roman" w:cs="Times New Roman"/>
-        </w:rPr>
-        <w:t>.</w:t>
+        <w:t>User want to start the simulation.</w:t>
       </w:r>
     </w:p>
     <w:p>
@@ -2469,13 +2464,7 @@
         <w:rPr>
           <w:rFonts w:ascii="Times New Roman" w:hAnsi="Times New Roman" w:cs="Times New Roman"/>
         </w:rPr>
-        <w:t xml:space="preserve">: Program is </w:t>
-      </w:r>
-      <w:r>
-        <w:rPr>
-          <w:rFonts w:ascii="Times New Roman" w:hAnsi="Times New Roman" w:cs="Times New Roman"/>
-        </w:rPr>
-        <w:t>running, crossroad is added on the board</w:t>
+        <w:t>: Program is running, crossroad is added on the board</w:t>
       </w:r>
     </w:p>
     <w:p>
@@ -2625,13 +2614,7 @@
         <w:rPr>
           <w:rFonts w:ascii="Times New Roman" w:hAnsi="Times New Roman" w:cs="Times New Roman"/>
         </w:rPr>
-        <w:t xml:space="preserve">. </w:t>
-      </w:r>
-      <w:r>
-        <w:rPr>
-          <w:rFonts w:ascii="Times New Roman" w:hAnsi="Times New Roman" w:cs="Times New Roman"/>
-        </w:rPr>
-        <w:t xml:space="preserve">If there is no crossroad on the board the system will display a warning message </w:t>
+        <w:t xml:space="preserve">. If there is no crossroad on the board the system will display a warning message </w:t>
       </w:r>
     </w:p>
     <w:p>
@@ -2684,19 +2667,7 @@
         <w:rPr>
           <w:rFonts w:ascii="Times New Roman" w:hAnsi="Times New Roman" w:cs="Times New Roman"/>
         </w:rPr>
-        <w:t>User want to</w:t>
-      </w:r>
-      <w:r>
-        <w:rPr>
-          <w:rFonts w:ascii="Times New Roman" w:hAnsi="Times New Roman" w:cs="Times New Roman"/>
-        </w:rPr>
-        <w:t xml:space="preserve"> pause</w:t>
-      </w:r>
-      <w:r>
-        <w:rPr>
-          <w:rFonts w:ascii="Times New Roman" w:hAnsi="Times New Roman" w:cs="Times New Roman"/>
-        </w:rPr>
-        <w:t xml:space="preserve"> the simulation.</w:t>
+        <w:t>User want to pause the simulation.</w:t>
       </w:r>
     </w:p>
     <w:p>
@@ -2744,13 +2715,7 @@
         <w:rPr>
           <w:rFonts w:ascii="Times New Roman" w:hAnsi="Times New Roman" w:cs="Times New Roman"/>
         </w:rPr>
-        <w:t>: Program is running</w:t>
-      </w:r>
-      <w:r>
-        <w:rPr>
-          <w:rFonts w:ascii="Times New Roman" w:hAnsi="Times New Roman" w:cs="Times New Roman"/>
-        </w:rPr>
-        <w:t>, the simulation is started</w:t>
+        <w:t>: Program is running, the simulation is started</w:t>
       </w:r>
     </w:p>
     <w:p>
@@ -2792,13 +2757,7 @@
         <w:rPr>
           <w:rFonts w:ascii="Times New Roman" w:hAnsi="Times New Roman" w:cs="Times New Roman"/>
         </w:rPr>
-        <w:t xml:space="preserve">1.  </w:t>
-      </w:r>
-      <w:r>
-        <w:rPr>
-          <w:rFonts w:ascii="Times New Roman" w:hAnsi="Times New Roman" w:cs="Times New Roman"/>
-        </w:rPr>
-        <w:t>The actor presses the ‘Pause’ button</w:t>
+        <w:t>1.  The actor presses the ‘Pause’ button</w:t>
       </w:r>
     </w:p>
     <w:p>
@@ -2816,13 +2775,7 @@
         <w:rPr>
           <w:rFonts w:ascii="Times New Roman" w:hAnsi="Times New Roman" w:cs="Times New Roman"/>
         </w:rPr>
-        <w:t xml:space="preserve">2.  </w:t>
-      </w:r>
-      <w:r>
-        <w:rPr>
-          <w:rFonts w:ascii="Times New Roman" w:hAnsi="Times New Roman" w:cs="Times New Roman"/>
-        </w:rPr>
-        <w:t>The system will stop the animation</w:t>
+        <w:t>2.  The system will stop the animation</w:t>
       </w:r>
       <w:r>
         <w:rPr>
@@ -2835,110 +2788,816 @@
           <w:rFonts w:ascii="Times New Roman" w:hAnsi="Times New Roman" w:cs="Times New Roman"/>
           <w:color w:val="FF0000"/>
         </w:rPr>
-        <w:t xml:space="preserve">flow </w:t>
-      </w:r>
-      <w:r>
-        <w:rPr>
-          <w:rFonts w:ascii="Times New Roman" w:hAnsi="Times New Roman" w:cs="Times New Roman"/>
-          <w:color w:val="FF0000"/>
-        </w:rPr>
-        <w:t>with</w:t>
-      </w:r>
-      <w:r>
-        <w:rPr>
-          <w:rFonts w:ascii="Times New Roman" w:hAnsi="Times New Roman" w:cs="Times New Roman"/>
-          <w:color w:val="FF0000"/>
+        <w:t>flow with cars (objects?)</w:t>
+      </w:r>
+    </w:p>
+    <w:p>
+      <w:pPr>
+        <w:ind w:firstLine="720"/>
+        <w:rPr>
+          <w:rFonts w:ascii="Times New Roman" w:hAnsi="Times New Roman" w:cs="Times New Roman"/>
+          <w:b/>
+          <w:lang w:val="en-AU"/>
+        </w:rPr>
+      </w:pPr>
+    </w:p>
+    <w:p>
+      <w:pPr>
+        <w:rPr>
+          <w:rFonts w:ascii="Times New Roman" w:hAnsi="Times New Roman" w:cs="Times New Roman"/>
+          <w:b/>
+          <w:lang w:val="en-AU"/>
+        </w:rPr>
+      </w:pPr>
+      <w:r>
+        <w:rPr>
+          <w:rFonts w:ascii="Times New Roman" w:hAnsi="Times New Roman" w:cs="Times New Roman"/>
+          <w:b/>
+          <w:lang w:val="en-AU"/>
+        </w:rPr>
+        <w:t xml:space="preserve">Ext: </w:t>
+      </w:r>
+    </w:p>
+    <w:p>
+      <w:pPr>
+        <w:rPr>
+          <w:rFonts w:ascii="Times New Roman" w:hAnsi="Times New Roman" w:cs="Times New Roman"/>
+        </w:rPr>
+      </w:pPr>
+      <w:r>
+        <w:rPr>
+          <w:rFonts w:ascii="Times New Roman" w:hAnsi="Times New Roman" w:cs="Times New Roman"/>
+          <w:b/>
+          <w:lang w:val="en-AU"/>
+        </w:rPr>
+        <w:tab/>
+      </w:r>
+      <w:r>
+        <w:rPr>
+          <w:rFonts w:ascii="Times New Roman" w:hAnsi="Times New Roman" w:cs="Times New Roman"/>
+          <w:lang w:val="en-AU"/>
+        </w:rPr>
+        <w:t>1</w:t>
+      </w:r>
+      <w:r>
+        <w:rPr>
+          <w:rFonts w:ascii="Times New Roman" w:hAnsi="Times New Roman" w:cs="Times New Roman"/>
+        </w:rPr>
+        <w:t xml:space="preserve">a. </w:t>
+      </w:r>
+      <w:r>
+        <w:rPr>
+          <w:rFonts w:ascii="Times New Roman" w:hAnsi="Times New Roman" w:cs="Times New Roman"/>
+        </w:rPr>
+        <w:t>If there is no crossroad on the board the system will display a warning message</w:t>
+      </w:r>
+    </w:p>
+    <w:p>
+      <w:pPr>
+        <w:rPr>
+          <w:rFonts w:ascii="Times New Roman" w:hAnsi="Times New Roman" w:cs="Times New Roman"/>
+        </w:rPr>
+      </w:pPr>
+      <w:r>
+        <w:rPr>
+          <w:rFonts w:ascii="Times New Roman" w:hAnsi="Times New Roman" w:cs="Times New Roman"/>
+        </w:rPr>
+        <w:tab/>
+        <w:t>1b. If the simulation was not started the system will display a warning message</w:t>
+      </w:r>
+    </w:p>
+    <w:p>
+      <w:pPr>
+        <w:rPr>
+          <w:rFonts w:ascii="Times New Roman" w:hAnsi="Times New Roman" w:cs="Times New Roman"/>
+          <w:b/>
+        </w:rPr>
+      </w:pPr>
+    </w:p>
+    <w:p>
+      <w:pPr>
+        <w:rPr>
+          <w:rFonts w:ascii="Times New Roman" w:hAnsi="Times New Roman" w:cs="Times New Roman"/>
+          <w:b/>
+        </w:rPr>
+      </w:pPr>
+    </w:p>
+    <w:p>
+      <w:pPr>
+        <w:rPr>
+          <w:rFonts w:ascii="Times New Roman" w:hAnsi="Times New Roman" w:cs="Times New Roman"/>
+          <w:b/>
+        </w:rPr>
+      </w:pPr>
+    </w:p>
+    <w:p>
+      <w:pPr>
+        <w:rPr>
+          <w:rFonts w:ascii="Times New Roman" w:hAnsi="Times New Roman" w:cs="Times New Roman"/>
+          <w:b/>
+        </w:rPr>
+      </w:pPr>
+    </w:p>
+    <w:p>
+      <w:pPr>
+        <w:rPr>
+          <w:rFonts w:ascii="Times New Roman" w:hAnsi="Times New Roman" w:cs="Times New Roman"/>
+          <w:b/>
+        </w:rPr>
+      </w:pPr>
+    </w:p>
+    <w:p>
+      <w:pPr>
+        <w:rPr>
+          <w:rFonts w:ascii="Times New Roman" w:hAnsi="Times New Roman" w:cs="Times New Roman"/>
+          <w:b/>
+        </w:rPr>
+      </w:pPr>
+    </w:p>
+    <w:p>
+      <w:pPr>
+        <w:rPr>
+          <w:rFonts w:ascii="Times New Roman" w:hAnsi="Times New Roman" w:cs="Times New Roman"/>
+          <w:b/>
+        </w:rPr>
+      </w:pPr>
+    </w:p>
+    <w:p>
+      <w:pPr>
+        <w:rPr>
+          <w:rFonts w:ascii="Times New Roman" w:hAnsi="Times New Roman" w:cs="Times New Roman"/>
+          <w:b/>
+        </w:rPr>
+      </w:pPr>
+    </w:p>
+    <w:p>
+      <w:pPr>
+        <w:rPr>
+          <w:rFonts w:ascii="Times New Roman" w:hAnsi="Times New Roman" w:cs="Times New Roman"/>
+          <w:b/>
+        </w:rPr>
+      </w:pPr>
+    </w:p>
+    <w:p>
+      <w:pPr>
+        <w:rPr>
+          <w:rFonts w:ascii="Times New Roman" w:hAnsi="Times New Roman" w:cs="Times New Roman"/>
+          <w:b/>
+        </w:rPr>
+      </w:pPr>
+    </w:p>
+    <w:p>
+      <w:pPr>
+        <w:rPr>
+          <w:rFonts w:ascii="Times New Roman" w:hAnsi="Times New Roman" w:cs="Times New Roman"/>
+          <w:b/>
+        </w:rPr>
+      </w:pPr>
+    </w:p>
+    <w:p>
+      <w:pPr>
+        <w:rPr>
+          <w:rFonts w:ascii="Times New Roman" w:hAnsi="Times New Roman" w:cs="Times New Roman"/>
+          <w:b/>
+        </w:rPr>
+      </w:pPr>
+    </w:p>
+    <w:p>
+      <w:pPr>
+        <w:rPr>
+          <w:rFonts w:ascii="Times New Roman" w:hAnsi="Times New Roman" w:cs="Times New Roman"/>
+        </w:rPr>
+      </w:pPr>
+      <w:r>
+        <w:rPr>
+          <w:rFonts w:ascii="Times New Roman" w:hAnsi="Times New Roman" w:cs="Times New Roman"/>
+          <w:b/>
+        </w:rPr>
+        <w:lastRenderedPageBreak/>
+        <w:t>Goal:</w:t>
+      </w:r>
+      <w:r>
+        <w:rPr>
+          <w:rFonts w:ascii="Times New Roman" w:hAnsi="Times New Roman" w:cs="Times New Roman"/>
+        </w:rPr>
+        <w:t xml:space="preserve"> Set the flow –cars, pedestrians</w:t>
+      </w:r>
+    </w:p>
+    <w:p>
+      <w:pPr>
+        <w:rPr>
+          <w:rFonts w:ascii="Times New Roman" w:hAnsi="Times New Roman" w:cs="Times New Roman"/>
+        </w:rPr>
+      </w:pPr>
+      <w:r>
+        <w:rPr>
+          <w:rFonts w:ascii="Times New Roman" w:hAnsi="Times New Roman" w:cs="Times New Roman"/>
+          <w:b/>
+        </w:rPr>
+        <w:t>Actors</w:t>
+      </w:r>
+      <w:r>
+        <w:rPr>
+          <w:rFonts w:ascii="Times New Roman" w:hAnsi="Times New Roman" w:cs="Times New Roman"/>
+        </w:rPr>
+        <w:t>: User of the system</w:t>
+      </w:r>
+    </w:p>
+    <w:p>
+      <w:pPr>
+        <w:rPr>
+          <w:rFonts w:ascii="Times New Roman" w:hAnsi="Times New Roman" w:cs="Times New Roman"/>
+          <w:b/>
+        </w:rPr>
+      </w:pPr>
+      <w:r>
+        <w:rPr>
+          <w:rFonts w:ascii="Times New Roman" w:hAnsi="Times New Roman" w:cs="Times New Roman"/>
+          <w:b/>
+        </w:rPr>
+        <w:t>MSS:</w:t>
+      </w:r>
+    </w:p>
+    <w:p>
+      <w:pPr>
+        <w:pStyle w:val="ListParagraph"/>
+        <w:numPr>
+          <w:ilvl w:val="0"/>
+          <w:numId w:val="10"/>
+        </w:numPr>
+        <w:rPr>
+          <w:rFonts w:ascii="Times New Roman" w:hAnsi="Times New Roman" w:cs="Times New Roman"/>
+        </w:rPr>
+      </w:pPr>
+      <w:r>
+        <w:rPr>
+          <w:rFonts w:ascii="Times New Roman" w:hAnsi="Times New Roman" w:cs="Times New Roman"/>
+        </w:rPr>
+        <w:t>The actor</w:t>
+      </w:r>
+      <w:r>
+        <w:rPr>
+          <w:rFonts w:ascii="Times New Roman" w:hAnsi="Times New Roman" w:cs="Times New Roman"/>
+        </w:rPr>
+        <w:t xml:space="preserve"> chooses a crossing.</w:t>
+      </w:r>
+    </w:p>
+    <w:p>
+      <w:pPr>
+        <w:pStyle w:val="ListParagraph"/>
+        <w:numPr>
+          <w:ilvl w:val="0"/>
+          <w:numId w:val="10"/>
+        </w:numPr>
+        <w:rPr>
+          <w:rFonts w:ascii="Times New Roman" w:hAnsi="Times New Roman" w:cs="Times New Roman"/>
+        </w:rPr>
+      </w:pPr>
+      <w:r>
+        <w:rPr>
+          <w:rFonts w:ascii="Times New Roman" w:hAnsi="Times New Roman" w:cs="Times New Roman"/>
+        </w:rPr>
+        <w:t>The actor presses the ‘</w:t>
+      </w:r>
+      <w:r>
+        <w:rPr>
+          <w:rFonts w:ascii="Times New Roman" w:hAnsi="Times New Roman" w:cs="Times New Roman"/>
+        </w:rPr>
+        <w:t>change flow’</w:t>
+      </w:r>
+      <w:r>
+        <w:rPr>
+          <w:rFonts w:ascii="Times New Roman" w:hAnsi="Times New Roman" w:cs="Times New Roman"/>
+        </w:rPr>
+        <w:t xml:space="preserve"> button. </w:t>
+      </w:r>
+    </w:p>
+    <w:p>
+      <w:pPr>
+        <w:pStyle w:val="ListParagraph"/>
+        <w:numPr>
+          <w:ilvl w:val="0"/>
+          <w:numId w:val="10"/>
+        </w:numPr>
+        <w:rPr>
+          <w:rFonts w:ascii="Times New Roman" w:hAnsi="Times New Roman" w:cs="Times New Roman"/>
+        </w:rPr>
+      </w:pPr>
+      <w:r>
+        <w:rPr>
+          <w:rFonts w:ascii="Times New Roman" w:hAnsi="Times New Roman" w:cs="Times New Roman"/>
+        </w:rPr>
+        <w:t>The system displays a dialog box.</w:t>
+      </w:r>
+    </w:p>
+    <w:p>
+      <w:pPr>
+        <w:pStyle w:val="ListParagraph"/>
+        <w:numPr>
+          <w:ilvl w:val="0"/>
+          <w:numId w:val="10"/>
+        </w:numPr>
+        <w:rPr>
+          <w:rFonts w:ascii="Times New Roman" w:hAnsi="Times New Roman" w:cs="Times New Roman"/>
+        </w:rPr>
+      </w:pPr>
+      <w:r>
+        <w:rPr>
+          <w:rFonts w:ascii="Times New Roman" w:hAnsi="Times New Roman" w:cs="Times New Roman"/>
+        </w:rPr>
+        <w:t>The actor chooses cars, or pedestrians.</w:t>
+      </w:r>
+    </w:p>
+    <w:p>
+      <w:pPr>
+        <w:pStyle w:val="ListParagraph"/>
+        <w:numPr>
+          <w:ilvl w:val="0"/>
+          <w:numId w:val="10"/>
+        </w:numPr>
+        <w:rPr>
+          <w:rFonts w:ascii="Times New Roman" w:hAnsi="Times New Roman" w:cs="Times New Roman"/>
+        </w:rPr>
+      </w:pPr>
+      <w:r>
+        <w:rPr>
+          <w:rFonts w:ascii="Times New Roman" w:hAnsi="Times New Roman" w:cs="Times New Roman"/>
+        </w:rPr>
+        <w:t>The actor inputs the new flow.</w:t>
+      </w:r>
+    </w:p>
+    <w:p>
+      <w:pPr>
+        <w:pStyle w:val="ListParagraph"/>
+        <w:numPr>
+          <w:ilvl w:val="0"/>
+          <w:numId w:val="10"/>
+        </w:numPr>
+        <w:rPr>
+          <w:rFonts w:ascii="Times New Roman" w:hAnsi="Times New Roman" w:cs="Times New Roman"/>
+        </w:rPr>
+      </w:pPr>
+      <w:r>
+        <w:rPr>
+          <w:rFonts w:ascii="Times New Roman" w:hAnsi="Times New Roman" w:cs="Times New Roman"/>
+        </w:rPr>
+        <w:t>The actor confirms the change.</w:t>
+      </w:r>
+    </w:p>
+    <w:p>
+      <w:pPr>
+        <w:pStyle w:val="ListParagraph"/>
+        <w:numPr>
+          <w:ilvl w:val="0"/>
+          <w:numId w:val="10"/>
+        </w:numPr>
+        <w:rPr>
+          <w:rFonts w:ascii="Times New Roman" w:hAnsi="Times New Roman" w:cs="Times New Roman"/>
+        </w:rPr>
+      </w:pPr>
+      <w:r>
+        <w:rPr>
+          <w:rFonts w:ascii="Times New Roman" w:hAnsi="Times New Roman" w:cs="Times New Roman"/>
+        </w:rPr>
+        <w:t xml:space="preserve">The system closes the dialog box. </w:t>
+      </w:r>
+    </w:p>
+    <w:p>
+      <w:pPr>
+        <w:pStyle w:val="ListParagraph"/>
+        <w:numPr>
+          <w:ilvl w:val="0"/>
+          <w:numId w:val="10"/>
+        </w:numPr>
+        <w:rPr>
+          <w:rFonts w:ascii="Times New Roman" w:hAnsi="Times New Roman" w:cs="Times New Roman"/>
+        </w:rPr>
+      </w:pPr>
+      <w:r>
+        <w:rPr>
+          <w:rFonts w:ascii="Times New Roman" w:hAnsi="Times New Roman" w:cs="Times New Roman"/>
+        </w:rPr>
+        <w:t>The system changes the flow</w:t>
+      </w:r>
+    </w:p>
+    <w:p>
+      <w:pPr>
+        <w:pStyle w:val="ListParagraph"/>
+        <w:rPr>
+          <w:rFonts w:ascii="Times New Roman" w:hAnsi="Times New Roman" w:cs="Times New Roman"/>
+          <w:b/>
+        </w:rPr>
+      </w:pPr>
+      <w:r>
+        <w:rPr>
+          <w:rFonts w:ascii="Times New Roman" w:hAnsi="Times New Roman" w:cs="Times New Roman"/>
+          <w:b/>
+        </w:rPr>
+        <w:t>Extensions:</w:t>
+      </w:r>
+    </w:p>
+    <w:p>
+      <w:pPr>
+        <w:pStyle w:val="ListParagraph"/>
+        <w:ind w:left="1420"/>
+        <w:rPr>
+          <w:rFonts w:ascii="Times New Roman" w:hAnsi="Times New Roman" w:cs="Times New Roman"/>
+        </w:rPr>
+      </w:pPr>
+      <w:r>
+        <w:rPr>
+          <w:rFonts w:ascii="Times New Roman" w:hAnsi="Times New Roman" w:cs="Times New Roman"/>
+          <w:b/>
+        </w:rPr>
+        <w:t>5</w:t>
+      </w:r>
+      <w:proofErr w:type="gramStart"/>
+      <w:r>
+        <w:rPr>
+          <w:rFonts w:ascii="Times New Roman" w:hAnsi="Times New Roman" w:cs="Times New Roman"/>
+          <w:b/>
+        </w:rPr>
+        <w:t>a</w:t>
+      </w:r>
+      <w:r>
+        <w:rPr>
+          <w:rFonts w:ascii="Times New Roman" w:hAnsi="Times New Roman" w:cs="Times New Roman"/>
+        </w:rPr>
+        <w:t>.</w:t>
+      </w:r>
+      <w:r>
+        <w:rPr>
+          <w:rFonts w:ascii="Times New Roman" w:hAnsi="Times New Roman" w:cs="Times New Roman"/>
+        </w:rPr>
+        <w:t>The</w:t>
+      </w:r>
+      <w:proofErr w:type="gramEnd"/>
+      <w:r>
+        <w:rPr>
+          <w:rFonts w:ascii="Times New Roman" w:hAnsi="Times New Roman" w:cs="Times New Roman"/>
+        </w:rPr>
+        <w:t xml:space="preserve"> input of actor is not an integer.</w:t>
+      </w:r>
+    </w:p>
+    <w:p>
+      <w:pPr>
+        <w:pStyle w:val="ListParagraph"/>
+        <w:numPr>
+          <w:ilvl w:val="0"/>
+          <w:numId w:val="11"/>
+        </w:numPr>
+        <w:rPr>
+          <w:rFonts w:ascii="Times New Roman" w:hAnsi="Times New Roman" w:cs="Times New Roman"/>
+        </w:rPr>
+      </w:pPr>
+      <w:r>
+        <w:rPr>
+          <w:rFonts w:ascii="Times New Roman" w:hAnsi="Times New Roman" w:cs="Times New Roman"/>
+        </w:rPr>
+        <w:t>The system displays a warning</w:t>
+      </w:r>
+    </w:p>
+    <w:p>
+      <w:pPr>
+        <w:pStyle w:val="ListParagraph"/>
+        <w:numPr>
+          <w:ilvl w:val="0"/>
+          <w:numId w:val="11"/>
+        </w:numPr>
+        <w:rPr>
+          <w:rFonts w:ascii="Times New Roman" w:hAnsi="Times New Roman" w:cs="Times New Roman"/>
+        </w:rPr>
+      </w:pPr>
+      <w:r>
+        <w:rPr>
+          <w:rFonts w:ascii="Times New Roman" w:hAnsi="Times New Roman" w:cs="Times New Roman"/>
+        </w:rPr>
+        <w:t>The actor is return to MSS-step 2</w:t>
+      </w:r>
+    </w:p>
+    <w:p>
+      <w:pPr>
+        <w:ind w:left="1416"/>
+        <w:rPr>
+          <w:rFonts w:ascii="Times New Roman" w:hAnsi="Times New Roman" w:cs="Times New Roman"/>
+        </w:rPr>
+      </w:pPr>
+      <w:r>
+        <w:rPr>
+          <w:rFonts w:ascii="Times New Roman" w:hAnsi="Times New Roman" w:cs="Times New Roman"/>
+          <w:b/>
+        </w:rPr>
+        <w:t>5</w:t>
+      </w:r>
+      <w:r>
+        <w:rPr>
+          <w:rFonts w:ascii="Times New Roman" w:hAnsi="Times New Roman" w:cs="Times New Roman"/>
+          <w:b/>
+        </w:rPr>
+        <w:t>b.</w:t>
+      </w:r>
+      <w:r>
+        <w:rPr>
+          <w:rFonts w:ascii="Times New Roman" w:hAnsi="Times New Roman" w:cs="Times New Roman"/>
+        </w:rPr>
+        <w:t xml:space="preserve"> The input of actor is out of range</w:t>
+      </w:r>
+    </w:p>
+    <w:p>
+      <w:pPr>
+        <w:pStyle w:val="ListParagraph"/>
+        <w:numPr>
+          <w:ilvl w:val="0"/>
+          <w:numId w:val="12"/>
+        </w:numPr>
+        <w:rPr>
+          <w:rFonts w:ascii="Times New Roman" w:hAnsi="Times New Roman" w:cs="Times New Roman"/>
+        </w:rPr>
+      </w:pPr>
+      <w:r>
+        <w:rPr>
+          <w:rFonts w:ascii="Times New Roman" w:hAnsi="Times New Roman" w:cs="Times New Roman"/>
+        </w:rPr>
+        <w:t>The system displays a warning</w:t>
+      </w:r>
+    </w:p>
+    <w:p>
+      <w:pPr>
+        <w:pStyle w:val="ListParagraph"/>
+        <w:numPr>
+          <w:ilvl w:val="0"/>
+          <w:numId w:val="12"/>
+        </w:numPr>
+        <w:rPr>
+          <w:rFonts w:ascii="Times New Roman" w:hAnsi="Times New Roman" w:cs="Times New Roman"/>
+        </w:rPr>
+      </w:pPr>
+      <w:r>
+        <w:rPr>
+          <w:rFonts w:ascii="Times New Roman" w:hAnsi="Times New Roman" w:cs="Times New Roman"/>
+        </w:rPr>
+        <w:t>The actor is return to MSS-step 2</w:t>
+      </w:r>
+    </w:p>
+    <w:p>
+      <w:pPr>
+        <w:pStyle w:val="ListParagraph"/>
+        <w:ind w:firstLine="696"/>
+        <w:rPr>
+          <w:rFonts w:ascii="Times New Roman" w:hAnsi="Times New Roman" w:cs="Times New Roman"/>
+        </w:rPr>
+      </w:pPr>
+      <w:r>
+        <w:rPr>
+          <w:rFonts w:ascii="Times New Roman" w:hAnsi="Times New Roman" w:cs="Times New Roman"/>
+          <w:b/>
+        </w:rPr>
+        <w:t>5</w:t>
+      </w:r>
+      <w:proofErr w:type="gramStart"/>
+      <w:r>
+        <w:rPr>
+          <w:rFonts w:ascii="Times New Roman" w:hAnsi="Times New Roman" w:cs="Times New Roman"/>
+          <w:b/>
+        </w:rPr>
+        <w:t>c</w:t>
+      </w:r>
+      <w:r>
+        <w:rPr>
+          <w:rFonts w:ascii="Times New Roman" w:hAnsi="Times New Roman" w:cs="Times New Roman"/>
+        </w:rPr>
+        <w:t>.The</w:t>
+      </w:r>
+      <w:proofErr w:type="gramEnd"/>
+      <w:r>
+        <w:rPr>
+          <w:rFonts w:ascii="Times New Roman" w:hAnsi="Times New Roman" w:cs="Times New Roman"/>
+        </w:rPr>
+        <w:t xml:space="preserve"> actor presses the ‘Cancel’ button and exits the use case</w:t>
+      </w:r>
+    </w:p>
+    <w:p>
+      <w:pPr>
+        <w:rPr>
+          <w:rFonts w:ascii="Times New Roman" w:hAnsi="Times New Roman" w:cs="Times New Roman"/>
+        </w:rPr>
+      </w:pPr>
+      <w:r>
+        <w:rPr>
+          <w:rFonts w:ascii="Times New Roman" w:hAnsi="Times New Roman" w:cs="Times New Roman"/>
+          <w:b/>
+        </w:rPr>
+        <w:t>Goal:</w:t>
+      </w:r>
+      <w:r>
+        <w:rPr>
+          <w:rFonts w:ascii="Times New Roman" w:hAnsi="Times New Roman" w:cs="Times New Roman"/>
         </w:rPr>
         <w:t xml:space="preserve"> </w:t>
       </w:r>
       <w:r>
         <w:rPr>
           <w:rFonts w:ascii="Times New Roman" w:hAnsi="Times New Roman" w:cs="Times New Roman"/>
-          <w:color w:val="FF0000"/>
-        </w:rPr>
-        <w:t>cars (objects?)</w:t>
-      </w:r>
-    </w:p>
-    <w:p>
-      <w:pPr>
-        <w:ind w:firstLine="720"/>
-        <w:rPr>
-          <w:rFonts w:ascii="Times New Roman" w:hAnsi="Times New Roman" w:cs="Times New Roman"/>
-          <w:b/>
-          <w:lang w:val="en-AU"/>
-        </w:rPr>
-      </w:pPr>
-    </w:p>
-    <w:p>
-      <w:pPr>
-        <w:rPr>
-          <w:rFonts w:ascii="Times New Roman" w:hAnsi="Times New Roman" w:cs="Times New Roman"/>
-          <w:b/>
-          <w:lang w:val="en-AU"/>
-        </w:rPr>
-      </w:pPr>
-      <w:r>
-        <w:rPr>
-          <w:rFonts w:ascii="Times New Roman" w:hAnsi="Times New Roman" w:cs="Times New Roman"/>
-          <w:b/>
-          <w:lang w:val="en-AU"/>
-        </w:rPr>
-        <w:t xml:space="preserve">Ext: </w:t>
-      </w:r>
-    </w:p>
-    <w:p>
-      <w:pPr>
-        <w:rPr>
-          <w:rFonts w:ascii="Times New Roman" w:hAnsi="Times New Roman" w:cs="Times New Roman"/>
-        </w:rPr>
-      </w:pPr>
-      <w:r>
-        <w:rPr>
-          <w:rFonts w:ascii="Times New Roman" w:hAnsi="Times New Roman" w:cs="Times New Roman"/>
-          <w:b/>
-          <w:lang w:val="en-AU"/>
-        </w:rPr>
-        <w:tab/>
-      </w:r>
-      <w:r>
-        <w:rPr>
-          <w:rFonts w:ascii="Times New Roman" w:hAnsi="Times New Roman" w:cs="Times New Roman"/>
-          <w:lang w:val="en-AU"/>
+        </w:rPr>
+        <w:t>Clear the screen</w:t>
+      </w:r>
+      <w:r>
+        <w:rPr>
+          <w:rFonts w:ascii="Times New Roman" w:hAnsi="Times New Roman" w:cs="Times New Roman"/>
+        </w:rPr>
+        <w:t xml:space="preserve"> </w:t>
+      </w:r>
+    </w:p>
+    <w:p>
+      <w:pPr>
+        <w:rPr>
+          <w:rFonts w:ascii="Times New Roman" w:hAnsi="Times New Roman" w:cs="Times New Roman"/>
+        </w:rPr>
+      </w:pPr>
+      <w:r>
+        <w:rPr>
+          <w:rFonts w:ascii="Times New Roman" w:hAnsi="Times New Roman" w:cs="Times New Roman"/>
+          <w:b/>
+        </w:rPr>
+        <w:t>Actors</w:t>
+      </w:r>
+      <w:r>
+        <w:rPr>
+          <w:rFonts w:ascii="Times New Roman" w:hAnsi="Times New Roman" w:cs="Times New Roman"/>
+        </w:rPr>
+        <w:t>: User of the system</w:t>
+      </w:r>
+    </w:p>
+    <w:p>
+      <w:pPr>
+        <w:rPr>
+          <w:rFonts w:ascii="Times New Roman" w:hAnsi="Times New Roman" w:cs="Times New Roman"/>
+          <w:b/>
+        </w:rPr>
+      </w:pPr>
+      <w:r>
+        <w:rPr>
+          <w:rFonts w:ascii="Times New Roman" w:hAnsi="Times New Roman" w:cs="Times New Roman"/>
+          <w:b/>
+        </w:rPr>
+        <w:t>MSS:</w:t>
+      </w:r>
+    </w:p>
+    <w:p>
+      <w:pPr>
+        <w:pStyle w:val="ListParagraph"/>
+        <w:numPr>
+          <w:ilvl w:val="0"/>
+          <w:numId w:val="13"/>
+        </w:numPr>
+        <w:rPr>
+          <w:rFonts w:ascii="Times New Roman" w:hAnsi="Times New Roman" w:cs="Times New Roman"/>
+        </w:rPr>
+      </w:pPr>
+      <w:r>
+        <w:rPr>
+          <w:rFonts w:ascii="Times New Roman" w:hAnsi="Times New Roman" w:cs="Times New Roman"/>
+        </w:rPr>
+        <w:t>The actor presses the ‘</w:t>
+      </w:r>
+      <w:r>
+        <w:rPr>
+          <w:rFonts w:ascii="Times New Roman" w:hAnsi="Times New Roman" w:cs="Times New Roman"/>
+        </w:rPr>
+        <w:t>Clear’</w:t>
+      </w:r>
+      <w:r>
+        <w:rPr>
+          <w:rFonts w:ascii="Times New Roman" w:hAnsi="Times New Roman" w:cs="Times New Roman"/>
+        </w:rPr>
+        <w:t xml:space="preserve"> button. </w:t>
+      </w:r>
+    </w:p>
+    <w:p>
+      <w:pPr>
+        <w:pStyle w:val="ListParagraph"/>
+        <w:numPr>
+          <w:ilvl w:val="0"/>
+          <w:numId w:val="13"/>
+        </w:numPr>
+        <w:rPr>
+          <w:rFonts w:ascii="Times New Roman" w:hAnsi="Times New Roman" w:cs="Times New Roman"/>
+        </w:rPr>
+      </w:pPr>
+      <w:r>
+        <w:rPr>
+          <w:rFonts w:ascii="Times New Roman" w:hAnsi="Times New Roman" w:cs="Times New Roman"/>
+        </w:rPr>
+        <w:t>The system displays the dialog box asking if the user is sure.</w:t>
+      </w:r>
+    </w:p>
+    <w:p>
+      <w:pPr>
+        <w:pStyle w:val="ListParagraph"/>
+        <w:numPr>
+          <w:ilvl w:val="0"/>
+          <w:numId w:val="13"/>
+        </w:numPr>
+        <w:rPr>
+          <w:rFonts w:ascii="Times New Roman" w:hAnsi="Times New Roman" w:cs="Times New Roman"/>
+        </w:rPr>
+      </w:pPr>
+      <w:r>
+        <w:rPr>
+          <w:rFonts w:ascii="Times New Roman" w:hAnsi="Times New Roman" w:cs="Times New Roman"/>
+        </w:rPr>
+        <w:t>The system deletes everything from the drawing board</w:t>
+      </w:r>
+    </w:p>
+    <w:p>
+      <w:pPr>
+        <w:pStyle w:val="ListParagraph"/>
+        <w:rPr>
+          <w:rFonts w:ascii="Times New Roman" w:hAnsi="Times New Roman" w:cs="Times New Roman"/>
+          <w:b/>
+        </w:rPr>
+      </w:pPr>
+      <w:r>
+        <w:rPr>
+          <w:rFonts w:ascii="Times New Roman" w:hAnsi="Times New Roman" w:cs="Times New Roman"/>
+          <w:b/>
+        </w:rPr>
+        <w:t>Extensions:</w:t>
+      </w:r>
+    </w:p>
+    <w:p>
+      <w:pPr>
+        <w:pStyle w:val="ListParagraph"/>
+        <w:ind w:left="1420"/>
+        <w:rPr>
+          <w:rFonts w:ascii="Times New Roman" w:hAnsi="Times New Roman" w:cs="Times New Roman"/>
+        </w:rPr>
+      </w:pPr>
+      <w:r>
+        <w:rPr>
+          <w:rFonts w:ascii="Times New Roman" w:hAnsi="Times New Roman" w:cs="Times New Roman"/>
+          <w:b/>
         </w:rPr>
         <w:t>1</w:t>
       </w:r>
-      <w:r>
-        <w:rPr>
-          <w:rFonts w:ascii="Times New Roman" w:hAnsi="Times New Roman" w:cs="Times New Roman"/>
-        </w:rPr>
-        <w:t xml:space="preserve">a. </w:t>
-      </w:r>
-      <w:r>
-        <w:rPr>
-          <w:rFonts w:ascii="Times New Roman" w:hAnsi="Times New Roman" w:cs="Times New Roman"/>
-        </w:rPr>
-        <w:t>If there is no crossroad on the board the system will display a warning message</w:t>
-      </w:r>
-    </w:p>
-    <w:p>
-      <w:pPr>
-        <w:rPr>
-          <w:rFonts w:ascii="Times New Roman" w:hAnsi="Times New Roman" w:cs="Times New Roman"/>
-        </w:rPr>
-      </w:pPr>
-      <w:r>
-        <w:rPr>
-          <w:rFonts w:ascii="Times New Roman" w:hAnsi="Times New Roman" w:cs="Times New Roman"/>
-        </w:rPr>
-        <w:tab/>
-        <w:t xml:space="preserve">1b. If the simulation was not started the system </w:t>
-      </w:r>
-      <w:r>
-        <w:rPr>
-          <w:rFonts w:ascii="Times New Roman" w:hAnsi="Times New Roman" w:cs="Times New Roman"/>
-        </w:rPr>
-        <w:t>will display a warning message</w:t>
-      </w:r>
+      <w:proofErr w:type="gramStart"/>
+      <w:r>
+        <w:rPr>
+          <w:rFonts w:ascii="Times New Roman" w:hAnsi="Times New Roman" w:cs="Times New Roman"/>
+          <w:b/>
+        </w:rPr>
+        <w:t>a</w:t>
+      </w:r>
+      <w:r>
+        <w:rPr>
+          <w:rFonts w:ascii="Times New Roman" w:hAnsi="Times New Roman" w:cs="Times New Roman"/>
+        </w:rPr>
+        <w:t>.</w:t>
+      </w:r>
+      <w:r>
+        <w:rPr>
+          <w:rFonts w:ascii="Times New Roman" w:hAnsi="Times New Roman" w:cs="Times New Roman"/>
+        </w:rPr>
+        <w:t>If</w:t>
+      </w:r>
+      <w:proofErr w:type="gramEnd"/>
+      <w:r>
+        <w:rPr>
+          <w:rFonts w:ascii="Times New Roman" w:hAnsi="Times New Roman" w:cs="Times New Roman"/>
+        </w:rPr>
+        <w:t xml:space="preserve"> there is something on the drawing board the system asks if the user wants to save it.(Not sure how do you make if statement in the use cases)</w:t>
+      </w:r>
+    </w:p>
+    <w:p>
+      <w:pPr>
+        <w:pStyle w:val="ListParagraph"/>
+        <w:ind w:firstLine="696"/>
+        <w:rPr>
+          <w:rFonts w:ascii="Times New Roman" w:hAnsi="Times New Roman" w:cs="Times New Roman"/>
+        </w:rPr>
+      </w:pPr>
+      <w:r>
+        <w:rPr>
+          <w:rFonts w:ascii="Times New Roman" w:hAnsi="Times New Roman" w:cs="Times New Roman"/>
+          <w:b/>
+        </w:rPr>
+        <w:t>2</w:t>
+      </w:r>
+      <w:r>
+        <w:rPr>
+          <w:rFonts w:ascii="Times New Roman" w:hAnsi="Times New Roman" w:cs="Times New Roman"/>
+        </w:rPr>
+        <w:t>.The actor presses the ‘Cancel’ button and exits the use case</w:t>
+      </w:r>
+    </w:p>
+    <w:p>
+      <w:pPr>
+        <w:rPr>
+          <w:rFonts w:ascii="Times New Roman" w:hAnsi="Times New Roman" w:cs="Times New Roman"/>
+        </w:rPr>
+      </w:pPr>
+      <w:bookmarkStart w:id="5" w:name="_GoBack"/>
+      <w:bookmarkEnd w:id="5"/>
     </w:p>
     <w:p>
       <w:pPr>
@@ -2967,7 +3626,7 @@
 </file>
 
 <file path=word/endnotes.xml><?xml version="1.0" encoding="utf-8"?>
-<w:endnotes xmlns:wpc="http://schemas.microsoft.com/office/word/2010/wordprocessingCanvas" xmlns:cx="http://schemas.microsoft.com/office/drawing/2014/chartex" xmlns:cx1="http://schemas.microsoft.com/office/drawing/2015/9/8/chartex" xmlns:cx2="http://schemas.microsoft.com/office/drawing/2015/10/21/chartex" xmlns:mc="http://schemas.openxmlformats.org/markup-compatibility/2006" xmlns:o="urn:schemas-microsoft-com:office:office" xmlns:r="http://schemas.openxmlformats.org/officeDocument/2006/relationships" xmlns:m="http://schemas.openxmlformats.org/officeDocument/2006/math" xmlns:v="urn:schemas-microsoft-com:vml" xmlns:wp14="http://schemas.microsoft.com/office/word/2010/wordprocessingDrawing" xmlns:wp="http://schemas.openxmlformats.org/drawingml/2006/wordprocessingDrawing" xmlns:w10="urn:schemas-microsoft-com:office:word" xmlns:w="http://schemas.openxmlformats.org/wordprocessingml/2006/main" xmlns:w14="http://schemas.microsoft.com/office/word/2010/wordml" xmlns:w15="http://schemas.microsoft.com/office/word/2012/wordml" xmlns:w16se="http://schemas.microsoft.com/office/word/2015/wordml/symex" xmlns:wpg="http://schemas.microsoft.com/office/word/2010/wordprocessingGroup" xmlns:wpi="http://schemas.microsoft.com/office/word/2010/wordprocessingInk" xmlns:wne="http://schemas.microsoft.com/office/word/2006/wordml" xmlns:wps="http://schemas.microsoft.com/office/word/2010/wordprocessingShape" mc:Ignorable="w14 w15 w16se wp14">
+<w:endnotes xmlns:wpc="http://schemas.microsoft.com/office/word/2010/wordprocessingCanvas" xmlns:mo="http://schemas.microsoft.com/office/mac/office/2008/main" xmlns:mc="http://schemas.openxmlformats.org/markup-compatibility/2006" xmlns:mv="urn:schemas-microsoft-com:mac:vml" xmlns:o="urn:schemas-microsoft-com:office:office" xmlns:r="http://schemas.openxmlformats.org/officeDocument/2006/relationships" xmlns:m="http://schemas.openxmlformats.org/officeDocument/2006/math" xmlns:v="urn:schemas-microsoft-com:vml" xmlns:wp14="http://schemas.microsoft.com/office/word/2010/wordprocessingDrawing" xmlns:wp="http://schemas.openxmlformats.org/drawingml/2006/wordprocessingDrawing" xmlns:w10="urn:schemas-microsoft-com:office:word" xmlns:w="http://schemas.openxmlformats.org/wordprocessingml/2006/main" xmlns:w14="http://schemas.microsoft.com/office/word/2010/wordml" xmlns:w15="http://schemas.microsoft.com/office/word/2012/wordml" xmlns:wpg="http://schemas.microsoft.com/office/word/2010/wordprocessingGroup" xmlns:wpi="http://schemas.microsoft.com/office/word/2010/wordprocessingInk" xmlns:wne="http://schemas.microsoft.com/office/word/2006/wordml" xmlns:wps="http://schemas.microsoft.com/office/word/2010/wordprocessingShape" mc:Ignorable="w14 w15 wp14">
   <w:endnote w:type="separator" w:id="-1">
     <w:p>
       <w:r>
@@ -2986,7 +3645,7 @@
 </file>
 
 <file path=word/footer1.xml><?xml version="1.0" encoding="utf-8"?>
-<w:ftr xmlns:wpc="http://schemas.microsoft.com/office/word/2010/wordprocessingCanvas" xmlns:cx="http://schemas.microsoft.com/office/drawing/2014/chartex" xmlns:cx1="http://schemas.microsoft.com/office/drawing/2015/9/8/chartex" xmlns:cx2="http://schemas.microsoft.com/office/drawing/2015/10/21/chartex" xmlns:mc="http://schemas.openxmlformats.org/markup-compatibility/2006" xmlns:o="urn:schemas-microsoft-com:office:office" xmlns:r="http://schemas.openxmlformats.org/officeDocument/2006/relationships" xmlns:m="http://schemas.openxmlformats.org/officeDocument/2006/math" xmlns:v="urn:schemas-microsoft-com:vml" xmlns:wp14="http://schemas.microsoft.com/office/word/2010/wordprocessingDrawing" xmlns:wp="http://schemas.openxmlformats.org/drawingml/2006/wordprocessingDrawing" xmlns:w10="urn:schemas-microsoft-com:office:word" xmlns:w="http://schemas.openxmlformats.org/wordprocessingml/2006/main" xmlns:w14="http://schemas.microsoft.com/office/word/2010/wordml" xmlns:w15="http://schemas.microsoft.com/office/word/2012/wordml" xmlns:w16se="http://schemas.microsoft.com/office/word/2015/wordml/symex" xmlns:wpg="http://schemas.microsoft.com/office/word/2010/wordprocessingGroup" xmlns:wpi="http://schemas.microsoft.com/office/word/2010/wordprocessingInk" xmlns:wne="http://schemas.microsoft.com/office/word/2006/wordml" xmlns:wps="http://schemas.microsoft.com/office/word/2010/wordprocessingShape" mc:Ignorable="w14 w15 w16se wp14">
+<w:ftr xmlns:wpc="http://schemas.microsoft.com/office/word/2010/wordprocessingCanvas" xmlns:mo="http://schemas.microsoft.com/office/mac/office/2008/main" xmlns:mc="http://schemas.openxmlformats.org/markup-compatibility/2006" xmlns:mv="urn:schemas-microsoft-com:mac:vml" xmlns:o="urn:schemas-microsoft-com:office:office" xmlns:r="http://schemas.openxmlformats.org/officeDocument/2006/relationships" xmlns:m="http://schemas.openxmlformats.org/officeDocument/2006/math" xmlns:v="urn:schemas-microsoft-com:vml" xmlns:wp14="http://schemas.microsoft.com/office/word/2010/wordprocessingDrawing" xmlns:wp="http://schemas.openxmlformats.org/drawingml/2006/wordprocessingDrawing" xmlns:w10="urn:schemas-microsoft-com:office:word" xmlns:w="http://schemas.openxmlformats.org/wordprocessingml/2006/main" xmlns:w14="http://schemas.microsoft.com/office/word/2010/wordml" xmlns:w15="http://schemas.microsoft.com/office/word/2012/wordml" xmlns:wpg="http://schemas.microsoft.com/office/word/2010/wordprocessingGroup" xmlns:wpi="http://schemas.microsoft.com/office/word/2010/wordprocessingInk" xmlns:wne="http://schemas.microsoft.com/office/word/2006/wordml" xmlns:wps="http://schemas.microsoft.com/office/word/2010/wordprocessingShape" mc:Ignorable="w14 w15 wp14">
   <w:p>
     <w:pPr>
       <w:pStyle w:val="Footer"/>
@@ -3024,7 +3683,7 @@
 </file>
 
 <file path=word/footer2.xml><?xml version="1.0" encoding="utf-8"?>
-<w:ftr xmlns:wpc="http://schemas.microsoft.com/office/word/2010/wordprocessingCanvas" xmlns:cx="http://schemas.microsoft.com/office/drawing/2014/chartex" xmlns:cx1="http://schemas.microsoft.com/office/drawing/2015/9/8/chartex" xmlns:cx2="http://schemas.microsoft.com/office/drawing/2015/10/21/chartex" xmlns:mc="http://schemas.openxmlformats.org/markup-compatibility/2006" xmlns:o="urn:schemas-microsoft-com:office:office" xmlns:r="http://schemas.openxmlformats.org/officeDocument/2006/relationships" xmlns:m="http://schemas.openxmlformats.org/officeDocument/2006/math" xmlns:v="urn:schemas-microsoft-com:vml" xmlns:wp14="http://schemas.microsoft.com/office/word/2010/wordprocessingDrawing" xmlns:wp="http://schemas.openxmlformats.org/drawingml/2006/wordprocessingDrawing" xmlns:w10="urn:schemas-microsoft-com:office:word" xmlns:w="http://schemas.openxmlformats.org/wordprocessingml/2006/main" xmlns:w14="http://schemas.microsoft.com/office/word/2010/wordml" xmlns:w15="http://schemas.microsoft.com/office/word/2012/wordml" xmlns:w16se="http://schemas.microsoft.com/office/word/2015/wordml/symex" xmlns:wpg="http://schemas.microsoft.com/office/word/2010/wordprocessingGroup" xmlns:wpi="http://schemas.microsoft.com/office/word/2010/wordprocessingInk" xmlns:wne="http://schemas.microsoft.com/office/word/2006/wordml" xmlns:wps="http://schemas.microsoft.com/office/word/2010/wordprocessingShape" mc:Ignorable="w14 w15 w16se wp14">
+<w:ftr xmlns:wpc="http://schemas.microsoft.com/office/word/2010/wordprocessingCanvas" xmlns:mo="http://schemas.microsoft.com/office/mac/office/2008/main" xmlns:mc="http://schemas.openxmlformats.org/markup-compatibility/2006" xmlns:mv="urn:schemas-microsoft-com:mac:vml" xmlns:o="urn:schemas-microsoft-com:office:office" xmlns:r="http://schemas.openxmlformats.org/officeDocument/2006/relationships" xmlns:m="http://schemas.openxmlformats.org/officeDocument/2006/math" xmlns:v="urn:schemas-microsoft-com:vml" xmlns:wp14="http://schemas.microsoft.com/office/word/2010/wordprocessingDrawing" xmlns:wp="http://schemas.openxmlformats.org/drawingml/2006/wordprocessingDrawing" xmlns:w10="urn:schemas-microsoft-com:office:word" xmlns:w="http://schemas.openxmlformats.org/wordprocessingml/2006/main" xmlns:w14="http://schemas.microsoft.com/office/word/2010/wordml" xmlns:w15="http://schemas.microsoft.com/office/word/2012/wordml" xmlns:wpg="http://schemas.microsoft.com/office/word/2010/wordprocessingGroup" xmlns:wpi="http://schemas.microsoft.com/office/word/2010/wordprocessingInk" xmlns:wne="http://schemas.microsoft.com/office/word/2006/wordml" xmlns:wps="http://schemas.microsoft.com/office/word/2010/wordprocessingShape" mc:Ignorable="w14 w15 wp14">
   <w:p>
     <w:pPr>
       <w:pStyle w:val="Footer"/>
@@ -3035,7 +3694,7 @@
 </file>
 
 <file path=word/footer3.xml><?xml version="1.0" encoding="utf-8"?>
-<w:ftr xmlns:wpc="http://schemas.microsoft.com/office/word/2010/wordprocessingCanvas" xmlns:cx="http://schemas.microsoft.com/office/drawing/2014/chartex" xmlns:cx1="http://schemas.microsoft.com/office/drawing/2015/9/8/chartex" xmlns:cx2="http://schemas.microsoft.com/office/drawing/2015/10/21/chartex" xmlns:mc="http://schemas.openxmlformats.org/markup-compatibility/2006" xmlns:o="urn:schemas-microsoft-com:office:office" xmlns:r="http://schemas.openxmlformats.org/officeDocument/2006/relationships" xmlns:m="http://schemas.openxmlformats.org/officeDocument/2006/math" xmlns:v="urn:schemas-microsoft-com:vml" xmlns:wp14="http://schemas.microsoft.com/office/word/2010/wordprocessingDrawing" xmlns:wp="http://schemas.openxmlformats.org/drawingml/2006/wordprocessingDrawing" xmlns:w10="urn:schemas-microsoft-com:office:word" xmlns:w="http://schemas.openxmlformats.org/wordprocessingml/2006/main" xmlns:w14="http://schemas.microsoft.com/office/word/2010/wordml" xmlns:w15="http://schemas.microsoft.com/office/word/2012/wordml" xmlns:w16se="http://schemas.microsoft.com/office/word/2015/wordml/symex" xmlns:wpg="http://schemas.microsoft.com/office/word/2010/wordprocessingGroup" xmlns:wpi="http://schemas.microsoft.com/office/word/2010/wordprocessingInk" xmlns:wne="http://schemas.microsoft.com/office/word/2006/wordml" xmlns:wps="http://schemas.microsoft.com/office/word/2010/wordprocessingShape" mc:Ignorable="w14 w15 w16se wp14">
+<w:ftr xmlns:wpc="http://schemas.microsoft.com/office/word/2010/wordprocessingCanvas" xmlns:mo="http://schemas.microsoft.com/office/mac/office/2008/main" xmlns:mc="http://schemas.openxmlformats.org/markup-compatibility/2006" xmlns:mv="urn:schemas-microsoft-com:mac:vml" xmlns:o="urn:schemas-microsoft-com:office:office" xmlns:r="http://schemas.openxmlformats.org/officeDocument/2006/relationships" xmlns:m="http://schemas.openxmlformats.org/officeDocument/2006/math" xmlns:v="urn:schemas-microsoft-com:vml" xmlns:wp14="http://schemas.microsoft.com/office/word/2010/wordprocessingDrawing" xmlns:wp="http://schemas.openxmlformats.org/drawingml/2006/wordprocessingDrawing" xmlns:w10="urn:schemas-microsoft-com:office:word" xmlns:w="http://schemas.openxmlformats.org/wordprocessingml/2006/main" xmlns:w14="http://schemas.microsoft.com/office/word/2010/wordml" xmlns:w15="http://schemas.microsoft.com/office/word/2012/wordml" xmlns:wpg="http://schemas.microsoft.com/office/word/2010/wordprocessingGroup" xmlns:wpi="http://schemas.microsoft.com/office/word/2010/wordprocessingInk" xmlns:wne="http://schemas.microsoft.com/office/word/2006/wordml" xmlns:wps="http://schemas.microsoft.com/office/word/2010/wordprocessingShape" mc:Ignorable="w14 w15 wp14">
   <w:p>
     <w:pPr>
       <w:pStyle w:val="Footer"/>
@@ -3046,7 +3705,7 @@
 </file>
 
 <file path=word/footnotes.xml><?xml version="1.0" encoding="utf-8"?>
-<w:footnotes xmlns:wpc="http://schemas.microsoft.com/office/word/2010/wordprocessingCanvas" xmlns:cx="http://schemas.microsoft.com/office/drawing/2014/chartex" xmlns:cx1="http://schemas.microsoft.com/office/drawing/2015/9/8/chartex" xmlns:cx2="http://schemas.microsoft.com/office/drawing/2015/10/21/chartex" xmlns:mc="http://schemas.openxmlformats.org/markup-compatibility/2006" xmlns:o="urn:schemas-microsoft-com:office:office" xmlns:r="http://schemas.openxmlformats.org/officeDocument/2006/relationships" xmlns:m="http://schemas.openxmlformats.org/officeDocument/2006/math" xmlns:v="urn:schemas-microsoft-com:vml" xmlns:wp14="http://schemas.microsoft.com/office/word/2010/wordprocessingDrawing" xmlns:wp="http://schemas.openxmlformats.org/drawingml/2006/wordprocessingDrawing" xmlns:w10="urn:schemas-microsoft-com:office:word" xmlns:w="http://schemas.openxmlformats.org/wordprocessingml/2006/main" xmlns:w14="http://schemas.microsoft.com/office/word/2010/wordml" xmlns:w15="http://schemas.microsoft.com/office/word/2012/wordml" xmlns:w16se="http://schemas.microsoft.com/office/word/2015/wordml/symex" xmlns:wpg="http://schemas.microsoft.com/office/word/2010/wordprocessingGroup" xmlns:wpi="http://schemas.microsoft.com/office/word/2010/wordprocessingInk" xmlns:wne="http://schemas.microsoft.com/office/word/2006/wordml" xmlns:wps="http://schemas.microsoft.com/office/word/2010/wordprocessingShape" mc:Ignorable="w14 w15 w16se wp14">
+<w:footnotes xmlns:wpc="http://schemas.microsoft.com/office/word/2010/wordprocessingCanvas" xmlns:mo="http://schemas.microsoft.com/office/mac/office/2008/main" xmlns:mc="http://schemas.openxmlformats.org/markup-compatibility/2006" xmlns:mv="urn:schemas-microsoft-com:mac:vml" xmlns:o="urn:schemas-microsoft-com:office:office" xmlns:r="http://schemas.openxmlformats.org/officeDocument/2006/relationships" xmlns:m="http://schemas.openxmlformats.org/officeDocument/2006/math" xmlns:v="urn:schemas-microsoft-com:vml" xmlns:wp14="http://schemas.microsoft.com/office/word/2010/wordprocessingDrawing" xmlns:wp="http://schemas.openxmlformats.org/drawingml/2006/wordprocessingDrawing" xmlns:w10="urn:schemas-microsoft-com:office:word" xmlns:w="http://schemas.openxmlformats.org/wordprocessingml/2006/main" xmlns:w14="http://schemas.microsoft.com/office/word/2010/wordml" xmlns:w15="http://schemas.microsoft.com/office/word/2012/wordml" xmlns:wpg="http://schemas.microsoft.com/office/word/2010/wordprocessingGroup" xmlns:wpi="http://schemas.microsoft.com/office/word/2010/wordprocessingInk" xmlns:wne="http://schemas.microsoft.com/office/word/2006/wordml" xmlns:wps="http://schemas.microsoft.com/office/word/2010/wordprocessingShape" mc:Ignorable="w14 w15 wp14">
   <w:footnote w:type="separator" w:id="-1">
     <w:p>
       <w:r>
@@ -3065,8 +3724,97 @@
 </file>
 
 <file path=word/numbering.xml><?xml version="1.0" encoding="utf-8"?>
-<w:numbering xmlns:wpc="http://schemas.microsoft.com/office/word/2010/wordprocessingCanvas" xmlns:cx="http://schemas.microsoft.com/office/drawing/2014/chartex" xmlns:cx1="http://schemas.microsoft.com/office/drawing/2015/9/8/chartex" xmlns:cx2="http://schemas.microsoft.com/office/drawing/2015/10/21/chartex" xmlns:mc="http://schemas.openxmlformats.org/markup-compatibility/2006" xmlns:o="urn:schemas-microsoft-com:office:office" xmlns:r="http://schemas.openxmlformats.org/officeDocument/2006/relationships" xmlns:m="http://schemas.openxmlformats.org/officeDocument/2006/math" xmlns:v="urn:schemas-microsoft-com:vml" xmlns:wp14="http://schemas.microsoft.com/office/word/2010/wordprocessingDrawing" xmlns:wp="http://schemas.openxmlformats.org/drawingml/2006/wordprocessingDrawing" xmlns:w10="urn:schemas-microsoft-com:office:word" xmlns:w="http://schemas.openxmlformats.org/wordprocessingml/2006/main" xmlns:w14="http://schemas.microsoft.com/office/word/2010/wordml" xmlns:w15="http://schemas.microsoft.com/office/word/2012/wordml" xmlns:w16se="http://schemas.microsoft.com/office/word/2015/wordml/symex" xmlns:wpg="http://schemas.microsoft.com/office/word/2010/wordprocessingGroup" xmlns:wpi="http://schemas.microsoft.com/office/word/2010/wordprocessingInk" xmlns:wne="http://schemas.microsoft.com/office/word/2006/wordml" xmlns:wps="http://schemas.microsoft.com/office/word/2010/wordprocessingShape" mc:Ignorable="w14 w15 w16se wp14">
-  <w:abstractNum w:abstractNumId="0" w15:restartNumberingAfterBreak="0">
+<w:numbering xmlns:wpc="http://schemas.microsoft.com/office/word/2010/wordprocessingCanvas" xmlns:mo="http://schemas.microsoft.com/office/mac/office/2008/main" xmlns:mc="http://schemas.openxmlformats.org/markup-compatibility/2006" xmlns:mv="urn:schemas-microsoft-com:mac:vml" xmlns:o="urn:schemas-microsoft-com:office:office" xmlns:r="http://schemas.openxmlformats.org/officeDocument/2006/relationships" xmlns:m="http://schemas.openxmlformats.org/officeDocument/2006/math" xmlns:v="urn:schemas-microsoft-com:vml" xmlns:wp14="http://schemas.microsoft.com/office/word/2010/wordprocessingDrawing" xmlns:wp="http://schemas.openxmlformats.org/drawingml/2006/wordprocessingDrawing" xmlns:w10="urn:schemas-microsoft-com:office:word" xmlns:w="http://schemas.openxmlformats.org/wordprocessingml/2006/main" xmlns:w14="http://schemas.microsoft.com/office/word/2010/wordml" xmlns:w15="http://schemas.microsoft.com/office/word/2012/wordml" xmlns:wpg="http://schemas.microsoft.com/office/word/2010/wordprocessingGroup" xmlns:wpi="http://schemas.microsoft.com/office/word/2010/wordprocessingInk" xmlns:wne="http://schemas.microsoft.com/office/word/2006/wordml" xmlns:wps="http://schemas.microsoft.com/office/word/2010/wordprocessingShape" mc:Ignorable="w14 w15 wp14">
+  <w:abstractNum w:abstractNumId="0">
+    <w:nsid w:val="03AC1801"/>
+    <w:multiLevelType w:val="hybridMultilevel"/>
+    <w:tmpl w:val="F0569DF4"/>
+    <w:lvl w:ilvl="0" w:tplc="0409000F">
+      <w:start w:val="1"/>
+      <w:numFmt w:val="decimal"/>
+      <w:lvlText w:val="%1."/>
+      <w:lvlJc w:val="left"/>
+      <w:pPr>
+        <w:ind w:left="720" w:hanging="360"/>
+      </w:pPr>
+      <w:rPr>
+        <w:rFonts w:hint="default"/>
+      </w:rPr>
+    </w:lvl>
+    <w:lvl w:ilvl="1" w:tplc="04090019" w:tentative="1">
+      <w:start w:val="1"/>
+      <w:numFmt w:val="lowerLetter"/>
+      <w:lvlText w:val="%2."/>
+      <w:lvlJc w:val="left"/>
+      <w:pPr>
+        <w:ind w:left="1440" w:hanging="360"/>
+      </w:pPr>
+    </w:lvl>
+    <w:lvl w:ilvl="2" w:tplc="0409001B" w:tentative="1">
+      <w:start w:val="1"/>
+      <w:numFmt w:val="lowerRoman"/>
+      <w:lvlText w:val="%3."/>
+      <w:lvlJc w:val="right"/>
+      <w:pPr>
+        <w:ind w:left="2160" w:hanging="180"/>
+      </w:pPr>
+    </w:lvl>
+    <w:lvl w:ilvl="3" w:tplc="0409000F" w:tentative="1">
+      <w:start w:val="1"/>
+      <w:numFmt w:val="decimal"/>
+      <w:lvlText w:val="%4."/>
+      <w:lvlJc w:val="left"/>
+      <w:pPr>
+        <w:ind w:left="2880" w:hanging="360"/>
+      </w:pPr>
+    </w:lvl>
+    <w:lvl w:ilvl="4" w:tplc="04090019" w:tentative="1">
+      <w:start w:val="1"/>
+      <w:numFmt w:val="lowerLetter"/>
+      <w:lvlText w:val="%5."/>
+      <w:lvlJc w:val="left"/>
+      <w:pPr>
+        <w:ind w:left="3600" w:hanging="360"/>
+      </w:pPr>
+    </w:lvl>
+    <w:lvl w:ilvl="5" w:tplc="0409001B" w:tentative="1">
+      <w:start w:val="1"/>
+      <w:numFmt w:val="lowerRoman"/>
+      <w:lvlText w:val="%6."/>
+      <w:lvlJc w:val="right"/>
+      <w:pPr>
+        <w:ind w:left="4320" w:hanging="180"/>
+      </w:pPr>
+    </w:lvl>
+    <w:lvl w:ilvl="6" w:tplc="0409000F" w:tentative="1">
+      <w:start w:val="1"/>
+      <w:numFmt w:val="decimal"/>
+      <w:lvlText w:val="%7."/>
+      <w:lvlJc w:val="left"/>
+      <w:pPr>
+        <w:ind w:left="5040" w:hanging="360"/>
+      </w:pPr>
+    </w:lvl>
+    <w:lvl w:ilvl="7" w:tplc="04090019" w:tentative="1">
+      <w:start w:val="1"/>
+      <w:numFmt w:val="lowerLetter"/>
+      <w:lvlText w:val="%8."/>
+      <w:lvlJc w:val="left"/>
+      <w:pPr>
+        <w:ind w:left="5760" w:hanging="360"/>
+      </w:pPr>
+    </w:lvl>
+    <w:lvl w:ilvl="8" w:tplc="0409001B" w:tentative="1">
+      <w:start w:val="1"/>
+      <w:numFmt w:val="lowerRoman"/>
+      <w:lvlText w:val="%9."/>
+      <w:lvlJc w:val="right"/>
+      <w:pPr>
+        <w:ind w:left="6480" w:hanging="180"/>
+      </w:pPr>
+    </w:lvl>
+  </w:abstractNum>
+  <w:abstractNum w:abstractNumId="1">
     <w:nsid w:val="044C163A"/>
     <w:multiLevelType w:val="hybridMultilevel"/>
     <w:tmpl w:val="C8642754"/>
@@ -3179,7 +3927,7 @@
       </w:rPr>
     </w:lvl>
   </w:abstractNum>
-  <w:abstractNum w:abstractNumId="1" w15:restartNumberingAfterBreak="0">
+  <w:abstractNum w:abstractNumId="2">
     <w:nsid w:val="09425EB6"/>
     <w:multiLevelType w:val="hybridMultilevel"/>
     <w:tmpl w:val="7FCC5182"/>
@@ -3268,7 +4016,97 @@
       </w:pPr>
     </w:lvl>
   </w:abstractNum>
-  <w:abstractNum w:abstractNumId="2" w15:restartNumberingAfterBreak="0">
+  <w:abstractNum w:abstractNumId="3">
+    <w:nsid w:val="26A37432"/>
+    <w:multiLevelType w:val="hybridMultilevel"/>
+    <w:tmpl w:val="2A8E09BE"/>
+    <w:lvl w:ilvl="0" w:tplc="30D4A28A">
+      <w:start w:val="1"/>
+      <w:numFmt w:val="decimal"/>
+      <w:lvlText w:val="%1."/>
+      <w:lvlJc w:val="left"/>
+      <w:pPr>
+        <w:ind w:left="2520" w:hanging="360"/>
+      </w:pPr>
+      <w:rPr>
+        <w:rFonts w:hint="default"/>
+        <w:b/>
+      </w:rPr>
+    </w:lvl>
+    <w:lvl w:ilvl="1" w:tplc="04090019" w:tentative="1">
+      <w:start w:val="1"/>
+      <w:numFmt w:val="lowerLetter"/>
+      <w:lvlText w:val="%2."/>
+      <w:lvlJc w:val="left"/>
+      <w:pPr>
+        <w:ind w:left="3240" w:hanging="360"/>
+      </w:pPr>
+    </w:lvl>
+    <w:lvl w:ilvl="2" w:tplc="0409001B" w:tentative="1">
+      <w:start w:val="1"/>
+      <w:numFmt w:val="lowerRoman"/>
+      <w:lvlText w:val="%3."/>
+      <w:lvlJc w:val="right"/>
+      <w:pPr>
+        <w:ind w:left="3960" w:hanging="180"/>
+      </w:pPr>
+    </w:lvl>
+    <w:lvl w:ilvl="3" w:tplc="0409000F" w:tentative="1">
+      <w:start w:val="1"/>
+      <w:numFmt w:val="decimal"/>
+      <w:lvlText w:val="%4."/>
+      <w:lvlJc w:val="left"/>
+      <w:pPr>
+        <w:ind w:left="4680" w:hanging="360"/>
+      </w:pPr>
+    </w:lvl>
+    <w:lvl w:ilvl="4" w:tplc="04090019" w:tentative="1">
+      <w:start w:val="1"/>
+      <w:numFmt w:val="lowerLetter"/>
+      <w:lvlText w:val="%5."/>
+      <w:lvlJc w:val="left"/>
+      <w:pPr>
+        <w:ind w:left="5400" w:hanging="360"/>
+      </w:pPr>
+    </w:lvl>
+    <w:lvl w:ilvl="5" w:tplc="0409001B" w:tentative="1">
+      <w:start w:val="1"/>
+      <w:numFmt w:val="lowerRoman"/>
+      <w:lvlText w:val="%6."/>
+      <w:lvlJc w:val="right"/>
+      <w:pPr>
+        <w:ind w:left="6120" w:hanging="180"/>
+      </w:pPr>
+    </w:lvl>
+    <w:lvl w:ilvl="6" w:tplc="0409000F" w:tentative="1">
+      <w:start w:val="1"/>
+      <w:numFmt w:val="decimal"/>
+      <w:lvlText w:val="%7."/>
+      <w:lvlJc w:val="left"/>
+      <w:pPr>
+        <w:ind w:left="6840" w:hanging="360"/>
+      </w:pPr>
+    </w:lvl>
+    <w:lvl w:ilvl="7" w:tplc="04090019" w:tentative="1">
+      <w:start w:val="1"/>
+      <w:numFmt w:val="lowerLetter"/>
+      <w:lvlText w:val="%8."/>
+      <w:lvlJc w:val="left"/>
+      <w:pPr>
+        <w:ind w:left="7560" w:hanging="360"/>
+      </w:pPr>
+    </w:lvl>
+    <w:lvl w:ilvl="8" w:tplc="0409001B" w:tentative="1">
+      <w:start w:val="1"/>
+      <w:numFmt w:val="lowerRoman"/>
+      <w:lvlText w:val="%9."/>
+      <w:lvlJc w:val="right"/>
+      <w:pPr>
+        <w:ind w:left="8280" w:hanging="180"/>
+      </w:pPr>
+    </w:lvl>
+  </w:abstractNum>
+  <w:abstractNum w:abstractNumId="4">
     <w:nsid w:val="2EB7649E"/>
     <w:multiLevelType w:val="hybridMultilevel"/>
     <w:tmpl w:val="91840642"/>
@@ -3357,7 +4195,96 @@
       </w:pPr>
     </w:lvl>
   </w:abstractNum>
-  <w:abstractNum w:abstractNumId="3" w15:restartNumberingAfterBreak="0">
+  <w:abstractNum w:abstractNumId="5">
+    <w:nsid w:val="3E044F9F"/>
+    <w:multiLevelType w:val="hybridMultilevel"/>
+    <w:tmpl w:val="D1147870"/>
+    <w:lvl w:ilvl="0" w:tplc="0409000F">
+      <w:start w:val="1"/>
+      <w:numFmt w:val="decimal"/>
+      <w:lvlText w:val="%1."/>
+      <w:lvlJc w:val="left"/>
+      <w:pPr>
+        <w:ind w:left="720" w:hanging="360"/>
+      </w:pPr>
+      <w:rPr>
+        <w:rFonts w:hint="default"/>
+      </w:rPr>
+    </w:lvl>
+    <w:lvl w:ilvl="1" w:tplc="04090019" w:tentative="1">
+      <w:start w:val="1"/>
+      <w:numFmt w:val="lowerLetter"/>
+      <w:lvlText w:val="%2."/>
+      <w:lvlJc w:val="left"/>
+      <w:pPr>
+        <w:ind w:left="1440" w:hanging="360"/>
+      </w:pPr>
+    </w:lvl>
+    <w:lvl w:ilvl="2" w:tplc="0409001B" w:tentative="1">
+      <w:start w:val="1"/>
+      <w:numFmt w:val="lowerRoman"/>
+      <w:lvlText w:val="%3."/>
+      <w:lvlJc w:val="right"/>
+      <w:pPr>
+        <w:ind w:left="2160" w:hanging="180"/>
+      </w:pPr>
+    </w:lvl>
+    <w:lvl w:ilvl="3" w:tplc="0409000F" w:tentative="1">
+      <w:start w:val="1"/>
+      <w:numFmt w:val="decimal"/>
+      <w:lvlText w:val="%4."/>
+      <w:lvlJc w:val="left"/>
+      <w:pPr>
+        <w:ind w:left="2880" w:hanging="360"/>
+      </w:pPr>
+    </w:lvl>
+    <w:lvl w:ilvl="4" w:tplc="04090019" w:tentative="1">
+      <w:start w:val="1"/>
+      <w:numFmt w:val="lowerLetter"/>
+      <w:lvlText w:val="%5."/>
+      <w:lvlJc w:val="left"/>
+      <w:pPr>
+        <w:ind w:left="3600" w:hanging="360"/>
+      </w:pPr>
+    </w:lvl>
+    <w:lvl w:ilvl="5" w:tplc="0409001B" w:tentative="1">
+      <w:start w:val="1"/>
+      <w:numFmt w:val="lowerRoman"/>
+      <w:lvlText w:val="%6."/>
+      <w:lvlJc w:val="right"/>
+      <w:pPr>
+        <w:ind w:left="4320" w:hanging="180"/>
+      </w:pPr>
+    </w:lvl>
+    <w:lvl w:ilvl="6" w:tplc="0409000F" w:tentative="1">
+      <w:start w:val="1"/>
+      <w:numFmt w:val="decimal"/>
+      <w:lvlText w:val="%7."/>
+      <w:lvlJc w:val="left"/>
+      <w:pPr>
+        <w:ind w:left="5040" w:hanging="360"/>
+      </w:pPr>
+    </w:lvl>
+    <w:lvl w:ilvl="7" w:tplc="04090019" w:tentative="1">
+      <w:start w:val="1"/>
+      <w:numFmt w:val="lowerLetter"/>
+      <w:lvlText w:val="%8."/>
+      <w:lvlJc w:val="left"/>
+      <w:pPr>
+        <w:ind w:left="5760" w:hanging="360"/>
+      </w:pPr>
+    </w:lvl>
+    <w:lvl w:ilvl="8" w:tplc="0409001B" w:tentative="1">
+      <w:start w:val="1"/>
+      <w:numFmt w:val="lowerRoman"/>
+      <w:lvlText w:val="%9."/>
+      <w:lvlJc w:val="right"/>
+      <w:pPr>
+        <w:ind w:left="6480" w:hanging="180"/>
+      </w:pPr>
+    </w:lvl>
+  </w:abstractNum>
+  <w:abstractNum w:abstractNumId="6">
     <w:nsid w:val="548C3F47"/>
     <w:multiLevelType w:val="hybridMultilevel"/>
     <w:tmpl w:val="A78408A4"/>
@@ -3470,7 +4397,97 @@
       </w:rPr>
     </w:lvl>
   </w:abstractNum>
-  <w:abstractNum w:abstractNumId="4" w15:restartNumberingAfterBreak="0">
+  <w:abstractNum w:abstractNumId="7">
+    <w:nsid w:val="619011A3"/>
+    <w:multiLevelType w:val="hybridMultilevel"/>
+    <w:tmpl w:val="2A8E09BE"/>
+    <w:lvl w:ilvl="0" w:tplc="30D4A28A">
+      <w:start w:val="1"/>
+      <w:numFmt w:val="decimal"/>
+      <w:lvlText w:val="%1."/>
+      <w:lvlJc w:val="left"/>
+      <w:pPr>
+        <w:ind w:left="2520" w:hanging="360"/>
+      </w:pPr>
+      <w:rPr>
+        <w:rFonts w:hint="default"/>
+        <w:b/>
+      </w:rPr>
+    </w:lvl>
+    <w:lvl w:ilvl="1" w:tplc="04090019" w:tentative="1">
+      <w:start w:val="1"/>
+      <w:numFmt w:val="lowerLetter"/>
+      <w:lvlText w:val="%2."/>
+      <w:lvlJc w:val="left"/>
+      <w:pPr>
+        <w:ind w:left="3240" w:hanging="360"/>
+      </w:pPr>
+    </w:lvl>
+    <w:lvl w:ilvl="2" w:tplc="0409001B" w:tentative="1">
+      <w:start w:val="1"/>
+      <w:numFmt w:val="lowerRoman"/>
+      <w:lvlText w:val="%3."/>
+      <w:lvlJc w:val="right"/>
+      <w:pPr>
+        <w:ind w:left="3960" w:hanging="180"/>
+      </w:pPr>
+    </w:lvl>
+    <w:lvl w:ilvl="3" w:tplc="0409000F" w:tentative="1">
+      <w:start w:val="1"/>
+      <w:numFmt w:val="decimal"/>
+      <w:lvlText w:val="%4."/>
+      <w:lvlJc w:val="left"/>
+      <w:pPr>
+        <w:ind w:left="4680" w:hanging="360"/>
+      </w:pPr>
+    </w:lvl>
+    <w:lvl w:ilvl="4" w:tplc="04090019" w:tentative="1">
+      <w:start w:val="1"/>
+      <w:numFmt w:val="lowerLetter"/>
+      <w:lvlText w:val="%5."/>
+      <w:lvlJc w:val="left"/>
+      <w:pPr>
+        <w:ind w:left="5400" w:hanging="360"/>
+      </w:pPr>
+    </w:lvl>
+    <w:lvl w:ilvl="5" w:tplc="0409001B" w:tentative="1">
+      <w:start w:val="1"/>
+      <w:numFmt w:val="lowerRoman"/>
+      <w:lvlText w:val="%6."/>
+      <w:lvlJc w:val="right"/>
+      <w:pPr>
+        <w:ind w:left="6120" w:hanging="180"/>
+      </w:pPr>
+    </w:lvl>
+    <w:lvl w:ilvl="6" w:tplc="0409000F" w:tentative="1">
+      <w:start w:val="1"/>
+      <w:numFmt w:val="decimal"/>
+      <w:lvlText w:val="%7."/>
+      <w:lvlJc w:val="left"/>
+      <w:pPr>
+        <w:ind w:left="6840" w:hanging="360"/>
+      </w:pPr>
+    </w:lvl>
+    <w:lvl w:ilvl="7" w:tplc="04090019" w:tentative="1">
+      <w:start w:val="1"/>
+      <w:numFmt w:val="lowerLetter"/>
+      <w:lvlText w:val="%8."/>
+      <w:lvlJc w:val="left"/>
+      <w:pPr>
+        <w:ind w:left="7560" w:hanging="360"/>
+      </w:pPr>
+    </w:lvl>
+    <w:lvl w:ilvl="8" w:tplc="0409001B" w:tentative="1">
+      <w:start w:val="1"/>
+      <w:numFmt w:val="lowerRoman"/>
+      <w:lvlText w:val="%9."/>
+      <w:lvlJc w:val="right"/>
+      <w:pPr>
+        <w:ind w:left="8280" w:hanging="180"/>
+      </w:pPr>
+    </w:lvl>
+  </w:abstractNum>
+  <w:abstractNum w:abstractNumId="8">
     <w:nsid w:val="65EA218E"/>
     <w:multiLevelType w:val="hybridMultilevel"/>
     <w:tmpl w:val="1E6A3B78"/>
@@ -3559,7 +4576,7 @@
       </w:pPr>
     </w:lvl>
   </w:abstractNum>
-  <w:abstractNum w:abstractNumId="5" w15:restartNumberingAfterBreak="0">
+  <w:abstractNum w:abstractNumId="9">
     <w:nsid w:val="65FB1A41"/>
     <w:multiLevelType w:val="hybridMultilevel"/>
     <w:tmpl w:val="A66876F8"/>
@@ -3672,7 +4689,7 @@
       </w:rPr>
     </w:lvl>
   </w:abstractNum>
-  <w:abstractNum w:abstractNumId="6" w15:restartNumberingAfterBreak="0">
+  <w:abstractNum w:abstractNumId="10">
     <w:nsid w:val="6A1610FD"/>
     <w:multiLevelType w:val="hybridMultilevel"/>
     <w:tmpl w:val="ADB8DA3C"/>
@@ -3761,7 +4778,7 @@
       </w:pPr>
     </w:lvl>
   </w:abstractNum>
-  <w:abstractNum w:abstractNumId="7" w15:restartNumberingAfterBreak="0">
+  <w:abstractNum w:abstractNumId="11">
     <w:nsid w:val="6DFA62E7"/>
     <w:multiLevelType w:val="hybridMultilevel"/>
     <w:tmpl w:val="1720710A"/>
@@ -3847,7 +4864,7 @@
       </w:pPr>
     </w:lvl>
   </w:abstractNum>
-  <w:abstractNum w:abstractNumId="8" w15:restartNumberingAfterBreak="0">
+  <w:abstractNum w:abstractNumId="12">
     <w:nsid w:val="72BA127D"/>
     <w:multiLevelType w:val="hybridMultilevel"/>
     <w:tmpl w:val="CD4EC7B6"/>
@@ -3937,37 +4954,49 @@
     </w:lvl>
   </w:abstractNum>
   <w:num w:numId="1">
-    <w:abstractNumId w:val="5"/>
+    <w:abstractNumId w:val="9"/>
   </w:num>
   <w:num w:numId="2">
+    <w:abstractNumId w:val="6"/>
+  </w:num>
+  <w:num w:numId="3">
+    <w:abstractNumId w:val="1"/>
+  </w:num>
+  <w:num w:numId="4">
+    <w:abstractNumId w:val="10"/>
+  </w:num>
+  <w:num w:numId="5">
+    <w:abstractNumId w:val="12"/>
+  </w:num>
+  <w:num w:numId="6">
+    <w:abstractNumId w:val="4"/>
+  </w:num>
+  <w:num w:numId="7">
+    <w:abstractNumId w:val="2"/>
+  </w:num>
+  <w:num w:numId="8">
+    <w:abstractNumId w:val="11"/>
+  </w:num>
+  <w:num w:numId="9">
+    <w:abstractNumId w:val="8"/>
+  </w:num>
+  <w:num w:numId="10">
+    <w:abstractNumId w:val="0"/>
+  </w:num>
+  <w:num w:numId="11">
+    <w:abstractNumId w:val="7"/>
+  </w:num>
+  <w:num w:numId="12">
     <w:abstractNumId w:val="3"/>
   </w:num>
-  <w:num w:numId="3">
-    <w:abstractNumId w:val="0"/>
-  </w:num>
-  <w:num w:numId="4">
-    <w:abstractNumId w:val="6"/>
-  </w:num>
-  <w:num w:numId="5">
-    <w:abstractNumId w:val="8"/>
-  </w:num>
-  <w:num w:numId="6">
-    <w:abstractNumId w:val="2"/>
-  </w:num>
-  <w:num w:numId="7">
-    <w:abstractNumId w:val="1"/>
-  </w:num>
-  <w:num w:numId="8">
-    <w:abstractNumId w:val="7"/>
-  </w:num>
-  <w:num w:numId="9">
-    <w:abstractNumId w:val="4"/>
+  <w:num w:numId="13">
+    <w:abstractNumId w:val="5"/>
   </w:num>
 </w:numbering>
 </file>
 
 <file path=word/styles.xml><?xml version="1.0" encoding="utf-8"?>
-<w:styles xmlns:mc="http://schemas.openxmlformats.org/markup-compatibility/2006" xmlns:r="http://schemas.openxmlformats.org/officeDocument/2006/relationships" xmlns:w="http://schemas.openxmlformats.org/wordprocessingml/2006/main" xmlns:w14="http://schemas.microsoft.com/office/word/2010/wordml" xmlns:w15="http://schemas.microsoft.com/office/word/2012/wordml" xmlns:w16se="http://schemas.microsoft.com/office/word/2015/wordml/symex" mc:Ignorable="w14 w15 w16se">
+<w:styles xmlns:mc="http://schemas.openxmlformats.org/markup-compatibility/2006" xmlns:r="http://schemas.openxmlformats.org/officeDocument/2006/relationships" xmlns:w="http://schemas.openxmlformats.org/wordprocessingml/2006/main" xmlns:w14="http://schemas.microsoft.com/office/word/2010/wordml" xmlns:w15="http://schemas.microsoft.com/office/word/2012/wordml" mc:Ignorable="w14 w15">
   <w:docDefaults>
     <w:rPrDefault>
       <w:rPr>
@@ -3979,7 +5008,7 @@
     </w:rPrDefault>
     <w:pPrDefault/>
   </w:docDefaults>
-  <w:latentStyles w:defLockedState="0" w:defUIPriority="99" w:defSemiHidden="0" w:defUnhideWhenUsed="0" w:defQFormat="0" w:count="372">
+  <w:latentStyles w:defLockedState="0" w:defUIPriority="99" w:defSemiHidden="0" w:defUnhideWhenUsed="0" w:defQFormat="0" w:count="380">
     <w:lsdException w:name="Normal" w:uiPriority="0" w:qFormat="1"/>
     <w:lsdException w:name="heading 1" w:uiPriority="9" w:qFormat="1"/>
     <w:lsdException w:name="heading 2" w:semiHidden="1" w:uiPriority="9" w:unhideWhenUsed="1" w:qFormat="1"/>
@@ -4351,7 +5380,6 @@
     <w:lsdException w:name="List Table 5 Dark Accent 6" w:uiPriority="50"/>
     <w:lsdException w:name="List Table 6 Colorful Accent 6" w:uiPriority="51"/>
     <w:lsdException w:name="List Table 7 Colorful Accent 6" w:uiPriority="52"/>
-    <w:lsdException w:name="Mention" w:semiHidden="1" w:unhideWhenUsed="1"/>
   </w:latentStyles>
   <w:style w:type="paragraph" w:default="1" w:styleId="Normal">
     <w:name w:val="Normal"/>

</xml_diff>